<commit_message>
update presentation and paper
</commit_message>
<xml_diff>
--- a/Presentation/Predicting Performance of Integrated Circuits using Regression Analysis.docx
+++ b/Presentation/Predicting Performance of Integrated Circuits using Regression Analysis.docx
@@ -134,13 +134,7 @@
         <w:rPr>
           <w:rFonts w:cstheme="minorHAnsi"/>
         </w:rPr>
-        <w:t xml:space="preserve"> </w:t>
-      </w:r>
-      <w:r>
-        <w:rPr>
-          <w:rFonts w:cstheme="minorHAnsi"/>
-        </w:rPr>
-        <w:t>(e.g. process variation)</w:t>
+        <w:t xml:space="preserve"> (e.g. process variation)</w:t>
       </w:r>
       <w:r>
         <w:rPr>
@@ -442,7 +436,14 @@
         <w:rPr>
           <w:rFonts w:cstheme="minorHAnsi"/>
         </w:rPr>
-        <w:t>However, this is very resource</w:t>
+        <w:t xml:space="preserve">However, this is </w:t>
+      </w:r>
+      <w:bookmarkStart w:id="0" w:name="_GoBack"/>
+      <w:r>
+        <w:rPr>
+          <w:rFonts w:cstheme="minorHAnsi"/>
+        </w:rPr>
+        <w:t>very resource</w:t>
       </w:r>
       <w:r>
         <w:rPr>
@@ -454,7 +455,14 @@
         <w:rPr>
           <w:rFonts w:cstheme="minorHAnsi"/>
         </w:rPr>
-        <w:t xml:space="preserve"> intensive as each electrical simulation can take several hours</w:t>
+        <w:t xml:space="preserve"> intensive </w:t>
+      </w:r>
+      <w:bookmarkEnd w:id="0"/>
+      <w:r>
+        <w:rPr>
+          <w:rFonts w:cstheme="minorHAnsi"/>
+        </w:rPr>
+        <w:t>as each electrical simulation can take several hours</w:t>
       </w:r>
       <w:r>
         <w:rPr>
@@ -568,21 +576,7 @@
           <w:rFonts w:cstheme="minorHAnsi"/>
           <w:color w:val="000000" w:themeColor="text1"/>
         </w:rPr>
-        <w:t xml:space="preserve"> </w:t>
-      </w:r>
-      <w:r>
-        <w:rPr>
-          <w:rFonts w:cstheme="minorHAnsi"/>
-          <w:color w:val="000000" w:themeColor="text1"/>
-        </w:rPr>
-        <w:t>10,000 rows capturing the performance of the circuit under various conditions.</w:t>
-      </w:r>
-      <w:r>
-        <w:rPr>
-          <w:rFonts w:cstheme="minorHAnsi"/>
-          <w:color w:val="000000" w:themeColor="text1"/>
-        </w:rPr>
-        <w:t xml:space="preserve"> There are 240 features consisting of:</w:t>
+        <w:t xml:space="preserve"> 10,000 rows capturing the performance of the circuit under various conditions. There are 240 features consisting of:</w:t>
       </w:r>
     </w:p>
     <w:p>
@@ -897,19 +891,7 @@
         <w:rPr>
           <w:rFonts w:cstheme="minorHAnsi"/>
         </w:rPr>
-        <w:t xml:space="preserve">). </w:t>
-      </w:r>
-      <w:r>
-        <w:rPr>
-          <w:rFonts w:cstheme="minorHAnsi"/>
-        </w:rPr>
-        <w:t>Statistical features were also uniformly randomly sampled since we wanted accuracy of model to be good throughout statistical variation range and not just closer to the population means</w:t>
-      </w:r>
-      <w:r>
-        <w:rPr>
-          <w:rFonts w:cstheme="minorHAnsi"/>
-        </w:rPr>
-        <w:t xml:space="preserve">. </w:t>
+        <w:t xml:space="preserve">). Statistical features were also uniformly randomly sampled since we wanted accuracy of model to be good throughout statistical variation range and not just closer to the population means. </w:t>
       </w:r>
     </w:p>
     <w:p>
@@ -1029,7 +1011,7 @@
         </w:rPr>
         <w:t>Data Preparation</w:t>
       </w:r>
-      <w:bookmarkStart w:id="0" w:name="_Hlk635124"/>
+      <w:bookmarkStart w:id="1" w:name="_Hlk635124"/>
       <w:r>
         <w:rPr>
           <w:rFonts w:cstheme="minorHAnsi"/>
@@ -1037,7 +1019,7 @@
         </w:rPr>
         <w:t xml:space="preserve"> and </w:t>
       </w:r>
-      <w:bookmarkEnd w:id="0"/>
+      <w:bookmarkEnd w:id="1"/>
       <w:r>
         <w:rPr>
           <w:rFonts w:cstheme="minorHAnsi"/>
@@ -1093,25 +1075,7 @@
         <w:rPr>
           <w:rFonts w:cstheme="minorHAnsi"/>
         </w:rPr>
-        <w:t xml:space="preserve"> </w:t>
-      </w:r>
-      <w:r>
-        <w:rPr>
-          <w:rFonts w:cstheme="minorHAnsi"/>
-        </w:rPr>
-        <w:t xml:space="preserve">(Fig </w:t>
-      </w:r>
-      <w:r>
-        <w:rPr>
-          <w:rFonts w:cstheme="minorHAnsi"/>
-        </w:rPr>
-        <w:t>2</w:t>
-      </w:r>
-      <w:r>
-        <w:rPr>
-          <w:rFonts w:cstheme="minorHAnsi"/>
-        </w:rPr>
-        <w:t>)</w:t>
+        <w:t xml:space="preserve"> (Fig 2)</w:t>
       </w:r>
       <w:r>
         <w:rPr>
@@ -1183,14 +1147,7 @@
           <w:rFonts w:cstheme="minorHAnsi"/>
           <w:i/>
         </w:rPr>
-        <w:t xml:space="preserve">Fig </w:t>
-      </w:r>
-      <w:r>
-        <w:rPr>
-          <w:rFonts w:cstheme="minorHAnsi"/>
-          <w:i/>
-        </w:rPr>
-        <w:t>2</w:t>
+        <w:t>Fig 2</w:t>
       </w:r>
     </w:p>
     <w:p>
@@ -1259,31 +1216,7 @@
         <w:rPr>
           <w:rFonts w:cstheme="minorHAnsi"/>
         </w:rPr>
-        <w:t xml:space="preserve">transformation. </w:t>
-      </w:r>
-      <w:r>
-        <w:rPr>
-          <w:rFonts w:cstheme="minorHAnsi"/>
-        </w:rPr>
-        <w:t xml:space="preserve">Log transformation helps a bit, </w:t>
-      </w:r>
-      <w:r>
-        <w:rPr>
-          <w:rFonts w:cstheme="minorHAnsi"/>
-        </w:rPr>
-        <w:t xml:space="preserve">therefore we </w:t>
-      </w:r>
-      <w:r>
-        <w:rPr>
-          <w:rFonts w:cstheme="minorHAnsi"/>
-        </w:rPr>
-        <w:t xml:space="preserve">proceeded with </w:t>
-      </w:r>
-      <w:r>
-        <w:rPr>
-          <w:rFonts w:cstheme="minorHAnsi"/>
-        </w:rPr>
-        <w:t xml:space="preserve">the log transformed variable </w:t>
+        <w:t xml:space="preserve">transformation. Log transformation helps a bit, therefore we proceeded with the log transformed variable </w:t>
       </w:r>
       <w:r>
         <w:rPr>
@@ -1301,55 +1234,13 @@
         <w:rPr>
           <w:rFonts w:cstheme="minorHAnsi"/>
         </w:rPr>
-        <w:t xml:space="preserve">” </w:t>
-      </w:r>
-      <w:r>
-        <w:rPr>
-          <w:rFonts w:cstheme="minorHAnsi"/>
-        </w:rPr>
-        <w:t xml:space="preserve">(Fig </w:t>
-      </w:r>
-      <w:r>
-        <w:rPr>
-          <w:rFonts w:cstheme="minorHAnsi"/>
-        </w:rPr>
-        <w:t>3</w:t>
-      </w:r>
-      <w:r>
-        <w:rPr>
-          <w:rFonts w:cstheme="minorHAnsi"/>
-        </w:rPr>
-        <w:t>)</w:t>
-      </w:r>
-      <w:r>
-        <w:rPr>
-          <w:rFonts w:cstheme="minorHAnsi"/>
-        </w:rPr>
-        <w:t>. It is important to note that</w:t>
-      </w:r>
-      <w:r>
-        <w:rPr>
-          <w:rFonts w:cstheme="minorHAnsi"/>
-        </w:rPr>
-        <w:t xml:space="preserve"> base 10 is more common in this industry, </w:t>
-      </w:r>
-      <w:r>
-        <w:rPr>
-          <w:rFonts w:cstheme="minorHAnsi"/>
-        </w:rPr>
-        <w:t xml:space="preserve">which is why it was </w:t>
-      </w:r>
-      <w:r>
-        <w:rPr>
-          <w:rFonts w:cstheme="minorHAnsi"/>
-        </w:rPr>
-        <w:t>used instead of natural log</w:t>
-      </w:r>
-      <w:r>
-        <w:rPr>
-          <w:rFonts w:cstheme="minorHAnsi"/>
-        </w:rPr>
-        <w:t>.</w:t>
+        <w:t>” (Fig 3)</w:t>
+      </w:r>
+      <w:r>
+        <w:rPr>
+          <w:rFonts w:cstheme="minorHAnsi"/>
+        </w:rPr>
+        <w:t>. It is important to note that base 10 is more common in this industry, which is why it was used instead of natural log.</w:t>
       </w:r>
     </w:p>
     <w:p>
@@ -1363,6 +1254,7 @@
       <w:r>
         <w:rPr>
           <w:rFonts w:cstheme="minorHAnsi"/>
+          <w:noProof/>
         </w:rPr>
         <w:drawing>
           <wp:inline distT="0" distB="0" distL="0" distR="0" wp14:anchorId="49052BEE" wp14:editId="33B097A6">
@@ -1420,6 +1312,7 @@
         <w:rPr>
           <w:rFonts w:cstheme="minorHAnsi"/>
           <w:i/>
+          <w:noProof/>
         </w:rPr>
         <w:drawing>
           <wp:inline distT="0" distB="0" distL="0" distR="0" wp14:anchorId="0247E162" wp14:editId="124337C7">
@@ -1489,14 +1382,7 @@
           <w:rFonts w:cstheme="minorHAnsi"/>
           <w:i/>
         </w:rPr>
-        <w:t xml:space="preserve">Fig </w:t>
-      </w:r>
-      <w:r>
-        <w:rPr>
-          <w:rFonts w:cstheme="minorHAnsi"/>
-          <w:i/>
-        </w:rPr>
-        <w:t>3</w:t>
+        <w:t>Fig 3</w:t>
       </w:r>
     </w:p>
     <w:p>
@@ -1618,15 +1504,7 @@
           <w:color w:val="333333"/>
           <w:shd w:val="clear" w:color="auto" w:fill="FFFFFF"/>
         </w:rPr>
-        <w:t>.  After running the analysis, the c</w:t>
-      </w:r>
-      <w:r>
-        <w:rPr>
-          <w:rFonts w:cstheme="minorHAnsi"/>
-          <w:color w:val="333333"/>
-          <w:shd w:val="clear" w:color="auto" w:fill="FFFFFF"/>
-        </w:rPr>
-        <w:t>orrelation table and VIF values</w:t>
+        <w:t>.  After running the analysis, the correlation table and VIF values</w:t>
       </w:r>
       <w:r>
         <w:rPr>
@@ -1640,13 +1518,7 @@
         <w:rPr>
           <w:rFonts w:cstheme="minorHAnsi"/>
         </w:rPr>
-        <w:t xml:space="preserve">Fig </w:t>
-      </w:r>
-      <w:r>
-        <w:rPr>
-          <w:rFonts w:cstheme="minorHAnsi"/>
-        </w:rPr>
-        <w:t>4</w:t>
+        <w:t>Fig 4</w:t>
       </w:r>
       <w:r>
         <w:rPr>
@@ -1662,15 +1534,7 @@
           <w:color w:val="333333"/>
           <w:shd w:val="clear" w:color="auto" w:fill="FFFFFF"/>
         </w:rPr>
-        <w:t xml:space="preserve"> confirmed </w:t>
-      </w:r>
-      <w:r>
-        <w:rPr>
-          <w:rFonts w:cstheme="minorHAnsi"/>
-          <w:color w:val="333333"/>
-          <w:shd w:val="clear" w:color="auto" w:fill="FFFFFF"/>
-        </w:rPr>
-        <w:t xml:space="preserve">that there is no </w:t>
+        <w:t xml:space="preserve"> confirmed that there is no </w:t>
       </w:r>
       <w:r>
         <w:rPr>
@@ -1773,14 +1637,7 @@
           <w:rFonts w:cstheme="minorHAnsi"/>
           <w:i/>
         </w:rPr>
-        <w:t xml:space="preserve">Fig </w:t>
-      </w:r>
-      <w:r>
-        <w:rPr>
-          <w:rFonts w:cstheme="minorHAnsi"/>
-          <w:i/>
-        </w:rPr>
-        <w:t>4</w:t>
+        <w:t>Fig 4</w:t>
       </w:r>
     </w:p>
     <w:p>
@@ -1797,15 +1654,7 @@
           <w:color w:val="333333"/>
           <w:shd w:val="clear" w:color="auto" w:fill="FFFFFF"/>
         </w:rPr>
-        <w:t>We also want to</w:t>
-      </w:r>
-      <w:r>
-        <w:rPr>
-          <w:rFonts w:cstheme="minorHAnsi"/>
-          <w:color w:val="333333"/>
-          <w:shd w:val="clear" w:color="auto" w:fill="FFFFFF"/>
-        </w:rPr>
-        <w:t xml:space="preserve"> determine if there is a c</w:t>
+        <w:t>We also want to determine if there is a c</w:t>
       </w:r>
       <w:r>
         <w:rPr>
@@ -1821,23 +1670,7 @@
           <w:color w:val="333333"/>
           <w:shd w:val="clear" w:color="auto" w:fill="FFFFFF"/>
         </w:rPr>
-        <w:t>of</w:t>
-      </w:r>
-      <w:r>
-        <w:rPr>
-          <w:rFonts w:cstheme="minorHAnsi"/>
-          <w:color w:val="333333"/>
-          <w:shd w:val="clear" w:color="auto" w:fill="FFFFFF"/>
-        </w:rPr>
-        <w:t xml:space="preserve"> features</w:t>
-      </w:r>
-      <w:r>
-        <w:rPr>
-          <w:rFonts w:cstheme="minorHAnsi"/>
-          <w:color w:val="333333"/>
-          <w:shd w:val="clear" w:color="auto" w:fill="FFFFFF"/>
-        </w:rPr>
-        <w:t xml:space="preserve"> to output “y3.log”. </w:t>
+        <w:t xml:space="preserve">of features to output “y3.log”. </w:t>
       </w:r>
       <w:r>
         <w:rPr>
@@ -1869,31 +1702,7 @@
           <w:color w:val="333333"/>
           <w:shd w:val="clear" w:color="auto" w:fill="FFFFFF"/>
         </w:rPr>
-        <w:t xml:space="preserve"> s</w:t>
-      </w:r>
-      <w:r>
-        <w:rPr>
-          <w:rFonts w:cstheme="minorHAnsi"/>
-          <w:color w:val="333333"/>
-          <w:shd w:val="clear" w:color="auto" w:fill="FFFFFF"/>
-        </w:rPr>
-        <w:t>how that few features are highly correlated (positive or negative) with</w:t>
-      </w:r>
-      <w:r>
-        <w:rPr>
-          <w:rFonts w:cstheme="minorHAnsi"/>
-          <w:color w:val="333333"/>
-          <w:shd w:val="clear" w:color="auto" w:fill="FFFFFF"/>
-        </w:rPr>
-        <w:t xml:space="preserve"> the</w:t>
-      </w:r>
-      <w:r>
-        <w:rPr>
-          <w:rFonts w:cstheme="minorHAnsi"/>
-          <w:color w:val="333333"/>
-          <w:shd w:val="clear" w:color="auto" w:fill="FFFFFF"/>
-        </w:rPr>
-        <w:t xml:space="preserve"> </w:t>
+        <w:t xml:space="preserve"> show that few features are highly correlated (positive or negative) with the </w:t>
       </w:r>
       <w:r>
         <w:rPr>
@@ -2038,6 +1847,7 @@
       <w:r>
         <w:rPr>
           <w:rFonts w:cstheme="minorHAnsi"/>
+          <w:noProof/>
           <w:color w:val="333333"/>
           <w:shd w:val="clear" w:color="auto" w:fill="FFFFFF"/>
         </w:rPr>
@@ -2106,14 +1916,7 @@
           <w:rFonts w:cstheme="minorHAnsi"/>
           <w:i/>
         </w:rPr>
-        <w:t>Fig</w:t>
-      </w:r>
-      <w:r>
-        <w:rPr>
-          <w:rFonts w:cstheme="minorHAnsi"/>
-          <w:i/>
-        </w:rPr>
-        <w:t xml:space="preserve"> 5</w:t>
+        <w:t>Fig 5</w:t>
       </w:r>
     </w:p>
     <w:p>
@@ -2210,6 +2013,7 @@
       <w:r>
         <w:rPr>
           <w:rFonts w:cstheme="minorHAnsi"/>
+          <w:noProof/>
           <w:color w:val="333333"/>
           <w:shd w:val="clear" w:color="auto" w:fill="FFFFFF"/>
         </w:rPr>
@@ -2302,7 +2106,6 @@
         </w:rPr>
         <w:t xml:space="preserve">Based on our observations we </w:t>
       </w:r>
-      <w:proofErr w:type="gramStart"/>
       <w:r>
         <w:rPr>
           <w:rFonts w:cstheme="minorHAnsi"/>
@@ -2313,9 +2116,8 @@
         <w:rPr>
           <w:rFonts w:cstheme="minorHAnsi"/>
         </w:rPr>
-        <w:t xml:space="preserve"> to</w:t>
-      </w:r>
-      <w:proofErr w:type="gramEnd"/>
+        <w:t>to</w:t>
+      </w:r>
       <w:r>
         <w:rPr>
           <w:rFonts w:cstheme="minorHAnsi"/>
@@ -2326,37 +2128,7 @@
         <w:rPr>
           <w:rFonts w:cstheme="minorHAnsi"/>
         </w:rPr>
-        <w:t>with t</w:t>
-      </w:r>
-      <w:r>
-        <w:rPr>
-          <w:rFonts w:cstheme="minorHAnsi"/>
-        </w:rPr>
-        <w:t xml:space="preserve">he target variable y3 </w:t>
-      </w:r>
-      <w:r>
-        <w:rPr>
-          <w:rFonts w:cstheme="minorHAnsi"/>
-        </w:rPr>
-        <w:t>as log</w:t>
-      </w:r>
-      <w:r>
-        <w:rPr>
-          <w:rFonts w:cstheme="minorHAnsi"/>
-        </w:rPr>
-        <w:t xml:space="preserve"> transformed</w:t>
-      </w:r>
-      <w:r>
-        <w:rPr>
-          <w:rFonts w:cstheme="minorHAnsi"/>
-        </w:rPr>
-        <w:t xml:space="preserve"> and t</w:t>
-      </w:r>
-      <w:r>
-        <w:rPr>
-          <w:rFonts w:cstheme="minorHAnsi"/>
-        </w:rPr>
-        <w:t xml:space="preserve">he predictor x18 </w:t>
+        <w:t xml:space="preserve">with the target variable y3 as log transformed and the predictor x18 </w:t>
       </w:r>
       <w:r>
         <w:rPr>
@@ -2990,19 +2762,7 @@
         <w:rPr>
           <w:rFonts w:cstheme="minorHAnsi"/>
         </w:rPr>
-        <w:t xml:space="preserve">(Fig </w:t>
-      </w:r>
-      <w:r>
-        <w:rPr>
-          <w:rFonts w:cstheme="minorHAnsi"/>
-        </w:rPr>
-        <w:t>9</w:t>
-      </w:r>
-      <w:r>
-        <w:rPr>
-          <w:rFonts w:cstheme="minorHAnsi"/>
-        </w:rPr>
-        <w:t xml:space="preserve">) </w:t>
+        <w:t xml:space="preserve">(Fig 9) </w:t>
       </w:r>
       <w:r>
         <w:rPr>
@@ -3104,19 +2864,7 @@
         <w:rPr>
           <w:rFonts w:cstheme="minorHAnsi"/>
         </w:rPr>
-        <w:t xml:space="preserve">(Fig </w:t>
-      </w:r>
-      <w:r>
-        <w:rPr>
-          <w:rFonts w:cstheme="minorHAnsi"/>
-        </w:rPr>
-        <w:t>10</w:t>
-      </w:r>
-      <w:r>
-        <w:rPr>
-          <w:rFonts w:cstheme="minorHAnsi"/>
-        </w:rPr>
-        <w:t xml:space="preserve">) </w:t>
+        <w:t xml:space="preserve">(Fig 10) </w:t>
       </w:r>
       <w:r>
         <w:rPr>
@@ -3292,6 +3040,7 @@
       <w:r>
         <w:rPr>
           <w:rFonts w:cstheme="minorHAnsi"/>
+          <w:noProof/>
         </w:rPr>
         <w:drawing>
           <wp:inline distT="0" distB="0" distL="0" distR="0" wp14:anchorId="2A6390ED" wp14:editId="57F272EB">
@@ -3348,6 +3097,7 @@
       <w:r>
         <w:rPr>
           <w:rFonts w:cstheme="minorHAnsi"/>
+          <w:noProof/>
         </w:rPr>
         <w:drawing>
           <wp:inline distT="0" distB="0" distL="0" distR="0" wp14:anchorId="04805EBD" wp14:editId="21C5F64E">
@@ -3413,25 +3163,7 @@
         <w:rPr>
           <w:rFonts w:cstheme="minorHAnsi"/>
         </w:rPr>
-        <w:t xml:space="preserve">Fig </w:t>
-      </w:r>
-      <w:r>
-        <w:rPr>
-          <w:rFonts w:cstheme="minorHAnsi"/>
-        </w:rPr>
-        <w:t>9</w:t>
-      </w:r>
-      <w:r>
-        <w:rPr>
-          <w:rFonts w:cstheme="minorHAnsi"/>
-        </w:rPr>
-        <w:t xml:space="preserve">                                                                               Fig </w:t>
-      </w:r>
-      <w:r>
-        <w:rPr>
-          <w:rFonts w:cstheme="minorHAnsi"/>
-        </w:rPr>
-        <w:t>10</w:t>
+        <w:t>Fig 9                                                                               Fig 10</w:t>
       </w:r>
     </w:p>
     <w:p>
@@ -4297,6 +4029,7 @@
       <w:r>
         <w:rPr>
           <w:rFonts w:cstheme="minorHAnsi"/>
+          <w:noProof/>
           <w:color w:val="333333"/>
           <w:shd w:val="clear" w:color="auto" w:fill="FFFFFF"/>
         </w:rPr>
@@ -4407,184 +4140,15 @@
           <w:color w:val="333333"/>
           <w:shd w:val="clear" w:color="auto" w:fill="FFFFFF"/>
         </w:rPr>
-        <w:t>nal</w:t>
-      </w:r>
-      <w:r>
-        <w:rPr>
-          <w:rFonts w:cstheme="minorHAnsi"/>
-          <w:color w:val="333333"/>
-          <w:shd w:val="clear" w:color="auto" w:fill="FFFFFF"/>
-        </w:rPr>
-        <w:t xml:space="preserve"> model includes some of the same variables that we identified to be highly correlated to output in the exploratory analysis</w:t>
-      </w:r>
-      <w:r>
-        <w:rPr>
-          <w:rFonts w:cstheme="minorHAnsi"/>
-          <w:color w:val="333333"/>
-          <w:shd w:val="clear" w:color="auto" w:fill="FFFFFF"/>
-        </w:rPr>
-        <w:t>. In analyzing the residuals, we noticed the h</w:t>
-      </w:r>
-      <w:r>
-        <w:rPr>
-          <w:rFonts w:cstheme="minorHAnsi"/>
-          <w:color w:val="333333"/>
-          <w:shd w:val="clear" w:color="auto" w:fill="FFFFFF"/>
-        </w:rPr>
-        <w:t xml:space="preserve">istogram </w:t>
-      </w:r>
-      <w:r>
-        <w:rPr>
-          <w:rFonts w:cstheme="minorHAnsi"/>
-          <w:color w:val="333333"/>
-          <w:shd w:val="clear" w:color="auto" w:fill="FFFFFF"/>
-        </w:rPr>
-        <w:t xml:space="preserve">of </w:t>
-      </w:r>
-      <w:r>
-        <w:rPr>
-          <w:rFonts w:cstheme="minorHAnsi"/>
-          <w:color w:val="333333"/>
-          <w:shd w:val="clear" w:color="auto" w:fill="FFFFFF"/>
-        </w:rPr>
-        <w:t xml:space="preserve">the </w:t>
-      </w:r>
-      <w:r>
-        <w:rPr>
-          <w:rFonts w:cstheme="minorHAnsi"/>
-          <w:color w:val="333333"/>
-          <w:shd w:val="clear" w:color="auto" w:fill="FFFFFF"/>
-        </w:rPr>
-        <w:t>residual</w:t>
-      </w:r>
-      <w:r>
-        <w:rPr>
-          <w:rFonts w:cstheme="minorHAnsi"/>
-          <w:color w:val="333333"/>
-          <w:shd w:val="clear" w:color="auto" w:fill="FFFFFF"/>
-        </w:rPr>
-        <w:t>s</w:t>
-      </w:r>
-      <w:r>
-        <w:rPr>
-          <w:rFonts w:cstheme="minorHAnsi"/>
-          <w:color w:val="333333"/>
-          <w:shd w:val="clear" w:color="auto" w:fill="FFFFFF"/>
-        </w:rPr>
-        <w:t xml:space="preserve"> </w:t>
-      </w:r>
-      <w:r>
-        <w:rPr>
-          <w:rFonts w:cstheme="minorHAnsi"/>
-          <w:color w:val="333333"/>
-          <w:shd w:val="clear" w:color="auto" w:fill="FFFFFF"/>
-        </w:rPr>
-        <w:t xml:space="preserve">(Fig 13) </w:t>
-      </w:r>
-      <w:r>
-        <w:rPr>
-          <w:rFonts w:cstheme="minorHAnsi"/>
-          <w:color w:val="333333"/>
-          <w:shd w:val="clear" w:color="auto" w:fill="FFFFFF"/>
-        </w:rPr>
-        <w:t xml:space="preserve">shows similar right skewed distribution as was seen in the full model. </w:t>
-      </w:r>
-      <w:r>
-        <w:rPr>
-          <w:rFonts w:cstheme="minorHAnsi"/>
-          <w:color w:val="333333"/>
-          <w:shd w:val="clear" w:color="auto" w:fill="FFFFFF"/>
-        </w:rPr>
-        <w:t>In</w:t>
-      </w:r>
-      <w:r>
-        <w:rPr>
-          <w:rFonts w:cstheme="minorHAnsi"/>
-          <w:color w:val="333333"/>
-          <w:shd w:val="clear" w:color="auto" w:fill="FFFFFF"/>
-        </w:rPr>
-        <w:t xml:space="preserve"> the </w:t>
-      </w:r>
-      <w:r>
-        <w:rPr>
-          <w:rFonts w:cstheme="minorHAnsi"/>
-          <w:color w:val="333333"/>
-          <w:shd w:val="clear" w:color="auto" w:fill="FFFFFF"/>
-        </w:rPr>
-        <w:t>residual</w:t>
-      </w:r>
-      <w:r>
-        <w:rPr>
-          <w:rFonts w:cstheme="minorHAnsi"/>
-          <w:color w:val="333333"/>
-          <w:shd w:val="clear" w:color="auto" w:fill="FFFFFF"/>
-        </w:rPr>
-        <w:t xml:space="preserve"> scatterplot we </w:t>
-      </w:r>
-      <w:r>
-        <w:rPr>
-          <w:rFonts w:cstheme="minorHAnsi"/>
-          <w:color w:val="333333"/>
-          <w:shd w:val="clear" w:color="auto" w:fill="FFFFFF"/>
-        </w:rPr>
-        <w:lastRenderedPageBreak/>
-        <w:t>noticed the e</w:t>
-      </w:r>
-      <w:r>
-        <w:rPr>
-          <w:rFonts w:cstheme="minorHAnsi"/>
-          <w:color w:val="333333"/>
-          <w:shd w:val="clear" w:color="auto" w:fill="FFFFFF"/>
-        </w:rPr>
-        <w:t>quality of variance at lower values of prediction</w:t>
-      </w:r>
-      <w:r>
-        <w:rPr>
-          <w:rFonts w:cstheme="minorHAnsi"/>
-          <w:color w:val="333333"/>
-          <w:shd w:val="clear" w:color="auto" w:fill="FFFFFF"/>
-        </w:rPr>
-        <w:t xml:space="preserve"> are</w:t>
-      </w:r>
-      <w:r>
-        <w:rPr>
-          <w:rFonts w:cstheme="minorHAnsi"/>
-          <w:color w:val="333333"/>
-          <w:shd w:val="clear" w:color="auto" w:fill="FFFFFF"/>
-        </w:rPr>
-        <w:t xml:space="preserve"> questionable as before</w:t>
-      </w:r>
-      <w:r>
-        <w:rPr>
-          <w:rFonts w:cstheme="minorHAnsi"/>
-          <w:color w:val="333333"/>
-          <w:shd w:val="clear" w:color="auto" w:fill="FFFFFF"/>
-        </w:rPr>
-        <w:t xml:space="preserve"> </w:t>
-      </w:r>
-      <w:r>
-        <w:rPr>
-          <w:rFonts w:cstheme="minorHAnsi"/>
-          <w:color w:val="333333"/>
-          <w:shd w:val="clear" w:color="auto" w:fill="FFFFFF"/>
-        </w:rPr>
-        <w:t>(Fig 1</w:t>
-      </w:r>
-      <w:r>
-        <w:rPr>
-          <w:rFonts w:cstheme="minorHAnsi"/>
-          <w:color w:val="333333"/>
-          <w:shd w:val="clear" w:color="auto" w:fill="FFFFFF"/>
-        </w:rPr>
-        <w:t>4</w:t>
-      </w:r>
-      <w:r>
-        <w:rPr>
-          <w:rFonts w:cstheme="minorHAnsi"/>
-          <w:color w:val="333333"/>
-          <w:shd w:val="clear" w:color="auto" w:fill="FFFFFF"/>
-        </w:rPr>
-        <w:t>)</w:t>
+        <w:t>nal model includes some of the same variables that we identified to be highly correlated to output in the exploratory analysis</w:t>
+      </w:r>
+      <w:r>
+        <w:rPr>
+          <w:rFonts w:cstheme="minorHAnsi"/>
+          <w:color w:val="333333"/>
+          <w:shd w:val="clear" w:color="auto" w:fill="FFFFFF"/>
+        </w:rPr>
+        <w:t xml:space="preserve"> (Fig 13)</w:t>
       </w:r>
       <w:r>
         <w:rPr>
@@ -4593,62 +4157,6 @@
           <w:shd w:val="clear" w:color="auto" w:fill="FFFFFF"/>
         </w:rPr>
         <w:t>.</w:t>
-      </w:r>
-      <w:r>
-        <w:rPr>
-          <w:rFonts w:cstheme="minorHAnsi"/>
-          <w:color w:val="333333"/>
-          <w:shd w:val="clear" w:color="auto" w:fill="FFFFFF"/>
-        </w:rPr>
-        <w:t xml:space="preserve"> We c</w:t>
-      </w:r>
-      <w:r>
-        <w:rPr>
-          <w:rFonts w:cstheme="minorHAnsi"/>
-          <w:color w:val="333333"/>
-          <w:shd w:val="clear" w:color="auto" w:fill="FFFFFF"/>
-        </w:rPr>
-        <w:t>onclu</w:t>
-      </w:r>
-      <w:r>
-        <w:rPr>
-          <w:rFonts w:cstheme="minorHAnsi"/>
-          <w:color w:val="333333"/>
-          <w:shd w:val="clear" w:color="auto" w:fill="FFFFFF"/>
-        </w:rPr>
-        <w:t>de that the</w:t>
-      </w:r>
-      <w:r>
-        <w:rPr>
-          <w:rFonts w:cstheme="minorHAnsi"/>
-          <w:color w:val="333333"/>
-          <w:shd w:val="clear" w:color="auto" w:fill="FFFFFF"/>
-        </w:rPr>
-        <w:t xml:space="preserve"> f</w:t>
-      </w:r>
-      <w:r>
-        <w:rPr>
-          <w:rFonts w:cstheme="minorHAnsi"/>
-          <w:color w:val="333333"/>
-          <w:shd w:val="clear" w:color="auto" w:fill="FFFFFF"/>
-        </w:rPr>
-        <w:t xml:space="preserve">inal model </w:t>
-      </w:r>
-      <w:r>
-        <w:rPr>
-          <w:rFonts w:cstheme="minorHAnsi"/>
-          <w:color w:val="333333"/>
-          <w:shd w:val="clear" w:color="auto" w:fill="FFFFFF"/>
-        </w:rPr>
-        <w:t>s</w:t>
-      </w:r>
-      <w:r>
-        <w:rPr>
-          <w:rFonts w:cstheme="minorHAnsi"/>
-          <w:color w:val="333333"/>
-          <w:shd w:val="clear" w:color="auto" w:fill="FFFFFF"/>
-        </w:rPr>
-        <w:t>uffers from same assumption violations as the full model.</w:t>
       </w:r>
     </w:p>
     <w:p>
@@ -4659,9 +4167,449 @@
           <w:shd w:val="clear" w:color="auto" w:fill="FFFFFF"/>
         </w:rPr>
       </w:pPr>
-      <w:r>
-        <w:rPr>
-          <w:rFonts w:cstheme="minorHAnsi"/>
+    </w:p>
+    <w:p>
+      <w:pPr>
+        <w:rPr>
+          <w:rFonts w:cstheme="minorHAnsi"/>
+          <w:color w:val="333333"/>
+          <w:shd w:val="clear" w:color="auto" w:fill="FFFFFF"/>
+        </w:rPr>
+      </w:pPr>
+      <w:r>
+        <w:rPr>
+          <w:rFonts w:cstheme="minorHAnsi"/>
+          <w:noProof/>
+          <w:color w:val="333333"/>
+          <w:shd w:val="clear" w:color="auto" w:fill="FFFFFF"/>
+        </w:rPr>
+        <w:lastRenderedPageBreak/>
+        <w:drawing>
+          <wp:inline distT="0" distB="0" distL="0" distR="0" wp14:anchorId="7D96052B" wp14:editId="06405C26">
+            <wp:extent cx="3515096" cy="2100664"/>
+            <wp:effectExtent l="0" t="0" r="0" b="0"/>
+            <wp:docPr id="10" name="Picture 10"/>
+            <wp:cNvGraphicFramePr>
+              <a:graphicFrameLocks xmlns:a="http://schemas.openxmlformats.org/drawingml/2006/main" noChangeAspect="1"/>
+            </wp:cNvGraphicFramePr>
+            <a:graphic xmlns:a="http://schemas.openxmlformats.org/drawingml/2006/main">
+              <a:graphicData uri="http://schemas.openxmlformats.org/drawingml/2006/picture">
+                <pic:pic xmlns:pic="http://schemas.openxmlformats.org/drawingml/2006/picture">
+                  <pic:nvPicPr>
+                    <pic:cNvPr id="0" name="Picture 2"/>
+                    <pic:cNvPicPr>
+                      <a:picLocks noChangeAspect="1" noChangeArrowheads="1"/>
+                    </pic:cNvPicPr>
+                  </pic:nvPicPr>
+                  <pic:blipFill>
+                    <a:blip r:embed="rId21" cstate="print">
+                      <a:extLst>
+                        <a:ext uri="{28A0092B-C50C-407E-A947-70E740481C1C}">
+                          <a14:useLocalDpi xmlns:a14="http://schemas.microsoft.com/office/drawing/2010/main" val="0"/>
+                        </a:ext>
+                      </a:extLst>
+                    </a:blip>
+                    <a:srcRect/>
+                    <a:stretch>
+                      <a:fillRect/>
+                    </a:stretch>
+                  </pic:blipFill>
+                  <pic:spPr bwMode="auto">
+                    <a:xfrm>
+                      <a:off x="0" y="0"/>
+                      <a:ext cx="3524853" cy="2106495"/>
+                    </a:xfrm>
+                    <a:prstGeom prst="rect">
+                      <a:avLst/>
+                    </a:prstGeom>
+                    <a:noFill/>
+                  </pic:spPr>
+                </pic:pic>
+              </a:graphicData>
+            </a:graphic>
+          </wp:inline>
+        </w:drawing>
+      </w:r>
+      <w:r>
+        <w:rPr>
+          <w:rFonts w:cstheme="minorHAnsi"/>
+          <w:noProof/>
+          <w:color w:val="333333"/>
+          <w:shd w:val="clear" w:color="auto" w:fill="FFFFFF"/>
+        </w:rPr>
+        <w:drawing>
+          <wp:inline distT="0" distB="0" distL="0" distR="0" wp14:anchorId="3CEDAC2E" wp14:editId="3A7C3FF6">
+            <wp:extent cx="934769" cy="2059737"/>
+            <wp:effectExtent l="0" t="0" r="0" b="0"/>
+            <wp:docPr id="11" name="Picture 11"/>
+            <wp:cNvGraphicFramePr>
+              <a:graphicFrameLocks xmlns:a="http://schemas.openxmlformats.org/drawingml/2006/main" noChangeAspect="1"/>
+            </wp:cNvGraphicFramePr>
+            <a:graphic xmlns:a="http://schemas.openxmlformats.org/drawingml/2006/main">
+              <a:graphicData uri="http://schemas.openxmlformats.org/drawingml/2006/picture">
+                <pic:pic xmlns:pic="http://schemas.openxmlformats.org/drawingml/2006/picture">
+                  <pic:nvPicPr>
+                    <pic:cNvPr id="0" name="Picture 3"/>
+                    <pic:cNvPicPr>
+                      <a:picLocks noChangeAspect="1" noChangeArrowheads="1"/>
+                    </pic:cNvPicPr>
+                  </pic:nvPicPr>
+                  <pic:blipFill>
+                    <a:blip r:embed="rId22" cstate="print">
+                      <a:extLst>
+                        <a:ext uri="{28A0092B-C50C-407E-A947-70E740481C1C}">
+                          <a14:useLocalDpi xmlns:a14="http://schemas.microsoft.com/office/drawing/2010/main" val="0"/>
+                        </a:ext>
+                      </a:extLst>
+                    </a:blip>
+                    <a:srcRect/>
+                    <a:stretch>
+                      <a:fillRect/>
+                    </a:stretch>
+                  </pic:blipFill>
+                  <pic:spPr bwMode="auto">
+                    <a:xfrm>
+                      <a:off x="0" y="0"/>
+                      <a:ext cx="953991" cy="2102093"/>
+                    </a:xfrm>
+                    <a:prstGeom prst="rect">
+                      <a:avLst/>
+                    </a:prstGeom>
+                    <a:noFill/>
+                  </pic:spPr>
+                </pic:pic>
+              </a:graphicData>
+            </a:graphic>
+          </wp:inline>
+        </w:drawing>
+      </w:r>
+      <w:r>
+        <w:rPr>
+          <w:rFonts w:cstheme="minorHAnsi"/>
+          <w:noProof/>
+          <w:color w:val="333333"/>
+          <w:shd w:val="clear" w:color="auto" w:fill="FFFFFF"/>
+        </w:rPr>
+        <w:drawing>
+          <wp:inline distT="0" distB="0" distL="0" distR="0" wp14:anchorId="561A4568" wp14:editId="4A3EC65E">
+            <wp:extent cx="980783" cy="2053226"/>
+            <wp:effectExtent l="0" t="0" r="0" b="4445"/>
+            <wp:docPr id="12" name="Picture 12"/>
+            <wp:cNvGraphicFramePr>
+              <a:graphicFrameLocks xmlns:a="http://schemas.openxmlformats.org/drawingml/2006/main" noChangeAspect="1"/>
+            </wp:cNvGraphicFramePr>
+            <a:graphic xmlns:a="http://schemas.openxmlformats.org/drawingml/2006/main">
+              <a:graphicData uri="http://schemas.openxmlformats.org/drawingml/2006/picture">
+                <pic:pic xmlns:pic="http://schemas.openxmlformats.org/drawingml/2006/picture">
+                  <pic:nvPicPr>
+                    <pic:cNvPr id="0" name="Picture 4"/>
+                    <pic:cNvPicPr>
+                      <a:picLocks noChangeAspect="1" noChangeArrowheads="1"/>
+                    </pic:cNvPicPr>
+                  </pic:nvPicPr>
+                  <pic:blipFill>
+                    <a:blip r:embed="rId23" cstate="print">
+                      <a:extLst>
+                        <a:ext uri="{28A0092B-C50C-407E-A947-70E740481C1C}">
+                          <a14:useLocalDpi xmlns:a14="http://schemas.microsoft.com/office/drawing/2010/main" val="0"/>
+                        </a:ext>
+                      </a:extLst>
+                    </a:blip>
+                    <a:srcRect/>
+                    <a:stretch>
+                      <a:fillRect/>
+                    </a:stretch>
+                  </pic:blipFill>
+                  <pic:spPr bwMode="auto">
+                    <a:xfrm>
+                      <a:off x="0" y="0"/>
+                      <a:ext cx="1000893" cy="2095325"/>
+                    </a:xfrm>
+                    <a:prstGeom prst="rect">
+                      <a:avLst/>
+                    </a:prstGeom>
+                    <a:noFill/>
+                  </pic:spPr>
+                </pic:pic>
+              </a:graphicData>
+            </a:graphic>
+          </wp:inline>
+        </w:drawing>
+      </w:r>
+    </w:p>
+    <w:p>
+      <w:pPr>
+        <w:jc w:val="center"/>
+        <w:rPr>
+          <w:rFonts w:cstheme="minorHAnsi"/>
+          <w:color w:val="333333"/>
+          <w:shd w:val="clear" w:color="auto" w:fill="FFFFFF"/>
+        </w:rPr>
+      </w:pPr>
+      <w:r>
+        <w:rPr>
+          <w:rFonts w:cstheme="minorHAnsi"/>
+          <w:i/>
+          <w:color w:val="333333"/>
+          <w:shd w:val="clear" w:color="auto" w:fill="FFFFFF"/>
+        </w:rPr>
+        <w:t>Fig 1</w:t>
+      </w:r>
+      <w:r>
+        <w:rPr>
+          <w:rFonts w:cstheme="minorHAnsi"/>
+          <w:i/>
+          <w:color w:val="333333"/>
+          <w:shd w:val="clear" w:color="auto" w:fill="FFFFFF"/>
+        </w:rPr>
+        <w:t>3</w:t>
+      </w:r>
+    </w:p>
+    <w:p>
+      <w:pPr>
+        <w:rPr>
+          <w:rFonts w:cstheme="minorHAnsi"/>
+          <w:color w:val="333333"/>
+          <w:shd w:val="clear" w:color="auto" w:fill="FFFFFF"/>
+        </w:rPr>
+      </w:pPr>
+      <w:r>
+        <w:rPr>
+          <w:rFonts w:cstheme="minorHAnsi"/>
+          <w:color w:val="333333"/>
+          <w:shd w:val="clear" w:color="auto" w:fill="FFFFFF"/>
+        </w:rPr>
+        <w:t xml:space="preserve"> In analyzing the residuals, we noticed the h</w:t>
+      </w:r>
+      <w:r>
+        <w:rPr>
+          <w:rFonts w:cstheme="minorHAnsi"/>
+          <w:color w:val="333333"/>
+          <w:shd w:val="clear" w:color="auto" w:fill="FFFFFF"/>
+        </w:rPr>
+        <w:t xml:space="preserve">istogram of </w:t>
+      </w:r>
+      <w:r>
+        <w:rPr>
+          <w:rFonts w:cstheme="minorHAnsi"/>
+          <w:color w:val="333333"/>
+          <w:shd w:val="clear" w:color="auto" w:fill="FFFFFF"/>
+        </w:rPr>
+        <w:t xml:space="preserve">the </w:t>
+      </w:r>
+      <w:r>
+        <w:rPr>
+          <w:rFonts w:cstheme="minorHAnsi"/>
+          <w:color w:val="333333"/>
+          <w:shd w:val="clear" w:color="auto" w:fill="FFFFFF"/>
+        </w:rPr>
+        <w:t>residual</w:t>
+      </w:r>
+      <w:r>
+        <w:rPr>
+          <w:rFonts w:cstheme="minorHAnsi"/>
+          <w:color w:val="333333"/>
+          <w:shd w:val="clear" w:color="auto" w:fill="FFFFFF"/>
+        </w:rPr>
+        <w:t>s</w:t>
+      </w:r>
+      <w:r>
+        <w:rPr>
+          <w:rFonts w:cstheme="minorHAnsi"/>
+          <w:color w:val="333333"/>
+          <w:shd w:val="clear" w:color="auto" w:fill="FFFFFF"/>
+        </w:rPr>
+        <w:t xml:space="preserve"> </w:t>
+      </w:r>
+      <w:r>
+        <w:rPr>
+          <w:rFonts w:cstheme="minorHAnsi"/>
+          <w:color w:val="333333"/>
+          <w:shd w:val="clear" w:color="auto" w:fill="FFFFFF"/>
+        </w:rPr>
+        <w:t>(Fig 1</w:t>
+      </w:r>
+      <w:r>
+        <w:rPr>
+          <w:rFonts w:cstheme="minorHAnsi"/>
+          <w:color w:val="333333"/>
+          <w:shd w:val="clear" w:color="auto" w:fill="FFFFFF"/>
+        </w:rPr>
+        <w:t>4</w:t>
+      </w:r>
+      <w:r>
+        <w:rPr>
+          <w:rFonts w:cstheme="minorHAnsi"/>
+          <w:color w:val="333333"/>
+          <w:shd w:val="clear" w:color="auto" w:fill="FFFFFF"/>
+        </w:rPr>
+        <w:t xml:space="preserve">) </w:t>
+      </w:r>
+      <w:r>
+        <w:rPr>
+          <w:rFonts w:cstheme="minorHAnsi"/>
+          <w:color w:val="333333"/>
+          <w:shd w:val="clear" w:color="auto" w:fill="FFFFFF"/>
+        </w:rPr>
+        <w:t xml:space="preserve">shows similar right skewed distribution as was seen in the full model. </w:t>
+      </w:r>
+      <w:r>
+        <w:rPr>
+          <w:rFonts w:cstheme="minorHAnsi"/>
+          <w:color w:val="333333"/>
+          <w:shd w:val="clear" w:color="auto" w:fill="FFFFFF"/>
+        </w:rPr>
+        <w:t>In</w:t>
+      </w:r>
+      <w:r>
+        <w:rPr>
+          <w:rFonts w:cstheme="minorHAnsi"/>
+          <w:color w:val="333333"/>
+          <w:shd w:val="clear" w:color="auto" w:fill="FFFFFF"/>
+        </w:rPr>
+        <w:t xml:space="preserve"> the </w:t>
+      </w:r>
+      <w:r>
+        <w:rPr>
+          <w:rFonts w:cstheme="minorHAnsi"/>
+          <w:color w:val="333333"/>
+          <w:shd w:val="clear" w:color="auto" w:fill="FFFFFF"/>
+        </w:rPr>
+        <w:t>residual</w:t>
+      </w:r>
+      <w:r>
+        <w:rPr>
+          <w:rFonts w:cstheme="minorHAnsi"/>
+          <w:color w:val="333333"/>
+          <w:shd w:val="clear" w:color="auto" w:fill="FFFFFF"/>
+        </w:rPr>
+        <w:t xml:space="preserve"> scatterplot we noticed the e</w:t>
+      </w:r>
+      <w:r>
+        <w:rPr>
+          <w:rFonts w:cstheme="minorHAnsi"/>
+          <w:color w:val="333333"/>
+          <w:shd w:val="clear" w:color="auto" w:fill="FFFFFF"/>
+        </w:rPr>
+        <w:t>quality of variance at lower values of prediction</w:t>
+      </w:r>
+      <w:r>
+        <w:rPr>
+          <w:rFonts w:cstheme="minorHAnsi"/>
+          <w:color w:val="333333"/>
+          <w:shd w:val="clear" w:color="auto" w:fill="FFFFFF"/>
+        </w:rPr>
+        <w:t xml:space="preserve"> are</w:t>
+      </w:r>
+      <w:r>
+        <w:rPr>
+          <w:rFonts w:cstheme="minorHAnsi"/>
+          <w:color w:val="333333"/>
+          <w:shd w:val="clear" w:color="auto" w:fill="FFFFFF"/>
+        </w:rPr>
+        <w:t xml:space="preserve"> questionable as before</w:t>
+      </w:r>
+      <w:r>
+        <w:rPr>
+          <w:rFonts w:cstheme="minorHAnsi"/>
+          <w:color w:val="333333"/>
+          <w:shd w:val="clear" w:color="auto" w:fill="FFFFFF"/>
+        </w:rPr>
+        <w:t xml:space="preserve"> (Fig 1</w:t>
+      </w:r>
+      <w:r>
+        <w:rPr>
+          <w:rFonts w:cstheme="minorHAnsi"/>
+          <w:color w:val="333333"/>
+          <w:shd w:val="clear" w:color="auto" w:fill="FFFFFF"/>
+        </w:rPr>
+        <w:t>5</w:t>
+      </w:r>
+      <w:r>
+        <w:rPr>
+          <w:rFonts w:cstheme="minorHAnsi"/>
+          <w:color w:val="333333"/>
+          <w:shd w:val="clear" w:color="auto" w:fill="FFFFFF"/>
+        </w:rPr>
+        <w:t>)</w:t>
+      </w:r>
+      <w:r>
+        <w:rPr>
+          <w:rFonts w:cstheme="minorHAnsi"/>
+          <w:color w:val="333333"/>
+          <w:shd w:val="clear" w:color="auto" w:fill="FFFFFF"/>
+        </w:rPr>
+        <w:t>.</w:t>
+      </w:r>
+      <w:r>
+        <w:rPr>
+          <w:rFonts w:cstheme="minorHAnsi"/>
+          <w:color w:val="333333"/>
+          <w:shd w:val="clear" w:color="auto" w:fill="FFFFFF"/>
+        </w:rPr>
+        <w:t xml:space="preserve"> We c</w:t>
+      </w:r>
+      <w:r>
+        <w:rPr>
+          <w:rFonts w:cstheme="minorHAnsi"/>
+          <w:color w:val="333333"/>
+          <w:shd w:val="clear" w:color="auto" w:fill="FFFFFF"/>
+        </w:rPr>
+        <w:t>onclu</w:t>
+      </w:r>
+      <w:r>
+        <w:rPr>
+          <w:rFonts w:cstheme="minorHAnsi"/>
+          <w:color w:val="333333"/>
+          <w:shd w:val="clear" w:color="auto" w:fill="FFFFFF"/>
+        </w:rPr>
+        <w:t>de that the</w:t>
+      </w:r>
+      <w:r>
+        <w:rPr>
+          <w:rFonts w:cstheme="minorHAnsi"/>
+          <w:color w:val="333333"/>
+          <w:shd w:val="clear" w:color="auto" w:fill="FFFFFF"/>
+        </w:rPr>
+        <w:t xml:space="preserve"> f</w:t>
+      </w:r>
+      <w:r>
+        <w:rPr>
+          <w:rFonts w:cstheme="minorHAnsi"/>
+          <w:color w:val="333333"/>
+          <w:shd w:val="clear" w:color="auto" w:fill="FFFFFF"/>
+        </w:rPr>
+        <w:t xml:space="preserve">inal model </w:t>
+      </w:r>
+      <w:r>
+        <w:rPr>
+          <w:rFonts w:cstheme="minorHAnsi"/>
+          <w:color w:val="333333"/>
+          <w:shd w:val="clear" w:color="auto" w:fill="FFFFFF"/>
+        </w:rPr>
+        <w:t>s</w:t>
+      </w:r>
+      <w:r>
+        <w:rPr>
+          <w:rFonts w:cstheme="minorHAnsi"/>
+          <w:color w:val="333333"/>
+          <w:shd w:val="clear" w:color="auto" w:fill="FFFFFF"/>
+        </w:rPr>
+        <w:t>uffers from same assumption violations as the full model.</w:t>
+      </w:r>
+    </w:p>
+    <w:p>
+      <w:pPr>
+        <w:rPr>
+          <w:rFonts w:cstheme="minorHAnsi"/>
+          <w:color w:val="333333"/>
+          <w:shd w:val="clear" w:color="auto" w:fill="FFFFFF"/>
+        </w:rPr>
+      </w:pPr>
+      <w:r>
+        <w:rPr>
+          <w:rFonts w:cstheme="minorHAnsi"/>
+          <w:noProof/>
           <w:color w:val="333333"/>
           <w:shd w:val="clear" w:color="auto" w:fill="FFFFFF"/>
         </w:rPr>
@@ -4699,7 +4647,7 @@
                     <pic:cNvPicPr/>
                   </pic:nvPicPr>
                   <pic:blipFill>
-                    <a:blip r:embed="rId21"/>
+                    <a:blip r:embed="rId24"/>
                     <a:stretch>
                       <a:fillRect/>
                     </a:stretch>
@@ -4734,6 +4682,7 @@
       <w:r>
         <w:rPr>
           <w:rFonts w:cstheme="minorHAnsi"/>
+          <w:noProof/>
           <w:color w:val="333333"/>
           <w:shd w:val="clear" w:color="auto" w:fill="FFFFFF"/>
         </w:rPr>
@@ -4771,7 +4720,7 @@
                     <pic:cNvPicPr/>
                   </pic:nvPicPr>
                   <pic:blipFill>
-                    <a:blip r:embed="rId22"/>
+                    <a:blip r:embed="rId25"/>
                     <a:stretch>
                       <a:fillRect/>
                     </a:stretch>
@@ -4888,7 +4837,7 @@
           <w:color w:val="333333"/>
           <w:shd w:val="clear" w:color="auto" w:fill="FFFFFF"/>
         </w:rPr>
-        <w:t xml:space="preserve">Fig </w:t>
+        <w:t>Fig 1</w:t>
       </w:r>
       <w:r>
         <w:rPr>
@@ -4897,7 +4846,7 @@
           <w:color w:val="333333"/>
           <w:shd w:val="clear" w:color="auto" w:fill="FFFFFF"/>
         </w:rPr>
-        <w:t>1</w:t>
+        <w:t>4</w:t>
       </w:r>
       <w:r>
         <w:rPr>
@@ -4906,7 +4855,8 @@
           <w:color w:val="333333"/>
           <w:shd w:val="clear" w:color="auto" w:fill="FFFFFF"/>
         </w:rPr>
-        <w:t xml:space="preserve">3 </w:t>
+        <w:tab/>
+        <w:t xml:space="preserve"> Fig 1</w:t>
       </w:r>
       <w:r>
         <w:rPr>
@@ -4915,8 +4865,7 @@
           <w:color w:val="333333"/>
           <w:shd w:val="clear" w:color="auto" w:fill="FFFFFF"/>
         </w:rPr>
-        <w:tab/>
-        <w:t xml:space="preserve"> Fig 14</w:t>
+        <w:t>5</w:t>
       </w:r>
     </w:p>
     <w:p>
@@ -5129,8 +5078,6 @@
           <w:shd w:val="clear" w:color="auto" w:fill="FFFFFF"/>
         </w:rPr>
       </w:pPr>
-      <w:bookmarkStart w:id="1" w:name="_GoBack"/>
-      <w:bookmarkEnd w:id="1"/>
     </w:p>
     <w:sectPr>
       <w:pgSz w:w="12240" w:h="15840"/>
@@ -8913,7 +8860,7 @@
 </file>
 
 <file path=customXml/itemProps1.xml><?xml version="1.0" encoding="utf-8"?>
-<ds:datastoreItem xmlns:ds="http://schemas.openxmlformats.org/officeDocument/2006/customXml" ds:itemID="{5AA4D7DE-88F6-4E57-8605-3128948FF801}">
+<ds:datastoreItem xmlns:ds="http://schemas.openxmlformats.org/officeDocument/2006/customXml" ds:itemID="{774D3249-4E5B-4D29-BFE9-DE839A90E21A}">
   <ds:schemaRefs>
     <ds:schemaRef ds:uri="http://schemas.openxmlformats.org/officeDocument/2006/bibliography"/>
   </ds:schemaRefs>

</xml_diff>

<commit_message>
minor changes after sync up meeting
</commit_message>
<xml_diff>
--- a/Presentation/Predicting Performance of Integrated Circuits using Regression Analysis.docx
+++ b/Presentation/Predicting Performance of Integrated Circuits using Regression Analysis.docx
@@ -436,14 +436,7 @@
         <w:rPr>
           <w:rFonts w:cstheme="minorHAnsi"/>
         </w:rPr>
-        <w:t xml:space="preserve">However, this is </w:t>
-      </w:r>
-      <w:bookmarkStart w:id="0" w:name="_GoBack"/>
-      <w:r>
-        <w:rPr>
-          <w:rFonts w:cstheme="minorHAnsi"/>
-        </w:rPr>
-        <w:t>very resource</w:t>
+        <w:t>However, this is very resource</w:t>
       </w:r>
       <w:r>
         <w:rPr>
@@ -455,14 +448,7 @@
         <w:rPr>
           <w:rFonts w:cstheme="minorHAnsi"/>
         </w:rPr>
-        <w:t xml:space="preserve"> intensive </w:t>
-      </w:r>
-      <w:bookmarkEnd w:id="0"/>
-      <w:r>
-        <w:rPr>
-          <w:rFonts w:cstheme="minorHAnsi"/>
-        </w:rPr>
-        <w:t>as each electrical simulation can take several hours</w:t>
+        <w:t xml:space="preserve"> intensive as each electrical simulation can take several hours</w:t>
       </w:r>
       <w:r>
         <w:rPr>
@@ -872,26 +858,50 @@
       <w:r>
         <w:rPr>
           <w:rFonts w:cstheme="minorHAnsi"/>
+          <w:color w:val="FF0000"/>
         </w:rPr>
         <w:t xml:space="preserve">The </w:t>
       </w:r>
       <w:r>
         <w:rPr>
           <w:rFonts w:cstheme="minorHAnsi"/>
+          <w:color w:val="FF0000"/>
         </w:rPr>
         <w:t>engineer-controlled</w:t>
       </w:r>
       <w:r>
         <w:rPr>
           <w:rFonts w:cstheme="minorHAnsi"/>
+          <w:color w:val="FF0000"/>
         </w:rPr>
         <w:t xml:space="preserve"> variables were uniformly randomly sampled from their design space (since engineers can select any values from range</w:t>
       </w:r>
       <w:r>
         <w:rPr>
           <w:rFonts w:cstheme="minorHAnsi"/>
-        </w:rPr>
-        <w:t xml:space="preserve">). Statistical features were also uniformly randomly sampled since we wanted accuracy of model to be good throughout statistical variation range and not just closer to the population means. </w:t>
+          <w:color w:val="FF0000"/>
+        </w:rPr>
+        <w:t>).</w:t>
+      </w:r>
+      <w:r>
+        <w:rPr>
+          <w:rFonts w:cstheme="minorHAnsi"/>
+          <w:color w:val="FF0000"/>
+        </w:rPr>
+        <w:t xml:space="preserve"> [NG to add details]</w:t>
+      </w:r>
+      <w:r>
+        <w:rPr>
+          <w:rFonts w:cstheme="minorHAnsi"/>
+          <w:color w:val="FF0000"/>
+        </w:rPr>
+        <w:t xml:space="preserve"> </w:t>
+      </w:r>
+      <w:r>
+        <w:rPr>
+          <w:rFonts w:cstheme="minorHAnsi"/>
+        </w:rPr>
+        <w:t xml:space="preserve">Statistical features were also uniformly randomly sampled since we wanted accuracy of model to be good throughout statistical variation range and not just closer to the population means. </w:t>
       </w:r>
     </w:p>
     <w:p>
@@ -1011,7 +1021,7 @@
         </w:rPr>
         <w:t>Data Preparation</w:t>
       </w:r>
-      <w:bookmarkStart w:id="1" w:name="_Hlk635124"/>
+      <w:bookmarkStart w:id="0" w:name="_Hlk635124"/>
       <w:r>
         <w:rPr>
           <w:rFonts w:cstheme="minorHAnsi"/>
@@ -1019,7 +1029,7 @@
         </w:rPr>
         <w:t xml:space="preserve"> and </w:t>
       </w:r>
-      <w:bookmarkEnd w:id="1"/>
+      <w:bookmarkEnd w:id="0"/>
       <w:r>
         <w:rPr>
           <w:rFonts w:cstheme="minorHAnsi"/>
@@ -1081,7 +1091,40 @@
         <w:rPr>
           <w:rFonts w:cstheme="minorHAnsi"/>
         </w:rPr>
-        <w:t xml:space="preserve">. </w:t>
+        <w:t>.</w:t>
+      </w:r>
+      <w:r>
+        <w:rPr>
+          <w:rFonts w:cstheme="minorHAnsi"/>
+        </w:rPr>
+        <w:t xml:space="preserve"> </w:t>
+      </w:r>
+      <w:r>
+        <w:rPr>
+          <w:rFonts w:cstheme="minorHAnsi"/>
+          <w:color w:val="FF0000"/>
+        </w:rPr>
+        <w:t>[Needs to be updated</w:t>
+      </w:r>
+      <w:r>
+        <w:rPr>
+          <w:rFonts w:cstheme="minorHAnsi"/>
+          <w:color w:val="FF0000"/>
+        </w:rPr>
+        <w:t xml:space="preserve"> - Max</w:t>
+      </w:r>
+      <w:r>
+        <w:rPr>
+          <w:rFonts w:cstheme="minorHAnsi"/>
+          <w:color w:val="FF0000"/>
+        </w:rPr>
+        <w:t>]</w:t>
+      </w:r>
+      <w:r>
+        <w:rPr>
+          <w:rFonts w:cstheme="minorHAnsi"/>
+        </w:rPr>
+        <w:t xml:space="preserve"> </w:t>
       </w:r>
     </w:p>
     <w:p>
@@ -2133,9 +2176,8 @@
       <w:r>
         <w:rPr>
           <w:rFonts w:cstheme="minorHAnsi"/>
-          <w:color w:val="FF0000"/>
-        </w:rPr>
-        <w:t>not square rooted.</w:t>
+        </w:rPr>
+        <w:t>transformed with square root.</w:t>
       </w:r>
     </w:p>
     <w:p>
@@ -3027,7 +3069,49 @@
         <w:rPr>
           <w:rFonts w:cstheme="minorHAnsi"/>
         </w:rPr>
-        <w:t xml:space="preserve">                                                                               Fig 8</w:t>
+        <w:t xml:space="preserve"> </w:t>
+      </w:r>
+      <w:r>
+        <w:rPr>
+          <w:rFonts w:cstheme="minorHAnsi"/>
+          <w:color w:val="FF0000"/>
+        </w:rPr>
+        <w:t>(Add text</w:t>
+      </w:r>
+      <w:r>
+        <w:rPr>
+          <w:rFonts w:cstheme="minorHAnsi"/>
+          <w:color w:val="FF0000"/>
+        </w:rPr>
+        <w:t xml:space="preserve"> instead of </w:t>
+      </w:r>
+      <w:proofErr w:type="gramStart"/>
+      <w:r>
+        <w:rPr>
+          <w:rFonts w:cstheme="minorHAnsi"/>
+          <w:color w:val="FF0000"/>
+        </w:rPr>
+        <w:t>image</w:t>
+      </w:r>
+      <w:r>
+        <w:rPr>
+          <w:rFonts w:cstheme="minorHAnsi"/>
+          <w:color w:val="FF0000"/>
+        </w:rPr>
+        <w:t>)</w:t>
+      </w:r>
+      <w:r>
+        <w:rPr>
+          <w:rFonts w:cstheme="minorHAnsi"/>
+        </w:rPr>
+        <w:t xml:space="preserve">   </w:t>
+      </w:r>
+      <w:proofErr w:type="gramEnd"/>
+      <w:r>
+        <w:rPr>
+          <w:rFonts w:cstheme="minorHAnsi"/>
+        </w:rPr>
+        <w:t xml:space="preserve">                                                                           Fig 8</w:t>
       </w:r>
     </w:p>
     <w:p>
@@ -3775,6 +3859,24 @@
         </w:rPr>
         <w:t>Fig 11</w:t>
       </w:r>
+      <w:r>
+        <w:rPr>
+          <w:rFonts w:cstheme="minorHAnsi"/>
+          <w:i/>
+          <w:color w:val="333333"/>
+          <w:shd w:val="clear" w:color="auto" w:fill="FFFFFF"/>
+        </w:rPr>
+        <w:t xml:space="preserve"> </w:t>
+      </w:r>
+      <w:r>
+        <w:rPr>
+          <w:rFonts w:cstheme="minorHAnsi"/>
+          <w:i/>
+          <w:color w:val="FF0000"/>
+          <w:shd w:val="clear" w:color="auto" w:fill="FFFFFF"/>
+        </w:rPr>
+        <w:t>(Update from PPT)</w:t>
+      </w:r>
     </w:p>
     <w:p>
       <w:pPr>
@@ -4185,9 +4287,9 @@
         </w:rPr>
         <w:lastRenderedPageBreak/>
         <w:drawing>
-          <wp:inline distT="0" distB="0" distL="0" distR="0" wp14:anchorId="7D96052B" wp14:editId="06405C26">
+          <wp:inline distT="0" distB="0" distL="0" distR="0" wp14:anchorId="7D96052B" wp14:editId="6EB146A9">
             <wp:extent cx="3515096" cy="2100664"/>
-            <wp:effectExtent l="0" t="0" r="0" b="0"/>
+            <wp:effectExtent l="0" t="0" r="0" b="3175"/>
             <wp:docPr id="10" name="Picture 10"/>
             <wp:cNvGraphicFramePr>
               <a:graphicFrameLocks xmlns:a="http://schemas.openxmlformats.org/drawingml/2006/main" noChangeAspect="1"/>
@@ -4217,7 +4319,7 @@
                   <pic:spPr bwMode="auto">
                     <a:xfrm>
                       <a:off x="0" y="0"/>
-                      <a:ext cx="3524853" cy="2106495"/>
+                      <a:ext cx="3515096" cy="2100664"/>
                     </a:xfrm>
                     <a:prstGeom prst="rect">
                       <a:avLst/>
@@ -4974,7 +5076,8 @@
         </w:tabs>
         <w:rPr>
           <w:rFonts w:cstheme="minorHAnsi"/>
-          <w:color w:val="333333"/>
+          <w:color w:val="FF0000"/>
+          <w:highlight w:val="yellow"/>
           <w:shd w:val="clear" w:color="auto" w:fill="FFFFFF"/>
         </w:rPr>
       </w:pPr>
@@ -5026,16 +5129,14 @@
         </w:rPr>
         <w:t xml:space="preserve">se </w:t>
       </w:r>
-      <w:proofErr w:type="gramStart"/>
-      <w:r>
-        <w:rPr>
-          <w:rFonts w:cstheme="minorHAnsi"/>
-          <w:color w:val="333333"/>
-          <w:shd w:val="clear" w:color="auto" w:fill="FFFFFF"/>
-        </w:rPr>
-        <w:t>non parametric</w:t>
-      </w:r>
-      <w:proofErr w:type="gramEnd"/>
+      <w:r>
+        <w:rPr>
+          <w:rFonts w:cstheme="minorHAnsi"/>
+          <w:color w:val="333333"/>
+          <w:shd w:val="clear" w:color="auto" w:fill="FFFFFF"/>
+        </w:rPr>
+        <w:t>non-parametric</w:t>
+      </w:r>
       <w:r>
         <w:rPr>
           <w:rFonts w:cstheme="minorHAnsi"/>
@@ -5063,21 +5164,103 @@
       <w:r>
         <w:rPr>
           <w:rFonts w:cstheme="minorHAnsi"/>
-          <w:color w:val="333333"/>
+          <w:color w:val="FF0000"/>
           <w:highlight w:val="yellow"/>
           <w:shd w:val="clear" w:color="auto" w:fill="FFFFFF"/>
         </w:rPr>
         <w:t>(show box plot of high vs. low Cook’s D points).</w:t>
+      </w:r>
+      <w:r>
+        <w:rPr>
+          <w:rFonts w:cstheme="minorHAnsi"/>
+          <w:color w:val="FF0000"/>
+          <w:highlight w:val="yellow"/>
+          <w:shd w:val="clear" w:color="auto" w:fill="FFFFFF"/>
+        </w:rPr>
+        <w:t xml:space="preserve"> Elaborate more on this.</w:t>
       </w:r>
     </w:p>
     <w:p>
       <w:pPr>
-        <w:rPr>
-          <w:rFonts w:cstheme="minorHAnsi"/>
-          <w:color w:val="333333"/>
-          <w:shd w:val="clear" w:color="auto" w:fill="FFFFFF"/>
-        </w:rPr>
-      </w:pPr>
+        <w:tabs>
+          <w:tab w:val="left" w:pos="5793"/>
+        </w:tabs>
+        <w:rPr>
+          <w:rFonts w:cstheme="minorHAnsi"/>
+          <w:color w:val="FF0000"/>
+          <w:shd w:val="clear" w:color="auto" w:fill="FFFFFF"/>
+        </w:rPr>
+      </w:pPr>
+    </w:p>
+    <w:p>
+      <w:pPr>
+        <w:tabs>
+          <w:tab w:val="left" w:pos="5793"/>
+        </w:tabs>
+        <w:rPr>
+          <w:rFonts w:cstheme="minorHAnsi"/>
+          <w:color w:val="FF0000"/>
+          <w:shd w:val="clear" w:color="auto" w:fill="FFFFFF"/>
+        </w:rPr>
+      </w:pPr>
+      <w:r>
+        <w:rPr>
+          <w:rFonts w:cstheme="minorHAnsi"/>
+          <w:color w:val="FF0000"/>
+          <w:shd w:val="clear" w:color="auto" w:fill="FFFFFF"/>
+        </w:rPr>
+        <w:lastRenderedPageBreak/>
+        <w:t>Appendix</w:t>
+      </w:r>
+    </w:p>
+    <w:p>
+      <w:pPr>
+        <w:tabs>
+          <w:tab w:val="left" w:pos="5793"/>
+        </w:tabs>
+        <w:rPr>
+          <w:rFonts w:cstheme="minorHAnsi"/>
+          <w:color w:val="FF0000"/>
+          <w:shd w:val="clear" w:color="auto" w:fill="FFFFFF"/>
+        </w:rPr>
+      </w:pPr>
+      <w:r>
+        <w:rPr>
+          <w:rFonts w:cstheme="minorHAnsi"/>
+          <w:color w:val="FF0000"/>
+          <w:shd w:val="clear" w:color="auto" w:fill="FFFFFF"/>
+        </w:rPr>
+        <w:t xml:space="preserve">Refer to </w:t>
+      </w:r>
+      <w:proofErr w:type="spellStart"/>
+      <w:r>
+        <w:rPr>
+          <w:rFonts w:cstheme="minorHAnsi"/>
+          <w:color w:val="FF0000"/>
+          <w:shd w:val="clear" w:color="auto" w:fill="FFFFFF"/>
+        </w:rPr>
+        <w:t>github</w:t>
+      </w:r>
+      <w:proofErr w:type="spellEnd"/>
+      <w:r>
+        <w:rPr>
+          <w:rFonts w:cstheme="minorHAnsi"/>
+          <w:color w:val="FF0000"/>
+          <w:shd w:val="clear" w:color="auto" w:fill="FFFFFF"/>
+        </w:rPr>
+        <w:t xml:space="preserve"> &lt;link&gt;</w:t>
+      </w:r>
+    </w:p>
+    <w:p>
+      <w:pPr>
+        <w:rPr>
+          <w:rFonts w:cstheme="minorHAnsi"/>
+          <w:color w:val="333333"/>
+          <w:shd w:val="clear" w:color="auto" w:fill="FFFFFF"/>
+        </w:rPr>
+      </w:pPr>
+      <w:bookmarkStart w:id="1" w:name="_GoBack"/>
+      <w:bookmarkEnd w:id="1"/>
     </w:p>
     <w:sectPr>
       <w:pgSz w:w="12240" w:h="15840"/>
@@ -8437,6 +8620,7 @@
   <w:style w:type="character" w:default="1" w:styleId="DefaultParagraphFont">
     <w:name w:val="Default Paragraph Font"/>
     <w:uiPriority w:val="1"/>
+    <w:semiHidden/>
     <w:unhideWhenUsed/>
   </w:style>
   <w:style w:type="table" w:default="1" w:styleId="TableNormal">
@@ -8860,7 +9044,7 @@
 </file>
 
 <file path=customXml/itemProps1.xml><?xml version="1.0" encoding="utf-8"?>
-<ds:datastoreItem xmlns:ds="http://schemas.openxmlformats.org/officeDocument/2006/customXml" ds:itemID="{774D3249-4E5B-4D29-BFE9-DE839A90E21A}">
+<ds:datastoreItem xmlns:ds="http://schemas.openxmlformats.org/officeDocument/2006/customXml" ds:itemID="{80222F33-03F2-41C2-8950-AFF927D9441E}">
   <ds:schemaRefs>
     <ds:schemaRef ds:uri="http://schemas.openxmlformats.org/officeDocument/2006/bibliography"/>
   </ds:schemaRefs>

</xml_diff>

<commit_message>
master_submitted linnk into DOC updated
</commit_message>
<xml_diff>
--- a/Presentation/Predicting Performance of Integrated Circuits using Regression Analysis.docx
+++ b/Presentation/Predicting Performance of Integrated Circuits using Regression Analysis.docx
@@ -7184,7 +7184,6 @@
               <w:t>## (</w:t>
             </w:r>
             <w:proofErr w:type="spellStart"/>
-            <w:proofErr w:type="gramStart"/>
             <w:r>
               <w:rPr>
                 <w:rFonts w:ascii="Consolas" w:eastAsia="+mn-ea" w:hAnsi="Consolas" w:cs="+mn-cs"/>
@@ -7206,9 +7205,21 @@
                 <w:szCs w:val="24"/>
                 <w:lang w:val="it-IT"/>
               </w:rPr>
-              <w:t>)  1.970</w:t>
-            </w:r>
-            <w:proofErr w:type="gramEnd"/>
+              <w:t>)  1.970e+00  9.597e-03 205.243  &lt; 2e-16 ***</w:t>
+            </w:r>
+          </w:p>
+          <w:p>
+            <w:pPr>
+              <w:wordWrap w:val="0"/>
+              <w:jc w:val="left"/>
+              <w:textAlignment w:val="baseline"/>
+              <w:rPr>
+                <w:rFonts w:ascii="Times New Roman" w:eastAsia="Times New Roman" w:hAnsi="Times New Roman" w:cs="Times New Roman"/>
+                <w:sz w:val="14"/>
+                <w:szCs w:val="24"/>
+                <w:lang w:val="it-IT"/>
+              </w:rPr>
+            </w:pPr>
             <w:r>
               <w:rPr>
                 <w:rFonts w:ascii="Consolas" w:eastAsia="+mn-ea" w:hAnsi="Consolas" w:cs="+mn-cs"/>
@@ -7218,7 +7229,7 @@
                 <w:szCs w:val="24"/>
                 <w:lang w:val="it-IT"/>
               </w:rPr>
-              <w:t>e+00  9.597e-03 205.243  &lt; 2e-16 ***</w:t>
+              <w:t>## x4          -5.252e-05  9.046e-06  -5.806 6.76e-09 ***</w:t>
             </w:r>
           </w:p>
           <w:p>
@@ -7242,9 +7253,21 @@
                 <w:szCs w:val="24"/>
                 <w:lang w:val="it-IT"/>
               </w:rPr>
-              <w:t>## x4          -5.252e-</w:t>
-            </w:r>
-            <w:proofErr w:type="gramStart"/>
+              <w:t>## x7           1.136e-02  6.408e-04  17.728  &lt; 2e-16 ***</w:t>
+            </w:r>
+          </w:p>
+          <w:p>
+            <w:pPr>
+              <w:wordWrap w:val="0"/>
+              <w:jc w:val="left"/>
+              <w:textAlignment w:val="baseline"/>
+              <w:rPr>
+                <w:rFonts w:ascii="Times New Roman" w:eastAsia="Times New Roman" w:hAnsi="Times New Roman" w:cs="Times New Roman"/>
+                <w:sz w:val="14"/>
+                <w:szCs w:val="24"/>
+                <w:lang w:val="it-IT"/>
+              </w:rPr>
+            </w:pPr>
             <w:r>
               <w:rPr>
                 <w:rFonts w:ascii="Consolas" w:eastAsia="+mn-ea" w:hAnsi="Consolas" w:cs="+mn-cs"/>
@@ -7254,9 +7277,21 @@
                 <w:szCs w:val="24"/>
                 <w:lang w:val="it-IT"/>
               </w:rPr>
-              <w:t>05  9.046e</w:t>
-            </w:r>
-            <w:proofErr w:type="gramEnd"/>
+              <w:t xml:space="preserve">## x8           3.673e-04  1.488e-04   2.468 0.013599 *  </w:t>
+            </w:r>
+          </w:p>
+          <w:p>
+            <w:pPr>
+              <w:wordWrap w:val="0"/>
+              <w:jc w:val="left"/>
+              <w:textAlignment w:val="baseline"/>
+              <w:rPr>
+                <w:rFonts w:ascii="Times New Roman" w:eastAsia="Times New Roman" w:hAnsi="Times New Roman" w:cs="Times New Roman"/>
+                <w:sz w:val="14"/>
+                <w:szCs w:val="24"/>
+                <w:lang w:val="it-IT"/>
+              </w:rPr>
+            </w:pPr>
             <w:r>
               <w:rPr>
                 <w:rFonts w:ascii="Consolas" w:eastAsia="+mn-ea" w:hAnsi="Consolas" w:cs="+mn-cs"/>
@@ -7266,7 +7301,7 @@
                 <w:szCs w:val="24"/>
                 <w:lang w:val="it-IT"/>
               </w:rPr>
-              <w:t>-06  -5.806 6.76e-09 ***</w:t>
+              <w:t>## x9           3.299e-03  3.309e-04   9.970  &lt; 2e-16 ***</w:t>
             </w:r>
           </w:p>
           <w:p>
@@ -7290,9 +7325,21 @@
                 <w:szCs w:val="24"/>
                 <w:lang w:val="it-IT"/>
               </w:rPr>
-              <w:t>## x7           1.136e-</w:t>
-            </w:r>
-            <w:proofErr w:type="gramStart"/>
+              <w:t>## x10          1.172e-03  3.082e-04   3.804 0.000144 ***</w:t>
+            </w:r>
+          </w:p>
+          <w:p>
+            <w:pPr>
+              <w:wordWrap w:val="0"/>
+              <w:jc w:val="left"/>
+              <w:textAlignment w:val="baseline"/>
+              <w:rPr>
+                <w:rFonts w:ascii="Times New Roman" w:eastAsia="Times New Roman" w:hAnsi="Times New Roman" w:cs="Times New Roman"/>
+                <w:sz w:val="14"/>
+                <w:szCs w:val="24"/>
+                <w:lang w:val="it-IT"/>
+              </w:rPr>
+            </w:pPr>
             <w:r>
               <w:rPr>
                 <w:rFonts w:ascii="Consolas" w:eastAsia="+mn-ea" w:hAnsi="Consolas" w:cs="+mn-cs"/>
@@ -7302,9 +7349,21 @@
                 <w:szCs w:val="24"/>
                 <w:lang w:val="it-IT"/>
               </w:rPr>
-              <w:t>02  6.408e</w:t>
-            </w:r>
-            <w:proofErr w:type="gramEnd"/>
+              <w:t xml:space="preserve">## x11          1.889e+05  7.379e+04   2.560 0.010499 *  </w:t>
+            </w:r>
+          </w:p>
+          <w:p>
+            <w:pPr>
+              <w:wordWrap w:val="0"/>
+              <w:jc w:val="left"/>
+              <w:textAlignment w:val="baseline"/>
+              <w:rPr>
+                <w:rFonts w:ascii="Times New Roman" w:eastAsia="Times New Roman" w:hAnsi="Times New Roman" w:cs="Times New Roman"/>
+                <w:sz w:val="14"/>
+                <w:szCs w:val="24"/>
+                <w:lang w:val="it-IT"/>
+              </w:rPr>
+            </w:pPr>
             <w:r>
               <w:rPr>
                 <w:rFonts w:ascii="Consolas" w:eastAsia="+mn-ea" w:hAnsi="Consolas" w:cs="+mn-cs"/>
@@ -7314,7 +7373,7 @@
                 <w:szCs w:val="24"/>
                 <w:lang w:val="it-IT"/>
               </w:rPr>
-              <w:t>-04  17.728  &lt; 2e-16 ***</w:t>
+              <w:t>## x16          8.416e-04  2.150e-04   3.915 9.16e-05 ***</w:t>
             </w:r>
           </w:p>
           <w:p>
@@ -7338,9 +7397,21 @@
                 <w:szCs w:val="24"/>
                 <w:lang w:val="it-IT"/>
               </w:rPr>
-              <w:t>## x8           3.673e-</w:t>
-            </w:r>
-            <w:proofErr w:type="gramStart"/>
+              <w:t>## x17          1.519e-03  3.254e-04   4.670 3.09e-06 ***</w:t>
+            </w:r>
+          </w:p>
+          <w:p>
+            <w:pPr>
+              <w:wordWrap w:val="0"/>
+              <w:jc w:val="left"/>
+              <w:textAlignment w:val="baseline"/>
+              <w:rPr>
+                <w:rFonts w:ascii="Times New Roman" w:eastAsia="Times New Roman" w:hAnsi="Times New Roman" w:cs="Times New Roman"/>
+                <w:sz w:val="14"/>
+                <w:szCs w:val="24"/>
+                <w:lang w:val="it-IT"/>
+              </w:rPr>
+            </w:pPr>
             <w:r>
               <w:rPr>
                 <w:rFonts w:ascii="Consolas" w:eastAsia="+mn-ea" w:hAnsi="Consolas" w:cs="+mn-cs"/>
@@ -7350,9 +7421,21 @@
                 <w:szCs w:val="24"/>
                 <w:lang w:val="it-IT"/>
               </w:rPr>
-              <w:t>04  1.488e</w:t>
-            </w:r>
-            <w:proofErr w:type="gramEnd"/>
+              <w:t xml:space="preserve">## x21          1.298e-04  4.216e-05   3.078 0.002093 ** </w:t>
+            </w:r>
+          </w:p>
+          <w:p>
+            <w:pPr>
+              <w:wordWrap w:val="0"/>
+              <w:jc w:val="left"/>
+              <w:textAlignment w:val="baseline"/>
+              <w:rPr>
+                <w:rFonts w:ascii="Times New Roman" w:eastAsia="Times New Roman" w:hAnsi="Times New Roman" w:cs="Times New Roman"/>
+                <w:sz w:val="14"/>
+                <w:szCs w:val="24"/>
+                <w:lang w:val="it-IT"/>
+              </w:rPr>
+            </w:pPr>
             <w:r>
               <w:rPr>
                 <w:rFonts w:ascii="Consolas" w:eastAsia="+mn-ea" w:hAnsi="Consolas" w:cs="+mn-cs"/>
@@ -7362,7 +7445,7 @@
                 <w:szCs w:val="24"/>
                 <w:lang w:val="it-IT"/>
               </w:rPr>
-              <w:t xml:space="preserve">-04   2.468 0.013599 *  </w:t>
+              <w:t xml:space="preserve">## x22         -5.997e-04  3.457e-04  -1.735 0.082801 .  </w:t>
             </w:r>
           </w:p>
           <w:p>
@@ -7386,9 +7469,21 @@
                 <w:szCs w:val="24"/>
                 <w:lang w:val="it-IT"/>
               </w:rPr>
-              <w:t>## x9           3.299e-</w:t>
-            </w:r>
-            <w:proofErr w:type="gramStart"/>
+              <w:t xml:space="preserve">## stat4       -5.704e-04  2.485e-04  -2.295 0.021752 *  </w:t>
+            </w:r>
+          </w:p>
+          <w:p>
+            <w:pPr>
+              <w:wordWrap w:val="0"/>
+              <w:jc w:val="left"/>
+              <w:textAlignment w:val="baseline"/>
+              <w:rPr>
+                <w:rFonts w:ascii="Times New Roman" w:eastAsia="Times New Roman" w:hAnsi="Times New Roman" w:cs="Times New Roman"/>
+                <w:sz w:val="14"/>
+                <w:szCs w:val="24"/>
+                <w:lang w:val="it-IT"/>
+              </w:rPr>
+            </w:pPr>
             <w:r>
               <w:rPr>
                 <w:rFonts w:ascii="Consolas" w:eastAsia="+mn-ea" w:hAnsi="Consolas" w:cs="+mn-cs"/>
@@ -7398,9 +7493,21 @@
                 <w:szCs w:val="24"/>
                 <w:lang w:val="it-IT"/>
               </w:rPr>
-              <w:t>03  3.309e</w:t>
-            </w:r>
-            <w:proofErr w:type="gramEnd"/>
+              <w:t xml:space="preserve">## stat13      -6.822e-04  2.480e-04  -2.751 0.005964 ** </w:t>
+            </w:r>
+          </w:p>
+          <w:p>
+            <w:pPr>
+              <w:wordWrap w:val="0"/>
+              <w:jc w:val="left"/>
+              <w:textAlignment w:val="baseline"/>
+              <w:rPr>
+                <w:rFonts w:ascii="Times New Roman" w:eastAsia="Times New Roman" w:hAnsi="Times New Roman" w:cs="Times New Roman"/>
+                <w:sz w:val="14"/>
+                <w:szCs w:val="24"/>
+                <w:lang w:val="it-IT"/>
+              </w:rPr>
+            </w:pPr>
             <w:r>
               <w:rPr>
                 <w:rFonts w:ascii="Consolas" w:eastAsia="+mn-ea" w:hAnsi="Consolas" w:cs="+mn-cs"/>
@@ -7410,7 +7517,7 @@
                 <w:szCs w:val="24"/>
                 <w:lang w:val="it-IT"/>
               </w:rPr>
-              <w:t>-04   9.970  &lt; 2e-16 ***</w:t>
+              <w:t xml:space="preserve">## stat14      -7.839e-04  2.476e-04  -3.167 0.001551 ** </w:t>
             </w:r>
           </w:p>
           <w:p>
@@ -7434,9 +7541,21 @@
                 <w:szCs w:val="24"/>
                 <w:lang w:val="it-IT"/>
               </w:rPr>
-              <w:t>## x10          1.172e-</w:t>
-            </w:r>
-            <w:proofErr w:type="gramStart"/>
+              <w:t xml:space="preserve">## stat18      -4.600e-04  2.477e-04  -1.857 0.063317 .  </w:t>
+            </w:r>
+          </w:p>
+          <w:p>
+            <w:pPr>
+              <w:wordWrap w:val="0"/>
+              <w:jc w:val="left"/>
+              <w:textAlignment w:val="baseline"/>
+              <w:rPr>
+                <w:rFonts w:ascii="Times New Roman" w:eastAsia="Times New Roman" w:hAnsi="Times New Roman" w:cs="Times New Roman"/>
+                <w:sz w:val="14"/>
+                <w:szCs w:val="24"/>
+                <w:lang w:val="it-IT"/>
+              </w:rPr>
+            </w:pPr>
             <w:r>
               <w:rPr>
                 <w:rFonts w:ascii="Consolas" w:eastAsia="+mn-ea" w:hAnsi="Consolas" w:cs="+mn-cs"/>
@@ -7446,9 +7565,21 @@
                 <w:szCs w:val="24"/>
                 <w:lang w:val="it-IT"/>
               </w:rPr>
-              <w:t>03  3.082e</w:t>
-            </w:r>
-            <w:proofErr w:type="gramEnd"/>
+              <w:t xml:space="preserve">## stat22      -4.362e-04  2.499e-04  -1.745 0.080965 .  </w:t>
+            </w:r>
+          </w:p>
+          <w:p>
+            <w:pPr>
+              <w:wordWrap w:val="0"/>
+              <w:jc w:val="left"/>
+              <w:textAlignment w:val="baseline"/>
+              <w:rPr>
+                <w:rFonts w:ascii="Times New Roman" w:eastAsia="Times New Roman" w:hAnsi="Times New Roman" w:cs="Times New Roman"/>
+                <w:sz w:val="14"/>
+                <w:szCs w:val="24"/>
+                <w:lang w:val="it-IT"/>
+              </w:rPr>
+            </w:pPr>
             <w:r>
               <w:rPr>
                 <w:rFonts w:ascii="Consolas" w:eastAsia="+mn-ea" w:hAnsi="Consolas" w:cs="+mn-cs"/>
@@ -7458,7 +7589,7 @@
                 <w:szCs w:val="24"/>
                 <w:lang w:val="it-IT"/>
               </w:rPr>
-              <w:t>-04   3.804 0.000144 ***</w:t>
+              <w:t xml:space="preserve">## stat23       6.593e-04  2.487e-04   2.651 0.008048 ** </w:t>
             </w:r>
           </w:p>
           <w:p>
@@ -7482,9 +7613,21 @@
                 <w:szCs w:val="24"/>
                 <w:lang w:val="it-IT"/>
               </w:rPr>
-              <w:t>## x11          1.889e+</w:t>
-            </w:r>
-            <w:proofErr w:type="gramStart"/>
+              <w:t xml:space="preserve">## stat24      -4.303e-04  2.484e-04  -1.733 0.083206 .  </w:t>
+            </w:r>
+          </w:p>
+          <w:p>
+            <w:pPr>
+              <w:wordWrap w:val="0"/>
+              <w:jc w:val="left"/>
+              <w:textAlignment w:val="baseline"/>
+              <w:rPr>
+                <w:rFonts w:ascii="Times New Roman" w:eastAsia="Times New Roman" w:hAnsi="Times New Roman" w:cs="Times New Roman"/>
+                <w:sz w:val="14"/>
+                <w:szCs w:val="24"/>
+                <w:lang w:val="it-IT"/>
+              </w:rPr>
+            </w:pPr>
             <w:r>
               <w:rPr>
                 <w:rFonts w:ascii="Consolas" w:eastAsia="+mn-ea" w:hAnsi="Consolas" w:cs="+mn-cs"/>
@@ -7494,9 +7637,21 @@
                 <w:szCs w:val="24"/>
                 <w:lang w:val="it-IT"/>
               </w:rPr>
-              <w:t>05  7.379</w:t>
-            </w:r>
-            <w:proofErr w:type="gramEnd"/>
+              <w:t xml:space="preserve">## stat35      -4.613e-04  2.496e-04  -1.848 0.064630 .  </w:t>
+            </w:r>
+          </w:p>
+          <w:p>
+            <w:pPr>
+              <w:wordWrap w:val="0"/>
+              <w:jc w:val="left"/>
+              <w:textAlignment w:val="baseline"/>
+              <w:rPr>
+                <w:rFonts w:ascii="Times New Roman" w:eastAsia="Times New Roman" w:hAnsi="Times New Roman" w:cs="Times New Roman"/>
+                <w:sz w:val="14"/>
+                <w:szCs w:val="24"/>
+                <w:lang w:val="it-IT"/>
+              </w:rPr>
+            </w:pPr>
             <w:r>
               <w:rPr>
                 <w:rFonts w:ascii="Consolas" w:eastAsia="+mn-ea" w:hAnsi="Consolas" w:cs="+mn-cs"/>
@@ -7506,7 +7661,7 @@
                 <w:szCs w:val="24"/>
                 <w:lang w:val="it-IT"/>
               </w:rPr>
-              <w:t xml:space="preserve">e+04   2.560 0.010499 *  </w:t>
+              <w:t xml:space="preserve">## stat41      -4.256e-04  2.476e-04  -1.719 0.085760 .  </w:t>
             </w:r>
           </w:p>
           <w:p>
@@ -7530,9 +7685,21 @@
                 <w:szCs w:val="24"/>
                 <w:lang w:val="it-IT"/>
               </w:rPr>
-              <w:t>## x16          8.416e-</w:t>
-            </w:r>
-            <w:proofErr w:type="gramStart"/>
+              <w:t xml:space="preserve">## stat45      -4.338e-04  2.479e-04  -1.750 0.080178 .  </w:t>
+            </w:r>
+          </w:p>
+          <w:p>
+            <w:pPr>
+              <w:wordWrap w:val="0"/>
+              <w:jc w:val="left"/>
+              <w:textAlignment w:val="baseline"/>
+              <w:rPr>
+                <w:rFonts w:ascii="Times New Roman" w:eastAsia="Times New Roman" w:hAnsi="Times New Roman" w:cs="Times New Roman"/>
+                <w:sz w:val="14"/>
+                <w:szCs w:val="24"/>
+                <w:lang w:val="it-IT"/>
+              </w:rPr>
+            </w:pPr>
             <w:r>
               <w:rPr>
                 <w:rFonts w:ascii="Consolas" w:eastAsia="+mn-ea" w:hAnsi="Consolas" w:cs="+mn-cs"/>
@@ -7542,9 +7709,21 @@
                 <w:szCs w:val="24"/>
                 <w:lang w:val="it-IT"/>
               </w:rPr>
-              <w:t>04  2.150e</w:t>
-            </w:r>
-            <w:proofErr w:type="gramEnd"/>
+              <w:t xml:space="preserve">## stat51       4.864e-04  2.469e-04   1.970 0.048836 *  </w:t>
+            </w:r>
+          </w:p>
+          <w:p>
+            <w:pPr>
+              <w:wordWrap w:val="0"/>
+              <w:jc w:val="left"/>
+              <w:textAlignment w:val="baseline"/>
+              <w:rPr>
+                <w:rFonts w:ascii="Times New Roman" w:eastAsia="Times New Roman" w:hAnsi="Times New Roman" w:cs="Times New Roman"/>
+                <w:sz w:val="14"/>
+                <w:szCs w:val="24"/>
+                <w:lang w:val="it-IT"/>
+              </w:rPr>
+            </w:pPr>
             <w:r>
               <w:rPr>
                 <w:rFonts w:ascii="Consolas" w:eastAsia="+mn-ea" w:hAnsi="Consolas" w:cs="+mn-cs"/>
@@ -7554,7 +7733,7 @@
                 <w:szCs w:val="24"/>
                 <w:lang w:val="it-IT"/>
               </w:rPr>
-              <w:t>-04   3.915 9.16e-05 ***</w:t>
+              <w:t xml:space="preserve">## stat59       4.114e-04  2.484e-04   1.656 0.097693 .  </w:t>
             </w:r>
           </w:p>
           <w:p>
@@ -7578,9 +7757,21 @@
                 <w:szCs w:val="24"/>
                 <w:lang w:val="it-IT"/>
               </w:rPr>
-              <w:t>## x17          1.519e-</w:t>
-            </w:r>
-            <w:proofErr w:type="gramStart"/>
+              <w:t xml:space="preserve">## stat91      -4.426e-04  2.461e-04  -1.798 0.072172 .  </w:t>
+            </w:r>
+          </w:p>
+          <w:p>
+            <w:pPr>
+              <w:wordWrap w:val="0"/>
+              <w:jc w:val="left"/>
+              <w:textAlignment w:val="baseline"/>
+              <w:rPr>
+                <w:rFonts w:ascii="Times New Roman" w:eastAsia="Times New Roman" w:hAnsi="Times New Roman" w:cs="Times New Roman"/>
+                <w:sz w:val="14"/>
+                <w:szCs w:val="24"/>
+                <w:lang w:val="it-IT"/>
+              </w:rPr>
+            </w:pPr>
             <w:r>
               <w:rPr>
                 <w:rFonts w:ascii="Consolas" w:eastAsia="+mn-ea" w:hAnsi="Consolas" w:cs="+mn-cs"/>
@@ -7590,9 +7781,21 @@
                 <w:szCs w:val="24"/>
                 <w:lang w:val="it-IT"/>
               </w:rPr>
-              <w:t>03  3.254e</w:t>
-            </w:r>
-            <w:proofErr w:type="gramEnd"/>
+              <w:t>## stat98       3.599e-03  2.455e-04  14.659  &lt; 2e-16 ***</w:t>
+            </w:r>
+          </w:p>
+          <w:p>
+            <w:pPr>
+              <w:wordWrap w:val="0"/>
+              <w:jc w:val="left"/>
+              <w:textAlignment w:val="baseline"/>
+              <w:rPr>
+                <w:rFonts w:ascii="Times New Roman" w:eastAsia="Times New Roman" w:hAnsi="Times New Roman" w:cs="Times New Roman"/>
+                <w:sz w:val="14"/>
+                <w:szCs w:val="24"/>
+                <w:lang w:val="it-IT"/>
+              </w:rPr>
+            </w:pPr>
             <w:r>
               <w:rPr>
                 <w:rFonts w:ascii="Consolas" w:eastAsia="+mn-ea" w:hAnsi="Consolas" w:cs="+mn-cs"/>
@@ -7602,7 +7805,7 @@
                 <w:szCs w:val="24"/>
                 <w:lang w:val="it-IT"/>
               </w:rPr>
-              <w:t>-04   4.670 3.09e-06 ***</w:t>
+              <w:t xml:space="preserve">## stat100      5.062e-04  2.498e-04   2.027 0.042727 *  </w:t>
             </w:r>
           </w:p>
           <w:p>
@@ -7626,9 +7829,21 @@
                 <w:szCs w:val="24"/>
                 <w:lang w:val="it-IT"/>
               </w:rPr>
-              <w:t>## x21          1.298e-</w:t>
-            </w:r>
-            <w:proofErr w:type="gramStart"/>
+              <w:t xml:space="preserve">## stat103     -4.194e-04  2.506e-04  -1.673 0.094353 .  </w:t>
+            </w:r>
+          </w:p>
+          <w:p>
+            <w:pPr>
+              <w:wordWrap w:val="0"/>
+              <w:jc w:val="left"/>
+              <w:textAlignment w:val="baseline"/>
+              <w:rPr>
+                <w:rFonts w:ascii="Times New Roman" w:eastAsia="Times New Roman" w:hAnsi="Times New Roman" w:cs="Times New Roman"/>
+                <w:sz w:val="14"/>
+                <w:szCs w:val="24"/>
+                <w:lang w:val="it-IT"/>
+              </w:rPr>
+            </w:pPr>
             <w:r>
               <w:rPr>
                 <w:rFonts w:ascii="Consolas" w:eastAsia="+mn-ea" w:hAnsi="Consolas" w:cs="+mn-cs"/>
@@ -7638,9 +7853,21 @@
                 <w:szCs w:val="24"/>
                 <w:lang w:val="it-IT"/>
               </w:rPr>
-              <w:t>04  4.216e</w:t>
-            </w:r>
-            <w:proofErr w:type="gramEnd"/>
+              <w:t>## stat110     -3.282e-03  2.473e-04 -13.273  &lt; 2e-16 ***</w:t>
+            </w:r>
+          </w:p>
+          <w:p>
+            <w:pPr>
+              <w:wordWrap w:val="0"/>
+              <w:jc w:val="left"/>
+              <w:textAlignment w:val="baseline"/>
+              <w:rPr>
+                <w:rFonts w:ascii="Times New Roman" w:eastAsia="Times New Roman" w:hAnsi="Times New Roman" w:cs="Times New Roman"/>
+                <w:sz w:val="14"/>
+                <w:szCs w:val="24"/>
+                <w:lang w:val="it-IT"/>
+              </w:rPr>
+            </w:pPr>
             <w:r>
               <w:rPr>
                 <w:rFonts w:ascii="Consolas" w:eastAsia="+mn-ea" w:hAnsi="Consolas" w:cs="+mn-cs"/>
@@ -7650,7 +7877,7 @@
                 <w:szCs w:val="24"/>
                 <w:lang w:val="it-IT"/>
               </w:rPr>
-              <w:t xml:space="preserve">-05   3.078 0.002093 ** </w:t>
+              <w:t xml:space="preserve">## stat113     -4.284e-04  2.510e-04  -1.707 0.087947 .  </w:t>
             </w:r>
           </w:p>
           <w:p>
@@ -7674,9 +7901,21 @@
                 <w:szCs w:val="24"/>
                 <w:lang w:val="it-IT"/>
               </w:rPr>
-              <w:t>## x22         -5.997e-</w:t>
-            </w:r>
-            <w:proofErr w:type="gramStart"/>
+              <w:t xml:space="preserve">## stat146     -4.353e-04  2.499e-04  -1.742 0.081524 .  </w:t>
+            </w:r>
+          </w:p>
+          <w:p>
+            <w:pPr>
+              <w:wordWrap w:val="0"/>
+              <w:jc w:val="left"/>
+              <w:textAlignment w:val="baseline"/>
+              <w:rPr>
+                <w:rFonts w:ascii="Times New Roman" w:eastAsia="Times New Roman" w:hAnsi="Times New Roman" w:cs="Times New Roman"/>
+                <w:sz w:val="14"/>
+                <w:szCs w:val="24"/>
+                <w:lang w:val="it-IT"/>
+              </w:rPr>
+            </w:pPr>
             <w:r>
               <w:rPr>
                 <w:rFonts w:ascii="Consolas" w:eastAsia="+mn-ea" w:hAnsi="Consolas" w:cs="+mn-cs"/>
@@ -7686,9 +7925,21 @@
                 <w:szCs w:val="24"/>
                 <w:lang w:val="it-IT"/>
               </w:rPr>
-              <w:t>04  3.457e</w:t>
-            </w:r>
-            <w:proofErr w:type="gramEnd"/>
+              <w:t xml:space="preserve">## stat149     -4.619e-04  2.493e-04  -1.853 0.063961 .  </w:t>
+            </w:r>
+          </w:p>
+          <w:p>
+            <w:pPr>
+              <w:wordWrap w:val="0"/>
+              <w:jc w:val="left"/>
+              <w:textAlignment w:val="baseline"/>
+              <w:rPr>
+                <w:rFonts w:ascii="Times New Roman" w:eastAsia="Times New Roman" w:hAnsi="Times New Roman" w:cs="Times New Roman"/>
+                <w:sz w:val="14"/>
+                <w:szCs w:val="24"/>
+                <w:lang w:val="it-IT"/>
+              </w:rPr>
+            </w:pPr>
             <w:r>
               <w:rPr>
                 <w:rFonts w:ascii="Consolas" w:eastAsia="+mn-ea" w:hAnsi="Consolas" w:cs="+mn-cs"/>
@@ -7698,7 +7949,7 @@
                 <w:szCs w:val="24"/>
                 <w:lang w:val="it-IT"/>
               </w:rPr>
-              <w:t xml:space="preserve">-04  -1.735 0.082801 .  </w:t>
+              <w:t xml:space="preserve">## stat175     -5.229e-04  2.478e-04  -2.110 0.034862 *  </w:t>
             </w:r>
           </w:p>
           <w:p>
@@ -7722,9 +7973,21 @@
                 <w:szCs w:val="24"/>
                 <w:lang w:val="it-IT"/>
               </w:rPr>
-              <w:t>## stat4       -5.704e-</w:t>
-            </w:r>
-            <w:proofErr w:type="gramStart"/>
+              <w:t xml:space="preserve">## stat195      4.201e-04  2.480e-04   1.694 0.090350 .  </w:t>
+            </w:r>
+          </w:p>
+          <w:p>
+            <w:pPr>
+              <w:wordWrap w:val="0"/>
+              <w:jc w:val="left"/>
+              <w:textAlignment w:val="baseline"/>
+              <w:rPr>
+                <w:rFonts w:ascii="Times New Roman" w:eastAsia="Times New Roman" w:hAnsi="Times New Roman" w:cs="Times New Roman"/>
+                <w:sz w:val="14"/>
+                <w:szCs w:val="24"/>
+                <w:lang w:val="it-IT"/>
+              </w:rPr>
+            </w:pPr>
             <w:r>
               <w:rPr>
                 <w:rFonts w:ascii="Consolas" w:eastAsia="+mn-ea" w:hAnsi="Consolas" w:cs="+mn-cs"/>
@@ -7734,9 +7997,21 @@
                 <w:szCs w:val="24"/>
                 <w:lang w:val="it-IT"/>
               </w:rPr>
-              <w:t>04  2.485e</w:t>
-            </w:r>
-            <w:proofErr w:type="gramEnd"/>
+              <w:t xml:space="preserve">## stat204     -5.073e-04  2.462e-04  -2.060 0.039421 *  </w:t>
+            </w:r>
+          </w:p>
+          <w:p>
+            <w:pPr>
+              <w:wordWrap w:val="0"/>
+              <w:jc w:val="left"/>
+              <w:textAlignment w:val="baseline"/>
+              <w:rPr>
+                <w:rFonts w:ascii="Times New Roman" w:eastAsia="Times New Roman" w:hAnsi="Times New Roman" w:cs="Times New Roman"/>
+                <w:sz w:val="14"/>
+                <w:szCs w:val="24"/>
+                <w:lang w:val="it-IT"/>
+              </w:rPr>
+            </w:pPr>
             <w:r>
               <w:rPr>
                 <w:rFonts w:ascii="Consolas" w:eastAsia="+mn-ea" w:hAnsi="Consolas" w:cs="+mn-cs"/>
@@ -7746,7 +8021,7 @@
                 <w:szCs w:val="24"/>
                 <w:lang w:val="it-IT"/>
               </w:rPr>
-              <w:t xml:space="preserve">-04  -2.295 0.021752 *  </w:t>
+              <w:t xml:space="preserve">## stat207      5.098e-04  2.482e-04   2.054 0.040009 *  </w:t>
             </w:r>
           </w:p>
           <w:p>
@@ -7758,7 +8033,6 @@
                 <w:rFonts w:ascii="Times New Roman" w:eastAsia="Times New Roman" w:hAnsi="Times New Roman" w:cs="Times New Roman"/>
                 <w:sz w:val="14"/>
                 <w:szCs w:val="24"/>
-                <w:lang w:val="it-IT"/>
               </w:rPr>
             </w:pPr>
             <w:r>
@@ -7768,1133 +8042,8 @@
                 <w:kern w:val="24"/>
                 <w:sz w:val="14"/>
                 <w:szCs w:val="24"/>
-                <w:lang w:val="it-IT"/>
-              </w:rPr>
-              <w:t>## stat13      -6.822e-</w:t>
-            </w:r>
-            <w:proofErr w:type="gramStart"/>
-            <w:r>
-              <w:rPr>
-                <w:rFonts w:ascii="Consolas" w:eastAsia="+mn-ea" w:hAnsi="Consolas" w:cs="+mn-cs"/>
-                <w:color w:val="000000"/>
-                <w:kern w:val="24"/>
-                <w:sz w:val="14"/>
-                <w:szCs w:val="24"/>
-                <w:lang w:val="it-IT"/>
-              </w:rPr>
-              <w:t>04  2.480e</w:t>
-            </w:r>
-            <w:proofErr w:type="gramEnd"/>
-            <w:r>
-              <w:rPr>
-                <w:rFonts w:ascii="Consolas" w:eastAsia="+mn-ea" w:hAnsi="Consolas" w:cs="+mn-cs"/>
-                <w:color w:val="000000"/>
-                <w:kern w:val="24"/>
-                <w:sz w:val="14"/>
-                <w:szCs w:val="24"/>
-                <w:lang w:val="it-IT"/>
-              </w:rPr>
-              <w:t xml:space="preserve">-04  -2.751 0.005964 ** </w:t>
-            </w:r>
-          </w:p>
-          <w:p>
-            <w:pPr>
-              <w:wordWrap w:val="0"/>
-              <w:jc w:val="left"/>
-              <w:textAlignment w:val="baseline"/>
-              <w:rPr>
-                <w:rFonts w:ascii="Times New Roman" w:eastAsia="Times New Roman" w:hAnsi="Times New Roman" w:cs="Times New Roman"/>
-                <w:sz w:val="14"/>
-                <w:szCs w:val="24"/>
-                <w:lang w:val="it-IT"/>
-              </w:rPr>
-            </w:pPr>
-            <w:r>
-              <w:rPr>
-                <w:rFonts w:ascii="Consolas" w:eastAsia="+mn-ea" w:hAnsi="Consolas" w:cs="+mn-cs"/>
-                <w:color w:val="000000"/>
-                <w:kern w:val="24"/>
-                <w:sz w:val="14"/>
-                <w:szCs w:val="24"/>
-                <w:lang w:val="it-IT"/>
-              </w:rPr>
-              <w:t>## stat14      -7.839e-</w:t>
-            </w:r>
-            <w:proofErr w:type="gramStart"/>
-            <w:r>
-              <w:rPr>
-                <w:rFonts w:ascii="Consolas" w:eastAsia="+mn-ea" w:hAnsi="Consolas" w:cs="+mn-cs"/>
-                <w:color w:val="000000"/>
-                <w:kern w:val="24"/>
-                <w:sz w:val="14"/>
-                <w:szCs w:val="24"/>
-                <w:lang w:val="it-IT"/>
-              </w:rPr>
-              <w:t>04  2.476e</w:t>
-            </w:r>
-            <w:proofErr w:type="gramEnd"/>
-            <w:r>
-              <w:rPr>
-                <w:rFonts w:ascii="Consolas" w:eastAsia="+mn-ea" w:hAnsi="Consolas" w:cs="+mn-cs"/>
-                <w:color w:val="000000"/>
-                <w:kern w:val="24"/>
-                <w:sz w:val="14"/>
-                <w:szCs w:val="24"/>
-                <w:lang w:val="it-IT"/>
-              </w:rPr>
-              <w:t xml:space="preserve">-04  -3.167 0.001551 ** </w:t>
-            </w:r>
-          </w:p>
-          <w:p>
-            <w:pPr>
-              <w:wordWrap w:val="0"/>
-              <w:jc w:val="left"/>
-              <w:textAlignment w:val="baseline"/>
-              <w:rPr>
-                <w:rFonts w:ascii="Times New Roman" w:eastAsia="Times New Roman" w:hAnsi="Times New Roman" w:cs="Times New Roman"/>
-                <w:sz w:val="14"/>
-                <w:szCs w:val="24"/>
-                <w:lang w:val="it-IT"/>
-              </w:rPr>
-            </w:pPr>
-            <w:r>
-              <w:rPr>
-                <w:rFonts w:ascii="Consolas" w:eastAsia="+mn-ea" w:hAnsi="Consolas" w:cs="+mn-cs"/>
-                <w:color w:val="000000"/>
-                <w:kern w:val="24"/>
-                <w:sz w:val="14"/>
-                <w:szCs w:val="24"/>
-                <w:lang w:val="it-IT"/>
-              </w:rPr>
-              <w:t>## stat18      -4.600e-</w:t>
-            </w:r>
-            <w:proofErr w:type="gramStart"/>
-            <w:r>
-              <w:rPr>
-                <w:rFonts w:ascii="Consolas" w:eastAsia="+mn-ea" w:hAnsi="Consolas" w:cs="+mn-cs"/>
-                <w:color w:val="000000"/>
-                <w:kern w:val="24"/>
-                <w:sz w:val="14"/>
-                <w:szCs w:val="24"/>
-                <w:lang w:val="it-IT"/>
-              </w:rPr>
-              <w:t>04  2.477e</w:t>
-            </w:r>
-            <w:proofErr w:type="gramEnd"/>
-            <w:r>
-              <w:rPr>
-                <w:rFonts w:ascii="Consolas" w:eastAsia="+mn-ea" w:hAnsi="Consolas" w:cs="+mn-cs"/>
-                <w:color w:val="000000"/>
-                <w:kern w:val="24"/>
-                <w:sz w:val="14"/>
-                <w:szCs w:val="24"/>
-                <w:lang w:val="it-IT"/>
-              </w:rPr>
-              <w:t xml:space="preserve">-04  -1.857 0.063317 .  </w:t>
-            </w:r>
-          </w:p>
-          <w:p>
-            <w:pPr>
-              <w:wordWrap w:val="0"/>
-              <w:jc w:val="left"/>
-              <w:textAlignment w:val="baseline"/>
-              <w:rPr>
-                <w:rFonts w:ascii="Times New Roman" w:eastAsia="Times New Roman" w:hAnsi="Times New Roman" w:cs="Times New Roman"/>
-                <w:sz w:val="14"/>
-                <w:szCs w:val="24"/>
-                <w:lang w:val="it-IT"/>
-              </w:rPr>
-            </w:pPr>
-            <w:r>
-              <w:rPr>
-                <w:rFonts w:ascii="Consolas" w:eastAsia="+mn-ea" w:hAnsi="Consolas" w:cs="+mn-cs"/>
-                <w:color w:val="000000"/>
-                <w:kern w:val="24"/>
-                <w:sz w:val="14"/>
-                <w:szCs w:val="24"/>
-                <w:lang w:val="it-IT"/>
-              </w:rPr>
-              <w:t>## stat22      -4.362e-</w:t>
-            </w:r>
-            <w:proofErr w:type="gramStart"/>
-            <w:r>
-              <w:rPr>
-                <w:rFonts w:ascii="Consolas" w:eastAsia="+mn-ea" w:hAnsi="Consolas" w:cs="+mn-cs"/>
-                <w:color w:val="000000"/>
-                <w:kern w:val="24"/>
-                <w:sz w:val="14"/>
-                <w:szCs w:val="24"/>
-                <w:lang w:val="it-IT"/>
-              </w:rPr>
-              <w:t>04  2.499e</w:t>
-            </w:r>
-            <w:proofErr w:type="gramEnd"/>
-            <w:r>
-              <w:rPr>
-                <w:rFonts w:ascii="Consolas" w:eastAsia="+mn-ea" w:hAnsi="Consolas" w:cs="+mn-cs"/>
-                <w:color w:val="000000"/>
-                <w:kern w:val="24"/>
-                <w:sz w:val="14"/>
-                <w:szCs w:val="24"/>
-                <w:lang w:val="it-IT"/>
-              </w:rPr>
-              <w:t xml:space="preserve">-04  -1.745 0.080965 .  </w:t>
-            </w:r>
-          </w:p>
-          <w:p>
-            <w:pPr>
-              <w:wordWrap w:val="0"/>
-              <w:jc w:val="left"/>
-              <w:textAlignment w:val="baseline"/>
-              <w:rPr>
-                <w:rFonts w:ascii="Times New Roman" w:eastAsia="Times New Roman" w:hAnsi="Times New Roman" w:cs="Times New Roman"/>
-                <w:sz w:val="14"/>
-                <w:szCs w:val="24"/>
-                <w:lang w:val="it-IT"/>
-              </w:rPr>
-            </w:pPr>
-            <w:r>
-              <w:rPr>
-                <w:rFonts w:ascii="Consolas" w:eastAsia="+mn-ea" w:hAnsi="Consolas" w:cs="+mn-cs"/>
-                <w:color w:val="000000"/>
-                <w:kern w:val="24"/>
-                <w:sz w:val="14"/>
-                <w:szCs w:val="24"/>
-                <w:lang w:val="it-IT"/>
-              </w:rPr>
-              <w:t>## stat23       6.593e-</w:t>
-            </w:r>
-            <w:proofErr w:type="gramStart"/>
-            <w:r>
-              <w:rPr>
-                <w:rFonts w:ascii="Consolas" w:eastAsia="+mn-ea" w:hAnsi="Consolas" w:cs="+mn-cs"/>
-                <w:color w:val="000000"/>
-                <w:kern w:val="24"/>
-                <w:sz w:val="14"/>
-                <w:szCs w:val="24"/>
-                <w:lang w:val="it-IT"/>
-              </w:rPr>
-              <w:t>04  2.487e</w:t>
-            </w:r>
-            <w:proofErr w:type="gramEnd"/>
-            <w:r>
-              <w:rPr>
-                <w:rFonts w:ascii="Consolas" w:eastAsia="+mn-ea" w:hAnsi="Consolas" w:cs="+mn-cs"/>
-                <w:color w:val="000000"/>
-                <w:kern w:val="24"/>
-                <w:sz w:val="14"/>
-                <w:szCs w:val="24"/>
-                <w:lang w:val="it-IT"/>
-              </w:rPr>
-              <w:t xml:space="preserve">-04   2.651 0.008048 ** </w:t>
-            </w:r>
-          </w:p>
-          <w:p>
-            <w:pPr>
-              <w:wordWrap w:val="0"/>
-              <w:jc w:val="left"/>
-              <w:textAlignment w:val="baseline"/>
-              <w:rPr>
-                <w:rFonts w:ascii="Times New Roman" w:eastAsia="Times New Roman" w:hAnsi="Times New Roman" w:cs="Times New Roman"/>
-                <w:sz w:val="14"/>
-                <w:szCs w:val="24"/>
-                <w:lang w:val="it-IT"/>
-              </w:rPr>
-            </w:pPr>
-            <w:r>
-              <w:rPr>
-                <w:rFonts w:ascii="Consolas" w:eastAsia="+mn-ea" w:hAnsi="Consolas" w:cs="+mn-cs"/>
-                <w:color w:val="000000"/>
-                <w:kern w:val="24"/>
-                <w:sz w:val="14"/>
-                <w:szCs w:val="24"/>
-                <w:lang w:val="it-IT"/>
-              </w:rPr>
-              <w:t>## stat24      -4.303e-</w:t>
-            </w:r>
-            <w:proofErr w:type="gramStart"/>
-            <w:r>
-              <w:rPr>
-                <w:rFonts w:ascii="Consolas" w:eastAsia="+mn-ea" w:hAnsi="Consolas" w:cs="+mn-cs"/>
-                <w:color w:val="000000"/>
-                <w:kern w:val="24"/>
-                <w:sz w:val="14"/>
-                <w:szCs w:val="24"/>
-                <w:lang w:val="it-IT"/>
-              </w:rPr>
-              <w:t>04  2.484e</w:t>
-            </w:r>
-            <w:proofErr w:type="gramEnd"/>
-            <w:r>
-              <w:rPr>
-                <w:rFonts w:ascii="Consolas" w:eastAsia="+mn-ea" w:hAnsi="Consolas" w:cs="+mn-cs"/>
-                <w:color w:val="000000"/>
-                <w:kern w:val="24"/>
-                <w:sz w:val="14"/>
-                <w:szCs w:val="24"/>
-                <w:lang w:val="it-IT"/>
-              </w:rPr>
-              <w:t xml:space="preserve">-04  -1.733 0.083206 .  </w:t>
-            </w:r>
-          </w:p>
-          <w:p>
-            <w:pPr>
-              <w:wordWrap w:val="0"/>
-              <w:jc w:val="left"/>
-              <w:textAlignment w:val="baseline"/>
-              <w:rPr>
-                <w:rFonts w:ascii="Times New Roman" w:eastAsia="Times New Roman" w:hAnsi="Times New Roman" w:cs="Times New Roman"/>
-                <w:sz w:val="14"/>
-                <w:szCs w:val="24"/>
-                <w:lang w:val="it-IT"/>
-              </w:rPr>
-            </w:pPr>
-            <w:r>
-              <w:rPr>
-                <w:rFonts w:ascii="Consolas" w:eastAsia="+mn-ea" w:hAnsi="Consolas" w:cs="+mn-cs"/>
-                <w:color w:val="000000"/>
-                <w:kern w:val="24"/>
-                <w:sz w:val="14"/>
-                <w:szCs w:val="24"/>
-                <w:lang w:val="it-IT"/>
-              </w:rPr>
-              <w:t>## stat35      -4.613e-</w:t>
-            </w:r>
-            <w:proofErr w:type="gramStart"/>
-            <w:r>
-              <w:rPr>
-                <w:rFonts w:ascii="Consolas" w:eastAsia="+mn-ea" w:hAnsi="Consolas" w:cs="+mn-cs"/>
-                <w:color w:val="000000"/>
-                <w:kern w:val="24"/>
-                <w:sz w:val="14"/>
-                <w:szCs w:val="24"/>
-                <w:lang w:val="it-IT"/>
-              </w:rPr>
-              <w:t>04  2.496e</w:t>
-            </w:r>
-            <w:proofErr w:type="gramEnd"/>
-            <w:r>
-              <w:rPr>
-                <w:rFonts w:ascii="Consolas" w:eastAsia="+mn-ea" w:hAnsi="Consolas" w:cs="+mn-cs"/>
-                <w:color w:val="000000"/>
-                <w:kern w:val="24"/>
-                <w:sz w:val="14"/>
-                <w:szCs w:val="24"/>
-                <w:lang w:val="it-IT"/>
-              </w:rPr>
-              <w:t xml:space="preserve">-04  -1.848 0.064630 .  </w:t>
-            </w:r>
-          </w:p>
-          <w:p>
-            <w:pPr>
-              <w:wordWrap w:val="0"/>
-              <w:jc w:val="left"/>
-              <w:textAlignment w:val="baseline"/>
-              <w:rPr>
-                <w:rFonts w:ascii="Times New Roman" w:eastAsia="Times New Roman" w:hAnsi="Times New Roman" w:cs="Times New Roman"/>
-                <w:sz w:val="14"/>
-                <w:szCs w:val="24"/>
-                <w:lang w:val="it-IT"/>
-              </w:rPr>
-            </w:pPr>
-            <w:r>
-              <w:rPr>
-                <w:rFonts w:ascii="Consolas" w:eastAsia="+mn-ea" w:hAnsi="Consolas" w:cs="+mn-cs"/>
-                <w:color w:val="000000"/>
-                <w:kern w:val="24"/>
-                <w:sz w:val="14"/>
-                <w:szCs w:val="24"/>
-                <w:lang w:val="it-IT"/>
-              </w:rPr>
-              <w:t>## stat41      -4.256e-</w:t>
-            </w:r>
-            <w:proofErr w:type="gramStart"/>
-            <w:r>
-              <w:rPr>
-                <w:rFonts w:ascii="Consolas" w:eastAsia="+mn-ea" w:hAnsi="Consolas" w:cs="+mn-cs"/>
-                <w:color w:val="000000"/>
-                <w:kern w:val="24"/>
-                <w:sz w:val="14"/>
-                <w:szCs w:val="24"/>
-                <w:lang w:val="it-IT"/>
-              </w:rPr>
-              <w:t>04  2.476e</w:t>
-            </w:r>
-            <w:proofErr w:type="gramEnd"/>
-            <w:r>
-              <w:rPr>
-                <w:rFonts w:ascii="Consolas" w:eastAsia="+mn-ea" w:hAnsi="Consolas" w:cs="+mn-cs"/>
-                <w:color w:val="000000"/>
-                <w:kern w:val="24"/>
-                <w:sz w:val="14"/>
-                <w:szCs w:val="24"/>
-                <w:lang w:val="it-IT"/>
-              </w:rPr>
-              <w:t xml:space="preserve">-04  -1.719 0.085760 .  </w:t>
-            </w:r>
-          </w:p>
-          <w:p>
-            <w:pPr>
-              <w:wordWrap w:val="0"/>
-              <w:jc w:val="left"/>
-              <w:textAlignment w:val="baseline"/>
-              <w:rPr>
-                <w:rFonts w:ascii="Times New Roman" w:eastAsia="Times New Roman" w:hAnsi="Times New Roman" w:cs="Times New Roman"/>
-                <w:sz w:val="14"/>
-                <w:szCs w:val="24"/>
-                <w:lang w:val="it-IT"/>
-              </w:rPr>
-            </w:pPr>
-            <w:r>
-              <w:rPr>
-                <w:rFonts w:ascii="Consolas" w:eastAsia="+mn-ea" w:hAnsi="Consolas" w:cs="+mn-cs"/>
-                <w:color w:val="000000"/>
-                <w:kern w:val="24"/>
-                <w:sz w:val="14"/>
-                <w:szCs w:val="24"/>
-                <w:lang w:val="it-IT"/>
-              </w:rPr>
-              <w:t>## stat45      -4.338e-</w:t>
-            </w:r>
-            <w:proofErr w:type="gramStart"/>
-            <w:r>
-              <w:rPr>
-                <w:rFonts w:ascii="Consolas" w:eastAsia="+mn-ea" w:hAnsi="Consolas" w:cs="+mn-cs"/>
-                <w:color w:val="000000"/>
-                <w:kern w:val="24"/>
-                <w:sz w:val="14"/>
-                <w:szCs w:val="24"/>
-                <w:lang w:val="it-IT"/>
-              </w:rPr>
-              <w:t>04  2.479e</w:t>
-            </w:r>
-            <w:proofErr w:type="gramEnd"/>
-            <w:r>
-              <w:rPr>
-                <w:rFonts w:ascii="Consolas" w:eastAsia="+mn-ea" w:hAnsi="Consolas" w:cs="+mn-cs"/>
-                <w:color w:val="000000"/>
-                <w:kern w:val="24"/>
-                <w:sz w:val="14"/>
-                <w:szCs w:val="24"/>
-                <w:lang w:val="it-IT"/>
-              </w:rPr>
-              <w:t xml:space="preserve">-04  -1.750 0.080178 .  </w:t>
-            </w:r>
-          </w:p>
-          <w:p>
-            <w:pPr>
-              <w:wordWrap w:val="0"/>
-              <w:jc w:val="left"/>
-              <w:textAlignment w:val="baseline"/>
-              <w:rPr>
-                <w:rFonts w:ascii="Times New Roman" w:eastAsia="Times New Roman" w:hAnsi="Times New Roman" w:cs="Times New Roman"/>
-                <w:sz w:val="14"/>
-                <w:szCs w:val="24"/>
-                <w:lang w:val="it-IT"/>
-              </w:rPr>
-            </w:pPr>
-            <w:r>
-              <w:rPr>
-                <w:rFonts w:ascii="Consolas" w:eastAsia="+mn-ea" w:hAnsi="Consolas" w:cs="+mn-cs"/>
-                <w:color w:val="000000"/>
-                <w:kern w:val="24"/>
-                <w:sz w:val="14"/>
-                <w:szCs w:val="24"/>
-                <w:lang w:val="it-IT"/>
-              </w:rPr>
-              <w:t>## stat51       4.864e-</w:t>
-            </w:r>
-            <w:proofErr w:type="gramStart"/>
-            <w:r>
-              <w:rPr>
-                <w:rFonts w:ascii="Consolas" w:eastAsia="+mn-ea" w:hAnsi="Consolas" w:cs="+mn-cs"/>
-                <w:color w:val="000000"/>
-                <w:kern w:val="24"/>
-                <w:sz w:val="14"/>
-                <w:szCs w:val="24"/>
-                <w:lang w:val="it-IT"/>
-              </w:rPr>
-              <w:t>04  2.469e</w:t>
-            </w:r>
-            <w:proofErr w:type="gramEnd"/>
-            <w:r>
-              <w:rPr>
-                <w:rFonts w:ascii="Consolas" w:eastAsia="+mn-ea" w:hAnsi="Consolas" w:cs="+mn-cs"/>
-                <w:color w:val="000000"/>
-                <w:kern w:val="24"/>
-                <w:sz w:val="14"/>
-                <w:szCs w:val="24"/>
-                <w:lang w:val="it-IT"/>
-              </w:rPr>
-              <w:t xml:space="preserve">-04   1.970 0.048836 *  </w:t>
-            </w:r>
-          </w:p>
-          <w:p>
-            <w:pPr>
-              <w:wordWrap w:val="0"/>
-              <w:jc w:val="left"/>
-              <w:textAlignment w:val="baseline"/>
-              <w:rPr>
-                <w:rFonts w:ascii="Times New Roman" w:eastAsia="Times New Roman" w:hAnsi="Times New Roman" w:cs="Times New Roman"/>
-                <w:sz w:val="14"/>
-                <w:szCs w:val="24"/>
-                <w:lang w:val="it-IT"/>
-              </w:rPr>
-            </w:pPr>
-            <w:r>
-              <w:rPr>
-                <w:rFonts w:ascii="Consolas" w:eastAsia="+mn-ea" w:hAnsi="Consolas" w:cs="+mn-cs"/>
-                <w:color w:val="000000"/>
-                <w:kern w:val="24"/>
-                <w:sz w:val="14"/>
-                <w:szCs w:val="24"/>
-                <w:lang w:val="it-IT"/>
-              </w:rPr>
-              <w:t>## stat59       4.114e-</w:t>
-            </w:r>
-            <w:proofErr w:type="gramStart"/>
-            <w:r>
-              <w:rPr>
-                <w:rFonts w:ascii="Consolas" w:eastAsia="+mn-ea" w:hAnsi="Consolas" w:cs="+mn-cs"/>
-                <w:color w:val="000000"/>
-                <w:kern w:val="24"/>
-                <w:sz w:val="14"/>
-                <w:szCs w:val="24"/>
-                <w:lang w:val="it-IT"/>
-              </w:rPr>
-              <w:t>04  2.484e</w:t>
-            </w:r>
-            <w:proofErr w:type="gramEnd"/>
-            <w:r>
-              <w:rPr>
-                <w:rFonts w:ascii="Consolas" w:eastAsia="+mn-ea" w:hAnsi="Consolas" w:cs="+mn-cs"/>
-                <w:color w:val="000000"/>
-                <w:kern w:val="24"/>
-                <w:sz w:val="14"/>
-                <w:szCs w:val="24"/>
-                <w:lang w:val="it-IT"/>
-              </w:rPr>
-              <w:t xml:space="preserve">-04   1.656 0.097693 .  </w:t>
-            </w:r>
-          </w:p>
-          <w:p>
-            <w:pPr>
-              <w:wordWrap w:val="0"/>
-              <w:jc w:val="left"/>
-              <w:textAlignment w:val="baseline"/>
-              <w:rPr>
-                <w:rFonts w:ascii="Times New Roman" w:eastAsia="Times New Roman" w:hAnsi="Times New Roman" w:cs="Times New Roman"/>
-                <w:sz w:val="14"/>
-                <w:szCs w:val="24"/>
-                <w:lang w:val="it-IT"/>
-              </w:rPr>
-            </w:pPr>
-            <w:r>
-              <w:rPr>
-                <w:rFonts w:ascii="Consolas" w:eastAsia="+mn-ea" w:hAnsi="Consolas" w:cs="+mn-cs"/>
-                <w:color w:val="000000"/>
-                <w:kern w:val="24"/>
-                <w:sz w:val="14"/>
-                <w:szCs w:val="24"/>
-                <w:lang w:val="it-IT"/>
-              </w:rPr>
-              <w:t>## stat91      -4.426e-</w:t>
-            </w:r>
-            <w:proofErr w:type="gramStart"/>
-            <w:r>
-              <w:rPr>
-                <w:rFonts w:ascii="Consolas" w:eastAsia="+mn-ea" w:hAnsi="Consolas" w:cs="+mn-cs"/>
-                <w:color w:val="000000"/>
-                <w:kern w:val="24"/>
-                <w:sz w:val="14"/>
-                <w:szCs w:val="24"/>
-                <w:lang w:val="it-IT"/>
-              </w:rPr>
-              <w:t>04  2.461e</w:t>
-            </w:r>
-            <w:proofErr w:type="gramEnd"/>
-            <w:r>
-              <w:rPr>
-                <w:rFonts w:ascii="Consolas" w:eastAsia="+mn-ea" w:hAnsi="Consolas" w:cs="+mn-cs"/>
-                <w:color w:val="000000"/>
-                <w:kern w:val="24"/>
-                <w:sz w:val="14"/>
-                <w:szCs w:val="24"/>
-                <w:lang w:val="it-IT"/>
-              </w:rPr>
-              <w:t xml:space="preserve">-04  -1.798 0.072172 .  </w:t>
-            </w:r>
-          </w:p>
-          <w:p>
-            <w:pPr>
-              <w:wordWrap w:val="0"/>
-              <w:jc w:val="left"/>
-              <w:textAlignment w:val="baseline"/>
-              <w:rPr>
-                <w:rFonts w:ascii="Times New Roman" w:eastAsia="Times New Roman" w:hAnsi="Times New Roman" w:cs="Times New Roman"/>
-                <w:sz w:val="14"/>
-                <w:szCs w:val="24"/>
-                <w:lang w:val="it-IT"/>
-              </w:rPr>
-            </w:pPr>
-            <w:r>
-              <w:rPr>
-                <w:rFonts w:ascii="Consolas" w:eastAsia="+mn-ea" w:hAnsi="Consolas" w:cs="+mn-cs"/>
-                <w:color w:val="000000"/>
-                <w:kern w:val="24"/>
-                <w:sz w:val="14"/>
-                <w:szCs w:val="24"/>
-                <w:lang w:val="it-IT"/>
-              </w:rPr>
-              <w:t>## stat98       3.599e-</w:t>
-            </w:r>
-            <w:proofErr w:type="gramStart"/>
-            <w:r>
-              <w:rPr>
-                <w:rFonts w:ascii="Consolas" w:eastAsia="+mn-ea" w:hAnsi="Consolas" w:cs="+mn-cs"/>
-                <w:color w:val="000000"/>
-                <w:kern w:val="24"/>
-                <w:sz w:val="14"/>
-                <w:szCs w:val="24"/>
-                <w:lang w:val="it-IT"/>
-              </w:rPr>
-              <w:t>03  2.455e</w:t>
-            </w:r>
-            <w:proofErr w:type="gramEnd"/>
-            <w:r>
-              <w:rPr>
-                <w:rFonts w:ascii="Consolas" w:eastAsia="+mn-ea" w:hAnsi="Consolas" w:cs="+mn-cs"/>
-                <w:color w:val="000000"/>
-                <w:kern w:val="24"/>
-                <w:sz w:val="14"/>
-                <w:szCs w:val="24"/>
-                <w:lang w:val="it-IT"/>
-              </w:rPr>
-              <w:t>-04  14.659  &lt; 2e-16 ***</w:t>
-            </w:r>
-          </w:p>
-          <w:p>
-            <w:pPr>
-              <w:wordWrap w:val="0"/>
-              <w:jc w:val="left"/>
-              <w:textAlignment w:val="baseline"/>
-              <w:rPr>
-                <w:rFonts w:ascii="Times New Roman" w:eastAsia="Times New Roman" w:hAnsi="Times New Roman" w:cs="Times New Roman"/>
-                <w:sz w:val="14"/>
-                <w:szCs w:val="24"/>
-                <w:lang w:val="it-IT"/>
-              </w:rPr>
-            </w:pPr>
-            <w:r>
-              <w:rPr>
-                <w:rFonts w:ascii="Consolas" w:eastAsia="+mn-ea" w:hAnsi="Consolas" w:cs="+mn-cs"/>
-                <w:color w:val="000000"/>
-                <w:kern w:val="24"/>
-                <w:sz w:val="14"/>
-                <w:szCs w:val="24"/>
-                <w:lang w:val="it-IT"/>
-              </w:rPr>
-              <w:t>## stat100      5.062e-</w:t>
-            </w:r>
-            <w:proofErr w:type="gramStart"/>
-            <w:r>
-              <w:rPr>
-                <w:rFonts w:ascii="Consolas" w:eastAsia="+mn-ea" w:hAnsi="Consolas" w:cs="+mn-cs"/>
-                <w:color w:val="000000"/>
-                <w:kern w:val="24"/>
-                <w:sz w:val="14"/>
-                <w:szCs w:val="24"/>
-                <w:lang w:val="it-IT"/>
-              </w:rPr>
-              <w:t>04  2.498e</w:t>
-            </w:r>
-            <w:proofErr w:type="gramEnd"/>
-            <w:r>
-              <w:rPr>
-                <w:rFonts w:ascii="Consolas" w:eastAsia="+mn-ea" w:hAnsi="Consolas" w:cs="+mn-cs"/>
-                <w:color w:val="000000"/>
-                <w:kern w:val="24"/>
-                <w:sz w:val="14"/>
-                <w:szCs w:val="24"/>
-                <w:lang w:val="it-IT"/>
-              </w:rPr>
-              <w:t xml:space="preserve">-04   2.027 0.042727 *  </w:t>
-            </w:r>
-          </w:p>
-          <w:p>
-            <w:pPr>
-              <w:wordWrap w:val="0"/>
-              <w:jc w:val="left"/>
-              <w:textAlignment w:val="baseline"/>
-              <w:rPr>
-                <w:rFonts w:ascii="Times New Roman" w:eastAsia="Times New Roman" w:hAnsi="Times New Roman" w:cs="Times New Roman"/>
-                <w:sz w:val="14"/>
-                <w:szCs w:val="24"/>
-                <w:lang w:val="it-IT"/>
-              </w:rPr>
-            </w:pPr>
-            <w:r>
-              <w:rPr>
-                <w:rFonts w:ascii="Consolas" w:eastAsia="+mn-ea" w:hAnsi="Consolas" w:cs="+mn-cs"/>
-                <w:color w:val="000000"/>
-                <w:kern w:val="24"/>
-                <w:sz w:val="14"/>
-                <w:szCs w:val="24"/>
-                <w:lang w:val="it-IT"/>
-              </w:rPr>
-              <w:t>## stat103     -4.194e-</w:t>
-            </w:r>
-            <w:proofErr w:type="gramStart"/>
-            <w:r>
-              <w:rPr>
-                <w:rFonts w:ascii="Consolas" w:eastAsia="+mn-ea" w:hAnsi="Consolas" w:cs="+mn-cs"/>
-                <w:color w:val="000000"/>
-                <w:kern w:val="24"/>
-                <w:sz w:val="14"/>
-                <w:szCs w:val="24"/>
-                <w:lang w:val="it-IT"/>
-              </w:rPr>
-              <w:t>04  2.506e</w:t>
-            </w:r>
-            <w:proofErr w:type="gramEnd"/>
-            <w:r>
-              <w:rPr>
-                <w:rFonts w:ascii="Consolas" w:eastAsia="+mn-ea" w:hAnsi="Consolas" w:cs="+mn-cs"/>
-                <w:color w:val="000000"/>
-                <w:kern w:val="24"/>
-                <w:sz w:val="14"/>
-                <w:szCs w:val="24"/>
-                <w:lang w:val="it-IT"/>
-              </w:rPr>
-              <w:t xml:space="preserve">-04  -1.673 0.094353 .  </w:t>
-            </w:r>
-          </w:p>
-          <w:p>
-            <w:pPr>
-              <w:wordWrap w:val="0"/>
-              <w:jc w:val="left"/>
-              <w:textAlignment w:val="baseline"/>
-              <w:rPr>
-                <w:rFonts w:ascii="Times New Roman" w:eastAsia="Times New Roman" w:hAnsi="Times New Roman" w:cs="Times New Roman"/>
-                <w:sz w:val="14"/>
-                <w:szCs w:val="24"/>
-                <w:lang w:val="it-IT"/>
-              </w:rPr>
-            </w:pPr>
-            <w:r>
-              <w:rPr>
-                <w:rFonts w:ascii="Consolas" w:eastAsia="+mn-ea" w:hAnsi="Consolas" w:cs="+mn-cs"/>
-                <w:color w:val="000000"/>
-                <w:kern w:val="24"/>
-                <w:sz w:val="14"/>
-                <w:szCs w:val="24"/>
-                <w:lang w:val="it-IT"/>
-              </w:rPr>
-              <w:t>## stat110     -3.282e-</w:t>
-            </w:r>
-            <w:proofErr w:type="gramStart"/>
-            <w:r>
-              <w:rPr>
-                <w:rFonts w:ascii="Consolas" w:eastAsia="+mn-ea" w:hAnsi="Consolas" w:cs="+mn-cs"/>
-                <w:color w:val="000000"/>
-                <w:kern w:val="24"/>
-                <w:sz w:val="14"/>
-                <w:szCs w:val="24"/>
-                <w:lang w:val="it-IT"/>
-              </w:rPr>
-              <w:t>03  2.473e</w:t>
-            </w:r>
-            <w:proofErr w:type="gramEnd"/>
-            <w:r>
-              <w:rPr>
-                <w:rFonts w:ascii="Consolas" w:eastAsia="+mn-ea" w:hAnsi="Consolas" w:cs="+mn-cs"/>
-                <w:color w:val="000000"/>
-                <w:kern w:val="24"/>
-                <w:sz w:val="14"/>
-                <w:szCs w:val="24"/>
-                <w:lang w:val="it-IT"/>
-              </w:rPr>
-              <w:t>-04 -13.273  &lt; 2e-16 ***</w:t>
-            </w:r>
-          </w:p>
-          <w:p>
-            <w:pPr>
-              <w:wordWrap w:val="0"/>
-              <w:jc w:val="left"/>
-              <w:textAlignment w:val="baseline"/>
-              <w:rPr>
-                <w:rFonts w:ascii="Times New Roman" w:eastAsia="Times New Roman" w:hAnsi="Times New Roman" w:cs="Times New Roman"/>
-                <w:sz w:val="14"/>
-                <w:szCs w:val="24"/>
-                <w:lang w:val="it-IT"/>
-              </w:rPr>
-            </w:pPr>
-            <w:r>
-              <w:rPr>
-                <w:rFonts w:ascii="Consolas" w:eastAsia="+mn-ea" w:hAnsi="Consolas" w:cs="+mn-cs"/>
-                <w:color w:val="000000"/>
-                <w:kern w:val="24"/>
-                <w:sz w:val="14"/>
-                <w:szCs w:val="24"/>
-                <w:lang w:val="it-IT"/>
-              </w:rPr>
-              <w:t>## stat113     -4.284e-</w:t>
-            </w:r>
-            <w:proofErr w:type="gramStart"/>
-            <w:r>
-              <w:rPr>
-                <w:rFonts w:ascii="Consolas" w:eastAsia="+mn-ea" w:hAnsi="Consolas" w:cs="+mn-cs"/>
-                <w:color w:val="000000"/>
-                <w:kern w:val="24"/>
-                <w:sz w:val="14"/>
-                <w:szCs w:val="24"/>
-                <w:lang w:val="it-IT"/>
-              </w:rPr>
-              <w:t>04  2.510e</w:t>
-            </w:r>
-            <w:proofErr w:type="gramEnd"/>
-            <w:r>
-              <w:rPr>
-                <w:rFonts w:ascii="Consolas" w:eastAsia="+mn-ea" w:hAnsi="Consolas" w:cs="+mn-cs"/>
-                <w:color w:val="000000"/>
-                <w:kern w:val="24"/>
-                <w:sz w:val="14"/>
-                <w:szCs w:val="24"/>
-                <w:lang w:val="it-IT"/>
-              </w:rPr>
-              <w:t xml:space="preserve">-04  -1.707 0.087947 .  </w:t>
-            </w:r>
-          </w:p>
-          <w:p>
-            <w:pPr>
-              <w:wordWrap w:val="0"/>
-              <w:jc w:val="left"/>
-              <w:textAlignment w:val="baseline"/>
-              <w:rPr>
-                <w:rFonts w:ascii="Times New Roman" w:eastAsia="Times New Roman" w:hAnsi="Times New Roman" w:cs="Times New Roman"/>
-                <w:sz w:val="14"/>
-                <w:szCs w:val="24"/>
-                <w:lang w:val="it-IT"/>
-              </w:rPr>
-            </w:pPr>
-            <w:r>
-              <w:rPr>
-                <w:rFonts w:ascii="Consolas" w:eastAsia="+mn-ea" w:hAnsi="Consolas" w:cs="+mn-cs"/>
-                <w:color w:val="000000"/>
-                <w:kern w:val="24"/>
-                <w:sz w:val="14"/>
-                <w:szCs w:val="24"/>
-                <w:lang w:val="it-IT"/>
-              </w:rPr>
-              <w:t>## stat146     -4.353e-</w:t>
-            </w:r>
-            <w:proofErr w:type="gramStart"/>
-            <w:r>
-              <w:rPr>
-                <w:rFonts w:ascii="Consolas" w:eastAsia="+mn-ea" w:hAnsi="Consolas" w:cs="+mn-cs"/>
-                <w:color w:val="000000"/>
-                <w:kern w:val="24"/>
-                <w:sz w:val="14"/>
-                <w:szCs w:val="24"/>
-                <w:lang w:val="it-IT"/>
-              </w:rPr>
-              <w:t>04  2.499e</w:t>
-            </w:r>
-            <w:proofErr w:type="gramEnd"/>
-            <w:r>
-              <w:rPr>
-                <w:rFonts w:ascii="Consolas" w:eastAsia="+mn-ea" w:hAnsi="Consolas" w:cs="+mn-cs"/>
-                <w:color w:val="000000"/>
-                <w:kern w:val="24"/>
-                <w:sz w:val="14"/>
-                <w:szCs w:val="24"/>
-                <w:lang w:val="it-IT"/>
-              </w:rPr>
-              <w:t xml:space="preserve">-04  -1.742 0.081524 .  </w:t>
-            </w:r>
-          </w:p>
-          <w:p>
-            <w:pPr>
-              <w:wordWrap w:val="0"/>
-              <w:jc w:val="left"/>
-              <w:textAlignment w:val="baseline"/>
-              <w:rPr>
-                <w:rFonts w:ascii="Times New Roman" w:eastAsia="Times New Roman" w:hAnsi="Times New Roman" w:cs="Times New Roman"/>
-                <w:sz w:val="14"/>
-                <w:szCs w:val="24"/>
-                <w:lang w:val="it-IT"/>
-              </w:rPr>
-            </w:pPr>
-            <w:r>
-              <w:rPr>
-                <w:rFonts w:ascii="Consolas" w:eastAsia="+mn-ea" w:hAnsi="Consolas" w:cs="+mn-cs"/>
-                <w:color w:val="000000"/>
-                <w:kern w:val="24"/>
-                <w:sz w:val="14"/>
-                <w:szCs w:val="24"/>
-                <w:lang w:val="it-IT"/>
-              </w:rPr>
-              <w:t>## stat149     -4.619e-</w:t>
-            </w:r>
-            <w:proofErr w:type="gramStart"/>
-            <w:r>
-              <w:rPr>
-                <w:rFonts w:ascii="Consolas" w:eastAsia="+mn-ea" w:hAnsi="Consolas" w:cs="+mn-cs"/>
-                <w:color w:val="000000"/>
-                <w:kern w:val="24"/>
-                <w:sz w:val="14"/>
-                <w:szCs w:val="24"/>
-                <w:lang w:val="it-IT"/>
-              </w:rPr>
-              <w:t>04  2.493e</w:t>
-            </w:r>
-            <w:proofErr w:type="gramEnd"/>
-            <w:r>
-              <w:rPr>
-                <w:rFonts w:ascii="Consolas" w:eastAsia="+mn-ea" w:hAnsi="Consolas" w:cs="+mn-cs"/>
-                <w:color w:val="000000"/>
-                <w:kern w:val="24"/>
-                <w:sz w:val="14"/>
-                <w:szCs w:val="24"/>
-                <w:lang w:val="it-IT"/>
-              </w:rPr>
-              <w:t xml:space="preserve">-04  -1.853 0.063961 .  </w:t>
-            </w:r>
-          </w:p>
-          <w:p>
-            <w:pPr>
-              <w:wordWrap w:val="0"/>
-              <w:jc w:val="left"/>
-              <w:textAlignment w:val="baseline"/>
-              <w:rPr>
-                <w:rFonts w:ascii="Times New Roman" w:eastAsia="Times New Roman" w:hAnsi="Times New Roman" w:cs="Times New Roman"/>
-                <w:sz w:val="14"/>
-                <w:szCs w:val="24"/>
-                <w:lang w:val="it-IT"/>
-              </w:rPr>
-            </w:pPr>
-            <w:r>
-              <w:rPr>
-                <w:rFonts w:ascii="Consolas" w:eastAsia="+mn-ea" w:hAnsi="Consolas" w:cs="+mn-cs"/>
-                <w:color w:val="000000"/>
-                <w:kern w:val="24"/>
-                <w:sz w:val="14"/>
-                <w:szCs w:val="24"/>
-                <w:lang w:val="it-IT"/>
-              </w:rPr>
-              <w:t>## stat175     -5.229e-</w:t>
-            </w:r>
-            <w:proofErr w:type="gramStart"/>
-            <w:r>
-              <w:rPr>
-                <w:rFonts w:ascii="Consolas" w:eastAsia="+mn-ea" w:hAnsi="Consolas" w:cs="+mn-cs"/>
-                <w:color w:val="000000"/>
-                <w:kern w:val="24"/>
-                <w:sz w:val="14"/>
-                <w:szCs w:val="24"/>
-                <w:lang w:val="it-IT"/>
-              </w:rPr>
-              <w:t>04  2.478e</w:t>
-            </w:r>
-            <w:proofErr w:type="gramEnd"/>
-            <w:r>
-              <w:rPr>
-                <w:rFonts w:ascii="Consolas" w:eastAsia="+mn-ea" w:hAnsi="Consolas" w:cs="+mn-cs"/>
-                <w:color w:val="000000"/>
-                <w:kern w:val="24"/>
-                <w:sz w:val="14"/>
-                <w:szCs w:val="24"/>
-                <w:lang w:val="it-IT"/>
-              </w:rPr>
-              <w:t xml:space="preserve">-04  -2.110 0.034862 *  </w:t>
-            </w:r>
-          </w:p>
-          <w:p>
-            <w:pPr>
-              <w:wordWrap w:val="0"/>
-              <w:jc w:val="left"/>
-              <w:textAlignment w:val="baseline"/>
-              <w:rPr>
-                <w:rFonts w:ascii="Times New Roman" w:eastAsia="Times New Roman" w:hAnsi="Times New Roman" w:cs="Times New Roman"/>
-                <w:sz w:val="14"/>
-                <w:szCs w:val="24"/>
-                <w:lang w:val="it-IT"/>
-              </w:rPr>
-            </w:pPr>
-            <w:r>
-              <w:rPr>
-                <w:rFonts w:ascii="Consolas" w:eastAsia="+mn-ea" w:hAnsi="Consolas" w:cs="+mn-cs"/>
-                <w:color w:val="000000"/>
-                <w:kern w:val="24"/>
-                <w:sz w:val="14"/>
-                <w:szCs w:val="24"/>
-                <w:lang w:val="it-IT"/>
-              </w:rPr>
-              <w:t>## stat195      4.201e-</w:t>
-            </w:r>
-            <w:proofErr w:type="gramStart"/>
-            <w:r>
-              <w:rPr>
-                <w:rFonts w:ascii="Consolas" w:eastAsia="+mn-ea" w:hAnsi="Consolas" w:cs="+mn-cs"/>
-                <w:color w:val="000000"/>
-                <w:kern w:val="24"/>
-                <w:sz w:val="14"/>
-                <w:szCs w:val="24"/>
-                <w:lang w:val="it-IT"/>
-              </w:rPr>
-              <w:t>04  2.480e</w:t>
-            </w:r>
-            <w:proofErr w:type="gramEnd"/>
-            <w:r>
-              <w:rPr>
-                <w:rFonts w:ascii="Consolas" w:eastAsia="+mn-ea" w:hAnsi="Consolas" w:cs="+mn-cs"/>
-                <w:color w:val="000000"/>
-                <w:kern w:val="24"/>
-                <w:sz w:val="14"/>
-                <w:szCs w:val="24"/>
-                <w:lang w:val="it-IT"/>
-              </w:rPr>
-              <w:t xml:space="preserve">-04   1.694 0.090350 .  </w:t>
-            </w:r>
-          </w:p>
-          <w:p>
-            <w:pPr>
-              <w:wordWrap w:val="0"/>
-              <w:jc w:val="left"/>
-              <w:textAlignment w:val="baseline"/>
-              <w:rPr>
-                <w:rFonts w:ascii="Times New Roman" w:eastAsia="Times New Roman" w:hAnsi="Times New Roman" w:cs="Times New Roman"/>
-                <w:sz w:val="14"/>
-                <w:szCs w:val="24"/>
-                <w:lang w:val="it-IT"/>
-              </w:rPr>
-            </w:pPr>
-            <w:r>
-              <w:rPr>
-                <w:rFonts w:ascii="Consolas" w:eastAsia="+mn-ea" w:hAnsi="Consolas" w:cs="+mn-cs"/>
-                <w:color w:val="000000"/>
-                <w:kern w:val="24"/>
-                <w:sz w:val="14"/>
-                <w:szCs w:val="24"/>
-                <w:lang w:val="it-IT"/>
-              </w:rPr>
-              <w:t>## stat204     -5.073e-</w:t>
-            </w:r>
-            <w:proofErr w:type="gramStart"/>
-            <w:r>
-              <w:rPr>
-                <w:rFonts w:ascii="Consolas" w:eastAsia="+mn-ea" w:hAnsi="Consolas" w:cs="+mn-cs"/>
-                <w:color w:val="000000"/>
-                <w:kern w:val="24"/>
-                <w:sz w:val="14"/>
-                <w:szCs w:val="24"/>
-                <w:lang w:val="it-IT"/>
-              </w:rPr>
-              <w:t>04  2.462e</w:t>
-            </w:r>
-            <w:proofErr w:type="gramEnd"/>
-            <w:r>
-              <w:rPr>
-                <w:rFonts w:ascii="Consolas" w:eastAsia="+mn-ea" w:hAnsi="Consolas" w:cs="+mn-cs"/>
-                <w:color w:val="000000"/>
-                <w:kern w:val="24"/>
-                <w:sz w:val="14"/>
-                <w:szCs w:val="24"/>
-                <w:lang w:val="it-IT"/>
-              </w:rPr>
-              <w:t xml:space="preserve">-04  -2.060 0.039421 *  </w:t>
-            </w:r>
-          </w:p>
-          <w:p>
-            <w:pPr>
-              <w:wordWrap w:val="0"/>
-              <w:jc w:val="left"/>
-              <w:textAlignment w:val="baseline"/>
-              <w:rPr>
-                <w:rFonts w:ascii="Times New Roman" w:eastAsia="Times New Roman" w:hAnsi="Times New Roman" w:cs="Times New Roman"/>
-                <w:sz w:val="14"/>
-                <w:szCs w:val="24"/>
-                <w:lang w:val="it-IT"/>
-              </w:rPr>
-            </w:pPr>
-            <w:r>
-              <w:rPr>
-                <w:rFonts w:ascii="Consolas" w:eastAsia="+mn-ea" w:hAnsi="Consolas" w:cs="+mn-cs"/>
-                <w:color w:val="000000"/>
-                <w:kern w:val="24"/>
-                <w:sz w:val="14"/>
-                <w:szCs w:val="24"/>
-                <w:lang w:val="it-IT"/>
-              </w:rPr>
-              <w:t>## stat207      5.098e-</w:t>
-            </w:r>
-            <w:proofErr w:type="gramStart"/>
-            <w:r>
-              <w:rPr>
-                <w:rFonts w:ascii="Consolas" w:eastAsia="+mn-ea" w:hAnsi="Consolas" w:cs="+mn-cs"/>
-                <w:color w:val="000000"/>
-                <w:kern w:val="24"/>
-                <w:sz w:val="14"/>
-                <w:szCs w:val="24"/>
-                <w:lang w:val="it-IT"/>
-              </w:rPr>
-              <w:t>04  2.482e</w:t>
-            </w:r>
-            <w:proofErr w:type="gramEnd"/>
-            <w:r>
-              <w:rPr>
-                <w:rFonts w:ascii="Consolas" w:eastAsia="+mn-ea" w:hAnsi="Consolas" w:cs="+mn-cs"/>
-                <w:color w:val="000000"/>
-                <w:kern w:val="24"/>
-                <w:sz w:val="14"/>
-                <w:szCs w:val="24"/>
-                <w:lang w:val="it-IT"/>
-              </w:rPr>
-              <w:t xml:space="preserve">-04   2.054 0.040009 *  </w:t>
-            </w:r>
-          </w:p>
-          <w:p>
-            <w:pPr>
-              <w:wordWrap w:val="0"/>
-              <w:jc w:val="left"/>
-              <w:textAlignment w:val="baseline"/>
-              <w:rPr>
-                <w:rFonts w:ascii="Times New Roman" w:eastAsia="Times New Roman" w:hAnsi="Times New Roman" w:cs="Times New Roman"/>
-                <w:sz w:val="14"/>
-                <w:szCs w:val="24"/>
-              </w:rPr>
-            </w:pPr>
-            <w:r>
-              <w:rPr>
-                <w:rFonts w:ascii="Consolas" w:eastAsia="+mn-ea" w:hAnsi="Consolas" w:cs="+mn-cs"/>
-                <w:color w:val="000000"/>
-                <w:kern w:val="24"/>
-                <w:sz w:val="14"/>
-                <w:szCs w:val="24"/>
-              </w:rPr>
-              <w:t>## x18.sqrt     2.657e-</w:t>
-            </w:r>
-            <w:proofErr w:type="gramStart"/>
-            <w:r>
-              <w:rPr>
-                <w:rFonts w:ascii="Consolas" w:eastAsia="+mn-ea" w:hAnsi="Consolas" w:cs="+mn-cs"/>
-                <w:color w:val="000000"/>
-                <w:kern w:val="24"/>
-                <w:sz w:val="14"/>
-                <w:szCs w:val="24"/>
-              </w:rPr>
-              <w:t>02  9.510e</w:t>
-            </w:r>
-            <w:proofErr w:type="gramEnd"/>
-            <w:r>
-              <w:rPr>
-                <w:rFonts w:ascii="Consolas" w:eastAsia="+mn-ea" w:hAnsi="Consolas" w:cs="+mn-cs"/>
-                <w:color w:val="000000"/>
-                <w:kern w:val="24"/>
-                <w:sz w:val="14"/>
-                <w:szCs w:val="24"/>
-              </w:rPr>
-              <w:t>-04  27.943  &lt; 2e-16 ***</w:t>
+              </w:rPr>
+              <w:t>## x18.sqrt     2.657e-02  9.510e-04  27.943  &lt; 2e-16 ***</w:t>
             </w:r>
           </w:p>
           <w:p>
@@ -9038,7 +8187,6 @@
               <w:br/>
               <w:t xml:space="preserve">## F-statistic: </w:t>
             </w:r>
-            <w:proofErr w:type="gramStart"/>
             <w:r>
               <w:rPr>
                 <w:rFonts w:ascii="Consolas" w:eastAsia="Cambria" w:hAnsi="Consolas" w:cs="Times New Roman"/>
@@ -9057,18 +8205,7 @@
                 <w:sz w:val="16"/>
                 <w:szCs w:val="16"/>
               </w:rPr>
-              <w:t xml:space="preserve"> on</w:t>
-            </w:r>
-            <w:proofErr w:type="gramEnd"/>
-            <w:r>
-              <w:rPr>
-                <w:rFonts w:ascii="Consolas" w:eastAsia="Cambria" w:hAnsi="Consolas" w:cs="Times New Roman"/>
-                <w:b/>
-                <w:kern w:val="24"/>
-                <w:sz w:val="16"/>
-                <w:szCs w:val="16"/>
-              </w:rPr>
-              <w:t xml:space="preserve"> 240 and 5343 DF,  p-value: &lt; 2.2e-16</w:t>
+              <w:t xml:space="preserve"> on 240 and 5343 DF,  p-value: &lt; 2.2e-16</w:t>
             </w:r>
           </w:p>
         </w:tc>
@@ -10490,6 +9627,7 @@
       <w:r>
         <w:rPr>
           <w:rFonts w:cstheme="minorHAnsi"/>
+          <w:noProof/>
           <w:color w:val="333333"/>
           <w:shd w:val="clear" w:color="auto" w:fill="FFFFFF"/>
         </w:rPr>
@@ -12195,6 +11333,7 @@
       <w:r>
         <w:rPr>
           <w:rFonts w:cstheme="minorHAnsi"/>
+          <w:noProof/>
           <w:color w:val="333333"/>
           <w:shd w:val="clear" w:color="auto" w:fill="FFFFFF"/>
         </w:rPr>
@@ -12237,6 +11376,7 @@
       <w:r>
         <w:rPr>
           <w:rFonts w:cstheme="minorHAnsi"/>
+          <w:noProof/>
           <w:color w:val="333333"/>
           <w:shd w:val="clear" w:color="auto" w:fill="FFFFFF"/>
         </w:rPr>
@@ -12958,7 +12098,6 @@
           <w:rFonts w:ascii="Consolas" w:eastAsia="Cambria" w:hAnsi="Consolas" w:cs="Times New Roman"/>
           <w:sz w:val="14"/>
           <w:szCs w:val="14"/>
-          <w:lang w:val="it-IT"/>
         </w:rPr>
       </w:pPr>
       <w:r>
@@ -12967,7 +12106,6 @@
           <w:sz w:val="14"/>
           <w:szCs w:val="14"/>
           <w:shd w:val="clear" w:color="auto" w:fill="F8F8F8"/>
-          <w:lang w:val="it-IT"/>
         </w:rPr>
         <w:t>## 2.243626e-02 4.705614e-02 3.530774e-02 4.747317e-02 7.249900e-03 5.033029e-03</w:t>
       </w:r>
@@ -13031,62 +12169,6 @@
           <w:shd w:val="clear" w:color="auto" w:fill="FFFFFF"/>
         </w:rPr>
         <w:t xml:space="preserve">Refer to </w:t>
-      </w:r>
-      <w:bookmarkStart w:id="1" w:name="_GoBack"/>
-      <w:bookmarkEnd w:id="1"/>
-      <w:r>
-        <w:rPr>
-          <w:rStyle w:val="Hyperlink"/>
-          <w:rFonts w:cstheme="minorHAnsi"/>
-          <w:shd w:val="clear" w:color="auto" w:fill="FFFFFF"/>
-        </w:rPr>
-        <w:fldChar w:fldCharType="begin"/>
-      </w:r>
-      <w:r>
-        <w:rPr>
-          <w:rStyle w:val="Hyperlink"/>
-          <w:rFonts w:cstheme="minorHAnsi"/>
-          <w:shd w:val="clear" w:color="auto" w:fill="FFFFFF"/>
-        </w:rPr>
-        <w:instrText xml:space="preserve"> HYPERLINK "https://github.com/ngupta23/MSDS-6372-Project1" </w:instrText>
-      </w:r>
-      <w:r>
-        <w:rPr>
-          <w:rStyle w:val="Hyperlink"/>
-          <w:rFonts w:cstheme="minorHAnsi"/>
-          <w:shd w:val="clear" w:color="auto" w:fill="FFFFFF"/>
-        </w:rPr>
-        <w:fldChar w:fldCharType="separate"/>
-      </w:r>
-      <w:r>
-        <w:rPr>
-          <w:rStyle w:val="Hyperlink"/>
-          <w:rFonts w:cstheme="minorHAnsi"/>
-          <w:shd w:val="clear" w:color="auto" w:fill="FFFFFF"/>
-        </w:rPr>
-        <w:t>this link</w:t>
-      </w:r>
-      <w:r>
-        <w:rPr>
-          <w:rStyle w:val="Hyperlink"/>
-          <w:rFonts w:cstheme="minorHAnsi"/>
-          <w:shd w:val="clear" w:color="auto" w:fill="FFFFFF"/>
-        </w:rPr>
-        <w:fldChar w:fldCharType="end"/>
-      </w:r>
-      <w:r>
-        <w:rPr>
-          <w:rFonts w:cstheme="minorHAnsi"/>
-          <w:shd w:val="clear" w:color="auto" w:fill="FFFFFF"/>
-        </w:rPr>
-        <w:t xml:space="preserve"> for detailed and reproducible analysis</w:t>
-      </w:r>
-      <w:r>
-        <w:rPr>
-          <w:rFonts w:cstheme="minorHAnsi"/>
-          <w:shd w:val="clear" w:color="auto" w:fill="FFFFFF"/>
-        </w:rPr>
-        <w:t xml:space="preserve"> and </w:t>
       </w:r>
       <w:hyperlink r:id="rId33" w:history="1">
         <w:r>
@@ -13096,6 +12178,48 @@
             <w:shd w:val="clear" w:color="auto" w:fill="FFFFFF"/>
           </w:rPr>
           <w:t>this link</w:t>
+        </w:r>
+      </w:hyperlink>
+      <w:r>
+        <w:rPr>
+          <w:rFonts w:cstheme="minorHAnsi"/>
+          <w:shd w:val="clear" w:color="auto" w:fill="FFFFFF"/>
+        </w:rPr>
+        <w:t xml:space="preserve"> for detailed and reproducible analysis</w:t>
+      </w:r>
+      <w:r>
+        <w:rPr>
+          <w:rFonts w:cstheme="minorHAnsi"/>
+          <w:shd w:val="clear" w:color="auto" w:fill="FFFFFF"/>
+        </w:rPr>
+        <w:t xml:space="preserve"> and </w:t>
+      </w:r>
+      <w:hyperlink r:id="rId34" w:history="1">
+        <w:r>
+          <w:rPr>
+            <w:rStyle w:val="Hyperlink"/>
+            <w:rFonts w:cstheme="minorHAnsi"/>
+            <w:shd w:val="clear" w:color="auto" w:fill="FFFFFF"/>
+          </w:rPr>
+          <w:t>this</w:t>
+        </w:r>
+        <w:bookmarkStart w:id="1" w:name="_GoBack"/>
+        <w:bookmarkEnd w:id="1"/>
+        <w:r>
+          <w:rPr>
+            <w:rStyle w:val="Hyperlink"/>
+            <w:rFonts w:cstheme="minorHAnsi"/>
+            <w:shd w:val="clear" w:color="auto" w:fill="FFFFFF"/>
+          </w:rPr>
+          <w:t xml:space="preserve"> </w:t>
+        </w:r>
+        <w:r>
+          <w:rPr>
+            <w:rStyle w:val="Hyperlink"/>
+            <w:rFonts w:cstheme="minorHAnsi"/>
+            <w:shd w:val="clear" w:color="auto" w:fill="FFFFFF"/>
+          </w:rPr>
+          <w:t>link</w:t>
         </w:r>
       </w:hyperlink>
       <w:r>
@@ -16709,6 +15833,7 @@
   <w:style w:type="character" w:default="1" w:styleId="DefaultParagraphFont">
     <w:name w:val="Default Paragraph Font"/>
     <w:uiPriority w:val="1"/>
+    <w:semiHidden/>
     <w:unhideWhenUsed/>
   </w:style>
   <w:style w:type="table" w:default="1" w:styleId="TableNormal">
@@ -17372,6 +16497,18 @@
       <w:shd w:val="clear" w:color="auto" w:fill="E1DFDD"/>
     </w:rPr>
   </w:style>
+  <w:style w:type="character" w:styleId="FollowedHyperlink">
+    <w:name w:val="FollowedHyperlink"/>
+    <w:basedOn w:val="DefaultParagraphFont"/>
+    <w:uiPriority w:val="99"/>
+    <w:semiHidden/>
+    <w:unhideWhenUsed/>
+    <w:rsid w:val="000A38CF"/>
+    <w:rPr>
+      <w:color w:val="954F72" w:themeColor="followedHyperlink"/>
+      <w:u w:val="single"/>
+    </w:rPr>
+  </w:style>
 </w:styles>
 </file>
 
@@ -17675,7 +16812,7 @@
 </file>
 
 <file path=customXml/itemProps1.xml><?xml version="1.0" encoding="utf-8"?>
-<ds:datastoreItem xmlns:ds="http://schemas.openxmlformats.org/officeDocument/2006/customXml" ds:itemID="{AC721938-C4A6-45A0-A3FD-EA30E432B172}">
+<ds:datastoreItem xmlns:ds="http://schemas.openxmlformats.org/officeDocument/2006/customXml" ds:itemID="{DB634360-167A-4A40-8D8A-E31569D8A023}">
   <ds:schemaRefs>
     <ds:schemaRef ds:uri="http://schemas.openxmlformats.org/officeDocument/2006/bibliography"/>
   </ds:schemaRefs>

</xml_diff>

<commit_message>
Final edits to PPT and paper
</commit_message>
<xml_diff>
--- a/Presentation/Predicting Performance of Integrated Circuits using Regression Analysis.docx
+++ b/Presentation/Predicting Performance of Integrated Circuits using Regression Analysis.docx
@@ -27,53 +27,12 @@
           <w:lang w:val="it-IT"/>
         </w:rPr>
       </w:pPr>
-      <w:proofErr w:type="spellStart"/>
       <w:r>
         <w:rPr>
           <w:b/>
           <w:lang w:val="it-IT"/>
         </w:rPr>
-        <w:t>Joanna</w:t>
-      </w:r>
-      <w:proofErr w:type="spellEnd"/>
-      <w:r>
-        <w:rPr>
-          <w:b/>
-          <w:lang w:val="it-IT"/>
-        </w:rPr>
-        <w:t xml:space="preserve"> Duran, </w:t>
-      </w:r>
-      <w:proofErr w:type="spellStart"/>
-      <w:r>
-        <w:rPr>
-          <w:b/>
-          <w:lang w:val="it-IT"/>
-        </w:rPr>
-        <w:t>Nikhil</w:t>
-      </w:r>
-      <w:proofErr w:type="spellEnd"/>
-      <w:r>
-        <w:rPr>
-          <w:b/>
-          <w:lang w:val="it-IT"/>
-        </w:rPr>
-        <w:t xml:space="preserve"> </w:t>
-      </w:r>
-      <w:proofErr w:type="spellStart"/>
-      <w:r>
-        <w:rPr>
-          <w:b/>
-          <w:lang w:val="it-IT"/>
-        </w:rPr>
-        <w:t>Gupta</w:t>
-      </w:r>
-      <w:proofErr w:type="spellEnd"/>
-      <w:r>
-        <w:rPr>
-          <w:b/>
-          <w:lang w:val="it-IT"/>
-        </w:rPr>
-        <w:t>, Max Moro</w:t>
+        <w:t>Joanna Duran, Nikhil Gupta, Max Moro</w:t>
       </w:r>
     </w:p>
     <w:p>
@@ -7181,31 +7140,7 @@
                 <w:szCs w:val="24"/>
                 <w:lang w:val="it-IT"/>
               </w:rPr>
-              <w:t>## (</w:t>
-            </w:r>
-            <w:proofErr w:type="spellStart"/>
-            <w:r>
-              <w:rPr>
-                <w:rFonts w:ascii="Consolas" w:eastAsia="+mn-ea" w:hAnsi="Consolas" w:cs="+mn-cs"/>
-                <w:color w:val="000000"/>
-                <w:kern w:val="24"/>
-                <w:sz w:val="14"/>
-                <w:szCs w:val="24"/>
-                <w:lang w:val="it-IT"/>
-              </w:rPr>
-              <w:t>Intercept</w:t>
-            </w:r>
-            <w:proofErr w:type="spellEnd"/>
-            <w:r>
-              <w:rPr>
-                <w:rFonts w:ascii="Consolas" w:eastAsia="+mn-ea" w:hAnsi="Consolas" w:cs="+mn-cs"/>
-                <w:color w:val="000000"/>
-                <w:kern w:val="24"/>
-                <w:sz w:val="14"/>
-                <w:szCs w:val="24"/>
-                <w:lang w:val="it-IT"/>
-              </w:rPr>
-              <w:t>)  1.970e+00  9.597e-03 205.243  &lt; 2e-16 ***</w:t>
+              <w:t>## (Intercept)  1.970e+00  9.597e-03 205.243  &lt; 2e-16 ***</w:t>
             </w:r>
           </w:p>
           <w:p>
@@ -8113,7 +8048,7 @@
                 <w:sz w:val="16"/>
                 <w:szCs w:val="16"/>
               </w:rPr>
-              <w:t>03114</w:t>
+              <w:t>031</w:t>
             </w:r>
             <w:r>
               <w:rPr>
@@ -8123,7 +8058,7 @@
                 <w:sz w:val="16"/>
                 <w:szCs w:val="16"/>
               </w:rPr>
-              <w:t xml:space="preserve"> on 5343 degrees of freedom</w:t>
+              <w:t>4</w:t>
             </w:r>
             <w:r>
               <w:rPr>
@@ -8133,8 +8068,7 @@
                 <w:sz w:val="16"/>
                 <w:szCs w:val="16"/>
               </w:rPr>
-              <w:br/>
-              <w:t>## Multiple R-squared:  0.</w:t>
+              <w:t>4</w:t>
             </w:r>
             <w:r>
               <w:rPr>
@@ -8144,7 +8078,7 @@
                 <w:sz w:val="16"/>
                 <w:szCs w:val="16"/>
               </w:rPr>
-              <w:t>2711</w:t>
+              <w:t xml:space="preserve"> on 5343 degrees of freedom</w:t>
             </w:r>
             <w:r>
               <w:rPr>
@@ -8154,7 +8088,8 @@
                 <w:sz w:val="16"/>
                 <w:szCs w:val="16"/>
               </w:rPr>
-              <w:t>, Adjusted R-squared:  0.</w:t>
+              <w:br/>
+              <w:t>## Multiple R-squared:  0.</w:t>
             </w:r>
             <w:r>
               <w:rPr>
@@ -8164,7 +8099,7 @@
                 <w:sz w:val="16"/>
                 <w:szCs w:val="16"/>
               </w:rPr>
-              <w:t>2384</w:t>
+              <w:t>2711</w:t>
             </w:r>
             <w:r>
               <w:rPr>
@@ -8174,7 +8109,7 @@
                 <w:sz w:val="16"/>
                 <w:szCs w:val="16"/>
               </w:rPr>
-              <w:t xml:space="preserve"> </w:t>
+              <w:t>, Adjusted R-squared:  0.</w:t>
             </w:r>
             <w:r>
               <w:rPr>
@@ -8184,8 +8119,7 @@
                 <w:sz w:val="16"/>
                 <w:szCs w:val="16"/>
               </w:rPr>
-              <w:br/>
-              <w:t xml:space="preserve">## F-statistic: </w:t>
+              <w:t>2384</w:t>
             </w:r>
             <w:r>
               <w:rPr>
@@ -8195,7 +8129,7 @@
                 <w:sz w:val="16"/>
                 <w:szCs w:val="16"/>
               </w:rPr>
-              <w:t xml:space="preserve">8.28 </w:t>
+              <w:t xml:space="preserve"> </w:t>
             </w:r>
             <w:r>
               <w:rPr>
@@ -8205,7 +8139,40 @@
                 <w:sz w:val="16"/>
                 <w:szCs w:val="16"/>
               </w:rPr>
-              <w:t xml:space="preserve"> on 240 and 5343 DF,  p-value: &lt; 2.2e-16</w:t>
+              <w:br/>
+              <w:t xml:space="preserve">## F-statistic: </w:t>
+            </w:r>
+            <w:proofErr w:type="gramStart"/>
+            <w:r>
+              <w:rPr>
+                <w:rFonts w:ascii="Consolas" w:eastAsia="Cambria" w:hAnsi="Consolas" w:cs="Times New Roman"/>
+                <w:b/>
+                <w:kern w:val="24"/>
+                <w:sz w:val="16"/>
+                <w:szCs w:val="16"/>
+              </w:rPr>
+              <w:t xml:space="preserve">8.28 </w:t>
+            </w:r>
+            <w:r>
+              <w:rPr>
+                <w:rFonts w:ascii="Consolas" w:eastAsia="Cambria" w:hAnsi="Consolas" w:cs="Times New Roman"/>
+                <w:b/>
+                <w:kern w:val="24"/>
+                <w:sz w:val="16"/>
+                <w:szCs w:val="16"/>
+              </w:rPr>
+              <w:t xml:space="preserve"> on</w:t>
+            </w:r>
+            <w:proofErr w:type="gramEnd"/>
+            <w:r>
+              <w:rPr>
+                <w:rFonts w:ascii="Consolas" w:eastAsia="Cambria" w:hAnsi="Consolas" w:cs="Times New Roman"/>
+                <w:b/>
+                <w:kern w:val="24"/>
+                <w:sz w:val="16"/>
+                <w:szCs w:val="16"/>
+              </w:rPr>
+              <w:t xml:space="preserve"> 240 and 5343 DF,  p-value: &lt; 2.2e-16</w:t>
             </w:r>
           </w:p>
         </w:tc>
@@ -8625,19 +8592,19 @@
           <w:noProof/>
         </w:rPr>
         <w:drawing>
-          <wp:inline distT="0" distB="0" distL="0" distR="0" wp14:anchorId="3EE64785" wp14:editId="5D840029">
-            <wp:extent cx="2586251" cy="1876567"/>
-            <wp:effectExtent l="0" t="0" r="5080" b="0"/>
-            <wp:docPr id="3" name="Picture"/>
-            <wp:cNvGraphicFramePr/>
+          <wp:inline distT="0" distB="0" distL="0" distR="0" wp14:anchorId="3A68F565" wp14:editId="57643BE2">
+            <wp:extent cx="2957884" cy="2149522"/>
+            <wp:effectExtent l="0" t="0" r="0" b="3175"/>
+            <wp:docPr id="33" name="Picture 33"/>
+            <wp:cNvGraphicFramePr>
+              <a:graphicFrameLocks xmlns:a="http://schemas.openxmlformats.org/drawingml/2006/main" noChangeAspect="1"/>
+            </wp:cNvGraphicFramePr>
             <a:graphic xmlns:a="http://schemas.openxmlformats.org/drawingml/2006/main">
               <a:graphicData uri="http://schemas.openxmlformats.org/drawingml/2006/picture">
                 <pic:pic xmlns:pic="http://schemas.openxmlformats.org/drawingml/2006/picture">
                   <pic:nvPicPr>
-                    <pic:cNvPr id="0" name="Picture" descr="Master_files/figure-docx/Full%20Model-7.png"/>
-                    <pic:cNvPicPr>
-                      <a:picLocks noChangeAspect="1" noChangeArrowheads="1"/>
-                    </pic:cNvPicPr>
+                    <pic:cNvPr id="1" name=""/>
+                    <pic:cNvPicPr/>
                   </pic:nvPicPr>
                   <pic:blipFill>
                     <a:blip r:embed="rId14"/>
@@ -8645,20 +8612,14 @@
                       <a:fillRect/>
                     </a:stretch>
                   </pic:blipFill>
-                  <pic:spPr bwMode="auto">
+                  <pic:spPr>
                     <a:xfrm>
                       <a:off x="0" y="0"/>
-                      <a:ext cx="2625083" cy="1904743"/>
+                      <a:ext cx="3000396" cy="2180416"/>
                     </a:xfrm>
                     <a:prstGeom prst="rect">
                       <a:avLst/>
                     </a:prstGeom>
-                    <a:noFill/>
-                    <a:ln w="9525">
-                      <a:noFill/>
-                      <a:headEnd/>
-                      <a:tailEnd/>
-                    </a:ln>
                   </pic:spPr>
                 </pic:pic>
               </a:graphicData>
@@ -8671,9 +8632,9 @@
           <w:noProof/>
         </w:rPr>
         <w:drawing>
-          <wp:inline distT="0" distB="0" distL="0" distR="0" wp14:anchorId="721251E3" wp14:editId="0464786E">
-            <wp:extent cx="2866030" cy="1787032"/>
-            <wp:effectExtent l="0" t="0" r="0" b="3810"/>
+          <wp:inline distT="0" distB="0" distL="0" distR="0" wp14:anchorId="721251E3" wp14:editId="649C0930">
+            <wp:extent cx="2943959" cy="1835623"/>
+            <wp:effectExtent l="0" t="0" r="0" b="0"/>
             <wp:docPr id="13" name="Picture"/>
             <wp:cNvGraphicFramePr/>
             <a:graphic xmlns:a="http://schemas.openxmlformats.org/drawingml/2006/main">
@@ -8693,7 +8654,7 @@
                   <pic:spPr bwMode="auto">
                     <a:xfrm>
                       <a:off x="0" y="0"/>
-                      <a:ext cx="2957700" cy="1844190"/>
+                      <a:ext cx="2947929" cy="1838099"/>
                     </a:xfrm>
                     <a:prstGeom prst="rect">
                       <a:avLst/>
@@ -8757,19 +8718,19 @@
           <w:noProof/>
         </w:rPr>
         <w:drawing>
-          <wp:inline distT="0" distB="0" distL="0" distR="0" wp14:anchorId="060281BD" wp14:editId="64D6E477">
-            <wp:extent cx="2339958" cy="2319522"/>
-            <wp:effectExtent l="0" t="0" r="3810" b="5080"/>
-            <wp:docPr id="17" name="Picture"/>
-            <wp:cNvGraphicFramePr/>
+          <wp:inline distT="0" distB="0" distL="0" distR="0" wp14:anchorId="6A4FBE84" wp14:editId="5AC9DD28">
+            <wp:extent cx="2991887" cy="2135875"/>
+            <wp:effectExtent l="0" t="0" r="0" b="0"/>
+            <wp:docPr id="34" name="Picture 34"/>
+            <wp:cNvGraphicFramePr>
+              <a:graphicFrameLocks xmlns:a="http://schemas.openxmlformats.org/drawingml/2006/main" noChangeAspect="1"/>
+            </wp:cNvGraphicFramePr>
             <a:graphic xmlns:a="http://schemas.openxmlformats.org/drawingml/2006/main">
               <a:graphicData uri="http://schemas.openxmlformats.org/drawingml/2006/picture">
                 <pic:pic xmlns:pic="http://schemas.openxmlformats.org/drawingml/2006/picture">
                   <pic:nvPicPr>
-                    <pic:cNvPr id="0" name="Picture" descr="Master_files/figure-docx/Full%20Model-6.png"/>
-                    <pic:cNvPicPr>
-                      <a:picLocks noChangeAspect="1" noChangeArrowheads="1"/>
-                    </pic:cNvPicPr>
+                    <pic:cNvPr id="1" name=""/>
+                    <pic:cNvPicPr/>
                   </pic:nvPicPr>
                   <pic:blipFill>
                     <a:blip r:embed="rId16"/>
@@ -8777,20 +8738,14 @@
                       <a:fillRect/>
                     </a:stretch>
                   </pic:blipFill>
-                  <pic:spPr bwMode="auto">
+                  <pic:spPr>
                     <a:xfrm>
                       <a:off x="0" y="0"/>
-                      <a:ext cx="2360685" cy="2340068"/>
+                      <a:ext cx="3052890" cy="2179425"/>
                     </a:xfrm>
                     <a:prstGeom prst="rect">
                       <a:avLst/>
                     </a:prstGeom>
-                    <a:noFill/>
-                    <a:ln w="9525">
-                      <a:noFill/>
-                      <a:headEnd/>
-                      <a:tailEnd/>
-                    </a:ln>
                   </pic:spPr>
                 </pic:pic>
               </a:graphicData>
@@ -8804,9 +8759,9 @@
           <w:noProof/>
         </w:rPr>
         <w:drawing>
-          <wp:inline distT="0" distB="0" distL="0" distR="0" wp14:anchorId="04805EBD" wp14:editId="5BDD0A26">
-            <wp:extent cx="2406575" cy="2115337"/>
-            <wp:effectExtent l="0" t="0" r="0" b="0"/>
+          <wp:inline distT="0" distB="0" distL="0" distR="0" wp14:anchorId="04805EBD" wp14:editId="6380EB69">
+            <wp:extent cx="2920621" cy="1902669"/>
+            <wp:effectExtent l="0" t="0" r="0" b="2540"/>
             <wp:docPr id="18" name="Picture">
               <a:extLst xmlns:a="http://schemas.openxmlformats.org/drawingml/2006/main">
                 <a:ext uri="{FF2B5EF4-FFF2-40B4-BE49-F238E27FC236}">
@@ -8836,7 +8791,7 @@
                   <pic:spPr bwMode="auto">
                     <a:xfrm>
                       <a:off x="0" y="0"/>
-                      <a:ext cx="2424482" cy="2131077"/>
+                      <a:ext cx="3068743" cy="1999165"/>
                     </a:xfrm>
                     <a:prstGeom prst="rect">
                       <a:avLst/>
@@ -9154,19 +9109,19 @@
         </w:rPr>
         <w:lastRenderedPageBreak/>
         <w:drawing>
-          <wp:inline distT="0" distB="0" distL="0" distR="0" wp14:anchorId="56C942FE" wp14:editId="28BBC683">
-            <wp:extent cx="2825087" cy="2306472"/>
+          <wp:inline distT="0" distB="0" distL="0" distR="0" wp14:anchorId="2ED25508" wp14:editId="702CB7FF">
+            <wp:extent cx="3638801" cy="2579427"/>
             <wp:effectExtent l="0" t="0" r="0" b="0"/>
-            <wp:docPr id="20" name="Picture"/>
-            <wp:cNvGraphicFramePr/>
+            <wp:docPr id="35" name="Picture 35"/>
+            <wp:cNvGraphicFramePr>
+              <a:graphicFrameLocks xmlns:a="http://schemas.openxmlformats.org/drawingml/2006/main" noChangeAspect="1"/>
+            </wp:cNvGraphicFramePr>
             <a:graphic xmlns:a="http://schemas.openxmlformats.org/drawingml/2006/main">
               <a:graphicData uri="http://schemas.openxmlformats.org/drawingml/2006/picture">
                 <pic:pic xmlns:pic="http://schemas.openxmlformats.org/drawingml/2006/picture">
                   <pic:nvPicPr>
-                    <pic:cNvPr id="0" name="Picture" descr="Master_files/figure-docx/Full%20Model-9.png"/>
-                    <pic:cNvPicPr>
-                      <a:picLocks noChangeAspect="1" noChangeArrowheads="1"/>
-                    </pic:cNvPicPr>
+                    <pic:cNvPr id="1" name=""/>
+                    <pic:cNvPicPr/>
                   </pic:nvPicPr>
                   <pic:blipFill>
                     <a:blip r:embed="rId18"/>
@@ -9174,20 +9129,14 @@
                       <a:fillRect/>
                     </a:stretch>
                   </pic:blipFill>
-                  <pic:spPr bwMode="auto">
+                  <pic:spPr>
                     <a:xfrm>
                       <a:off x="0" y="0"/>
-                      <a:ext cx="2867341" cy="2340969"/>
+                      <a:ext cx="3834521" cy="2718166"/>
                     </a:xfrm>
                     <a:prstGeom prst="rect">
                       <a:avLst/>
                     </a:prstGeom>
-                    <a:noFill/>
-                    <a:ln w="9525">
-                      <a:noFill/>
-                      <a:headEnd/>
-                      <a:tailEnd/>
-                    </a:ln>
                   </pic:spPr>
                 </pic:pic>
               </a:graphicData>
@@ -9240,19 +9189,19 @@
           <w:noProof/>
         </w:rPr>
         <w:drawing>
-          <wp:inline distT="0" distB="0" distL="0" distR="0" wp14:anchorId="2A59C610" wp14:editId="37B0C24E">
-            <wp:extent cx="2456597" cy="2477068"/>
-            <wp:effectExtent l="0" t="0" r="1270" b="0"/>
-            <wp:docPr id="27" name="Picture"/>
-            <wp:cNvGraphicFramePr/>
+          <wp:inline distT="0" distB="0" distL="0" distR="0" wp14:anchorId="274F863F" wp14:editId="1F3BBCA2">
+            <wp:extent cx="2961985" cy="2107565"/>
+            <wp:effectExtent l="0" t="0" r="0" b="6985"/>
+            <wp:docPr id="36" name="Picture 36"/>
+            <wp:cNvGraphicFramePr>
+              <a:graphicFrameLocks xmlns:a="http://schemas.openxmlformats.org/drawingml/2006/main" noChangeAspect="1"/>
+            </wp:cNvGraphicFramePr>
             <a:graphic xmlns:a="http://schemas.openxmlformats.org/drawingml/2006/main">
               <a:graphicData uri="http://schemas.openxmlformats.org/drawingml/2006/picture">
                 <pic:pic xmlns:pic="http://schemas.openxmlformats.org/drawingml/2006/picture">
                   <pic:nvPicPr>
-                    <pic:cNvPr id="0" name="Picture" descr="Master_files/figure-docx/HighInfluenceCheck-7.png"/>
-                    <pic:cNvPicPr>
-                      <a:picLocks noChangeAspect="1" noChangeArrowheads="1"/>
-                    </pic:cNvPicPr>
+                    <pic:cNvPr id="1" name=""/>
+                    <pic:cNvPicPr/>
                   </pic:nvPicPr>
                   <pic:blipFill>
                     <a:blip r:embed="rId19"/>
@@ -9260,20 +9209,14 @@
                       <a:fillRect/>
                     </a:stretch>
                   </pic:blipFill>
-                  <pic:spPr bwMode="auto">
+                  <pic:spPr>
                     <a:xfrm>
                       <a:off x="0" y="0"/>
-                      <a:ext cx="2482003" cy="2502686"/>
+                      <a:ext cx="3033336" cy="2158334"/>
                     </a:xfrm>
                     <a:prstGeom prst="rect">
                       <a:avLst/>
                     </a:prstGeom>
-                    <a:noFill/>
-                    <a:ln w="9525">
-                      <a:noFill/>
-                      <a:headEnd/>
-                      <a:tailEnd/>
-                    </a:ln>
                   </pic:spPr>
                 </pic:pic>
               </a:graphicData>
@@ -9286,19 +9229,19 @@
           <w:noProof/>
         </w:rPr>
         <w:drawing>
-          <wp:inline distT="0" distB="0" distL="0" distR="0" wp14:anchorId="27BF70C9" wp14:editId="61EFDFEE">
-            <wp:extent cx="2756848" cy="2285543"/>
-            <wp:effectExtent l="0" t="0" r="5715" b="635"/>
-            <wp:docPr id="29" name="Picture"/>
-            <wp:cNvGraphicFramePr/>
+          <wp:inline distT="0" distB="0" distL="0" distR="0" wp14:anchorId="161986B4" wp14:editId="4C541FB4">
+            <wp:extent cx="2828189" cy="2015993"/>
+            <wp:effectExtent l="0" t="0" r="0" b="3810"/>
+            <wp:docPr id="37" name="Picture 37"/>
+            <wp:cNvGraphicFramePr>
+              <a:graphicFrameLocks xmlns:a="http://schemas.openxmlformats.org/drawingml/2006/main" noChangeAspect="1"/>
+            </wp:cNvGraphicFramePr>
             <a:graphic xmlns:a="http://schemas.openxmlformats.org/drawingml/2006/main">
               <a:graphicData uri="http://schemas.openxmlformats.org/drawingml/2006/picture">
                 <pic:pic xmlns:pic="http://schemas.openxmlformats.org/drawingml/2006/picture">
                   <pic:nvPicPr>
-                    <pic:cNvPr id="0" name="Picture" descr="Master_files/figure-docx/HighInfluenceCheck-9.png"/>
-                    <pic:cNvPicPr>
-                      <a:picLocks noChangeAspect="1" noChangeArrowheads="1"/>
-                    </pic:cNvPicPr>
+                    <pic:cNvPr id="1" name=""/>
+                    <pic:cNvPicPr/>
                   </pic:nvPicPr>
                   <pic:blipFill>
                     <a:blip r:embed="rId20"/>
@@ -9306,20 +9249,14 @@
                       <a:fillRect/>
                     </a:stretch>
                   </pic:blipFill>
-                  <pic:spPr bwMode="auto">
+                  <pic:spPr>
                     <a:xfrm>
                       <a:off x="0" y="0"/>
-                      <a:ext cx="2770991" cy="2297268"/>
+                      <a:ext cx="2891835" cy="2061361"/>
                     </a:xfrm>
                     <a:prstGeom prst="rect">
                       <a:avLst/>
                     </a:prstGeom>
-                    <a:noFill/>
-                    <a:ln w="9525">
-                      <a:noFill/>
-                      <a:headEnd/>
-                      <a:tailEnd/>
-                    </a:ln>
                   </pic:spPr>
                 </pic:pic>
               </a:graphicData>
@@ -9626,17 +9563,14 @@
       </w:pPr>
       <w:r>
         <w:rPr>
-          <w:rFonts w:cstheme="minorHAnsi"/>
           <w:noProof/>
-          <w:color w:val="333333"/>
-          <w:shd w:val="clear" w:color="auto" w:fill="FFFFFF"/>
         </w:rPr>
         <w:lastRenderedPageBreak/>
         <w:drawing>
-          <wp:inline distT="0" distB="0" distL="0" distR="0" wp14:anchorId="78BCE6B0" wp14:editId="6F78CAB0">
-            <wp:extent cx="5943600" cy="1513205"/>
+          <wp:inline distT="0" distB="0" distL="0" distR="0" wp14:anchorId="14C5AFB8" wp14:editId="1A462317">
+            <wp:extent cx="5943600" cy="1524000"/>
             <wp:effectExtent l="0" t="0" r="0" b="0"/>
-            <wp:docPr id="4" name="Picture 4"/>
+            <wp:docPr id="7" name="Picture 7"/>
             <wp:cNvGraphicFramePr>
               <a:graphicFrameLocks xmlns:a="http://schemas.openxmlformats.org/drawingml/2006/main" noChangeAspect="1"/>
             </wp:cNvGraphicFramePr>
@@ -9656,7 +9590,7 @@
                   <pic:spPr>
                     <a:xfrm>
                       <a:off x="0" y="0"/>
-                      <a:ext cx="5943600" cy="1513205"/>
+                      <a:ext cx="5943600" cy="1524000"/>
                     </a:xfrm>
                     <a:prstGeom prst="rect">
                       <a:avLst/>
@@ -9959,10 +9893,10 @@
           <w:noProof/>
         </w:rPr>
         <w:drawing>
-          <wp:inline distT="0" distB="0" distL="0" distR="0" wp14:anchorId="3C306D61" wp14:editId="6C2E7E81">
-            <wp:extent cx="1904607" cy="1760561"/>
-            <wp:effectExtent l="0" t="0" r="635" b="0"/>
-            <wp:docPr id="8" name="Picture 8"/>
+          <wp:inline distT="0" distB="0" distL="0" distR="0" wp14:anchorId="4F535E14" wp14:editId="151239B2">
+            <wp:extent cx="1787457" cy="1282890"/>
+            <wp:effectExtent l="0" t="0" r="3810" b="0"/>
+            <wp:docPr id="24" name="Picture 24"/>
             <wp:cNvGraphicFramePr>
               <a:graphicFrameLocks xmlns:a="http://schemas.openxmlformats.org/drawingml/2006/main" noChangeAspect="1"/>
             </wp:cNvGraphicFramePr>
@@ -9982,7 +9916,7 @@
                   <pic:spPr>
                     <a:xfrm>
                       <a:off x="0" y="0"/>
-                      <a:ext cx="1904607" cy="1760561"/>
+                      <a:ext cx="1787457" cy="1282890"/>
                     </a:xfrm>
                     <a:prstGeom prst="rect">
                       <a:avLst/>
@@ -9999,10 +9933,10 @@
           <w:noProof/>
         </w:rPr>
         <w:drawing>
-          <wp:inline distT="0" distB="0" distL="0" distR="0" wp14:anchorId="21BF2E0D" wp14:editId="49E02688">
-            <wp:extent cx="1723201" cy="1767385"/>
+          <wp:inline distT="0" distB="0" distL="0" distR="0" wp14:anchorId="428EA22C" wp14:editId="57C7DC97">
+            <wp:extent cx="1758429" cy="1272056"/>
             <wp:effectExtent l="0" t="0" r="0" b="4445"/>
-            <wp:docPr id="14" name="Picture 14"/>
+            <wp:docPr id="25" name="Picture 25"/>
             <wp:cNvGraphicFramePr>
               <a:graphicFrameLocks xmlns:a="http://schemas.openxmlformats.org/drawingml/2006/main" noChangeAspect="1"/>
             </wp:cNvGraphicFramePr>
@@ -10022,7 +9956,7 @@
                   <pic:spPr>
                     <a:xfrm>
                       <a:off x="0" y="0"/>
-                      <a:ext cx="1747222" cy="1792022"/>
+                      <a:ext cx="1758429" cy="1272056"/>
                     </a:xfrm>
                     <a:prstGeom prst="rect">
                       <a:avLst/>
@@ -10039,10 +9973,10 @@
           <w:noProof/>
         </w:rPr>
         <w:drawing>
-          <wp:inline distT="0" distB="0" distL="0" distR="0" wp14:anchorId="753434C1" wp14:editId="6ED87784">
-            <wp:extent cx="1781032" cy="1756227"/>
+          <wp:inline distT="0" distB="0" distL="0" distR="0" wp14:anchorId="73887C62" wp14:editId="662E0741">
+            <wp:extent cx="1913890" cy="1297256"/>
             <wp:effectExtent l="0" t="0" r="0" b="0"/>
-            <wp:docPr id="15" name="Picture 15"/>
+            <wp:docPr id="26" name="Picture 26"/>
             <wp:cNvGraphicFramePr>
               <a:graphicFrameLocks xmlns:a="http://schemas.openxmlformats.org/drawingml/2006/main" noChangeAspect="1"/>
             </wp:cNvGraphicFramePr>
@@ -10062,7 +9996,7 @@
                   <pic:spPr>
                     <a:xfrm>
                       <a:off x="0" y="0"/>
-                      <a:ext cx="1810118" cy="1784908"/>
+                      <a:ext cx="1985538" cy="1345820"/>
                     </a:xfrm>
                     <a:prstGeom prst="rect">
                       <a:avLst/>
@@ -10196,10 +10130,10 @@
           <w:shd w:val="clear" w:color="auto" w:fill="FFFFFF"/>
         </w:rPr>
         <w:drawing>
-          <wp:inline distT="0" distB="0" distL="0" distR="0" wp14:anchorId="7D96052B" wp14:editId="55E5F4EF">
-            <wp:extent cx="3379900" cy="2019868"/>
-            <wp:effectExtent l="0" t="0" r="0" b="0"/>
-            <wp:docPr id="10" name="Picture 10"/>
+          <wp:inline distT="0" distB="0" distL="0" distR="0" wp14:anchorId="660A0DD2" wp14:editId="7A602961">
+            <wp:extent cx="3995410" cy="2054841"/>
+            <wp:effectExtent l="0" t="0" r="5715" b="0"/>
+            <wp:docPr id="21" name="Picture 21"/>
             <wp:cNvGraphicFramePr>
               <a:graphicFrameLocks xmlns:a="http://schemas.openxmlformats.org/drawingml/2006/main" noChangeAspect="1"/>
             </wp:cNvGraphicFramePr>
@@ -10207,7 +10141,7 @@
               <a:graphicData uri="http://schemas.openxmlformats.org/drawingml/2006/picture">
                 <pic:pic xmlns:pic="http://schemas.openxmlformats.org/drawingml/2006/picture">
                   <pic:nvPicPr>
-                    <pic:cNvPr id="0" name="Picture 2"/>
+                    <pic:cNvPr id="0" name="Picture 3"/>
                     <pic:cNvPicPr>
                       <a:picLocks noChangeAspect="1" noChangeArrowheads="1"/>
                     </pic:cNvPicPr>
@@ -10228,7 +10162,7 @@
                   <pic:spPr bwMode="auto">
                     <a:xfrm>
                       <a:off x="0" y="0"/>
-                      <a:ext cx="3450268" cy="2061921"/>
+                      <a:ext cx="4103827" cy="2110600"/>
                     </a:xfrm>
                     <a:prstGeom prst="rect">
                       <a:avLst/>
@@ -10249,10 +10183,10 @@
           <w:shd w:val="clear" w:color="auto" w:fill="FFFFFF"/>
         </w:rPr>
         <w:drawing>
-          <wp:inline distT="0" distB="0" distL="0" distR="0" wp14:anchorId="3CEDAC2E" wp14:editId="16E8906F">
-            <wp:extent cx="900752" cy="1984780"/>
+          <wp:inline distT="0" distB="0" distL="0" distR="0" wp14:anchorId="65E1CF8B" wp14:editId="5B85D7B5">
+            <wp:extent cx="914400" cy="2115583"/>
             <wp:effectExtent l="0" t="0" r="0" b="0"/>
-            <wp:docPr id="11" name="Picture 11"/>
+            <wp:docPr id="22" name="Picture 22"/>
             <wp:cNvGraphicFramePr>
               <a:graphicFrameLocks xmlns:a="http://schemas.openxmlformats.org/drawingml/2006/main" noChangeAspect="1"/>
             </wp:cNvGraphicFramePr>
@@ -10260,7 +10194,7 @@
               <a:graphicData uri="http://schemas.openxmlformats.org/drawingml/2006/picture">
                 <pic:pic xmlns:pic="http://schemas.openxmlformats.org/drawingml/2006/picture">
                   <pic:nvPicPr>
-                    <pic:cNvPr id="0" name="Picture 3"/>
+                    <pic:cNvPr id="0" name="Picture 4"/>
                     <pic:cNvPicPr>
                       <a:picLocks noChangeAspect="1" noChangeArrowheads="1"/>
                     </pic:cNvPicPr>
@@ -10281,7 +10215,7 @@
                   <pic:spPr bwMode="auto">
                     <a:xfrm>
                       <a:off x="0" y="0"/>
-                      <a:ext cx="952027" cy="2097764"/>
+                      <a:ext cx="950732" cy="2199643"/>
                     </a:xfrm>
                     <a:prstGeom prst="rect">
                       <a:avLst/>
@@ -10310,10 +10244,10 @@
           <w:shd w:val="clear" w:color="auto" w:fill="FFFFFF"/>
         </w:rPr>
         <w:drawing>
-          <wp:inline distT="0" distB="0" distL="0" distR="0" wp14:anchorId="561A4568" wp14:editId="3580C515">
-            <wp:extent cx="948519" cy="1985682"/>
-            <wp:effectExtent l="0" t="0" r="4445" b="0"/>
-            <wp:docPr id="12" name="Picture 12"/>
+          <wp:inline distT="0" distB="0" distL="0" distR="0" wp14:anchorId="404D7100" wp14:editId="1CEC685B">
+            <wp:extent cx="921224" cy="2129102"/>
+            <wp:effectExtent l="0" t="0" r="0" b="5080"/>
+            <wp:docPr id="23" name="Picture 23"/>
             <wp:cNvGraphicFramePr>
               <a:graphicFrameLocks xmlns:a="http://schemas.openxmlformats.org/drawingml/2006/main" noChangeAspect="1"/>
             </wp:cNvGraphicFramePr>
@@ -10321,12 +10255,12 @@
               <a:graphicData uri="http://schemas.openxmlformats.org/drawingml/2006/picture">
                 <pic:pic xmlns:pic="http://schemas.openxmlformats.org/drawingml/2006/picture">
                   <pic:nvPicPr>
-                    <pic:cNvPr id="0" name="Picture 4"/>
+                    <pic:cNvPr id="0" name="Picture 5"/>
                     <pic:cNvPicPr>
                       <a:picLocks noChangeAspect="1" noChangeArrowheads="1"/>
                     </pic:cNvPicPr>
                   </pic:nvPicPr>
-                  <pic:blipFill rotWithShape="1">
+                  <pic:blipFill>
                     <a:blip r:embed="rId27" cstate="print">
                       <a:extLst>
                         <a:ext uri="{28A0092B-C50C-407E-A947-70E740481C1C}">
@@ -10335,25 +10269,19 @@
                       </a:extLst>
                     </a:blip>
                     <a:srcRect/>
-                    <a:stretch/>
+                    <a:stretch>
+                      <a:fillRect/>
+                    </a:stretch>
                   </pic:blipFill>
                   <pic:spPr bwMode="auto">
                     <a:xfrm>
                       <a:off x="0" y="0"/>
-                      <a:ext cx="955660" cy="2000632"/>
+                      <a:ext cx="942176" cy="2177525"/>
                     </a:xfrm>
                     <a:prstGeom prst="rect">
                       <a:avLst/>
                     </a:prstGeom>
                     <a:noFill/>
-                    <a:ln>
-                      <a:noFill/>
-                    </a:ln>
-                    <a:extLst>
-                      <a:ext uri="{53640926-AAD7-44D8-BBD7-CCE9431645EC}">
-                        <a14:shadowObscured xmlns:a14="http://schemas.microsoft.com/office/drawing/2010/main"/>
-                      </a:ext>
-                    </a:extLst>
                   </pic:spPr>
                 </pic:pic>
               </a:graphicData>
@@ -10415,71 +10343,78 @@
           <w:rFonts w:cstheme="minorHAnsi"/>
           <w:shd w:val="clear" w:color="auto" w:fill="FFFFFF"/>
         </w:rPr>
+        <w:t xml:space="preserve">In analyzing the residuals, we noticed the histogram of the residuals </w:t>
+      </w:r>
+      <w:r>
+        <w:rPr>
+          <w:rFonts w:cstheme="minorHAnsi"/>
+          <w:shd w:val="clear" w:color="auto" w:fill="FFFFFF"/>
+        </w:rPr>
+        <w:t>(Fig 1</w:t>
+      </w:r>
+      <w:r>
+        <w:rPr>
+          <w:rFonts w:cstheme="minorHAnsi"/>
+          <w:shd w:val="clear" w:color="auto" w:fill="FFFFFF"/>
+        </w:rPr>
+        <w:t>3</w:t>
+      </w:r>
+      <w:r>
+        <w:rPr>
+          <w:rFonts w:cstheme="minorHAnsi"/>
+          <w:shd w:val="clear" w:color="auto" w:fill="FFFFFF"/>
+        </w:rPr>
+        <w:t xml:space="preserve">) </w:t>
+      </w:r>
+      <w:r>
+        <w:rPr>
+          <w:rFonts w:cstheme="minorHAnsi"/>
+          <w:shd w:val="clear" w:color="auto" w:fill="FFFFFF"/>
+        </w:rPr>
+        <w:t xml:space="preserve">shows similar right skewed distribution as was seen in the full model. </w:t>
+      </w:r>
+      <w:r>
+        <w:rPr>
+          <w:rFonts w:cstheme="minorHAnsi"/>
+          <w:shd w:val="clear" w:color="auto" w:fill="FFFFFF"/>
+        </w:rPr>
+        <w:t>In</w:t>
+      </w:r>
+      <w:r>
+        <w:rPr>
+          <w:rFonts w:cstheme="minorHAnsi"/>
+          <w:shd w:val="clear" w:color="auto" w:fill="FFFFFF"/>
+        </w:rPr>
+        <w:t xml:space="preserve"> the </w:t>
+      </w:r>
+      <w:r>
+        <w:rPr>
+          <w:rFonts w:cstheme="minorHAnsi"/>
+          <w:shd w:val="clear" w:color="auto" w:fill="FFFFFF"/>
+        </w:rPr>
+        <w:t>residual</w:t>
+      </w:r>
+      <w:r>
+        <w:rPr>
+          <w:rFonts w:cstheme="minorHAnsi"/>
+          <w:shd w:val="clear" w:color="auto" w:fill="FFFFFF"/>
+        </w:rPr>
+        <w:t xml:space="preserve"> scatterplot we noticed the e</w:t>
+      </w:r>
+      <w:r>
+        <w:rPr>
+          <w:rFonts w:cstheme="minorHAnsi"/>
+          <w:shd w:val="clear" w:color="auto" w:fill="FFFFFF"/>
+        </w:rPr>
+        <w:t xml:space="preserve">quality of variance </w:t>
+      </w:r>
+      <w:r>
+        <w:rPr>
+          <w:rFonts w:cstheme="minorHAnsi"/>
+          <w:shd w:val="clear" w:color="auto" w:fill="FFFFFF"/>
+        </w:rPr>
         <w:lastRenderedPageBreak/>
-        <w:t xml:space="preserve">In analyzing the residuals, we noticed the histogram of the residuals </w:t>
-      </w:r>
-      <w:r>
-        <w:rPr>
-          <w:rFonts w:cstheme="minorHAnsi"/>
-          <w:shd w:val="clear" w:color="auto" w:fill="FFFFFF"/>
-        </w:rPr>
-        <w:t>(Fig 1</w:t>
-      </w:r>
-      <w:r>
-        <w:rPr>
-          <w:rFonts w:cstheme="minorHAnsi"/>
-          <w:shd w:val="clear" w:color="auto" w:fill="FFFFFF"/>
-        </w:rPr>
-        <w:t>3</w:t>
-      </w:r>
-      <w:r>
-        <w:rPr>
-          <w:rFonts w:cstheme="minorHAnsi"/>
-          <w:shd w:val="clear" w:color="auto" w:fill="FFFFFF"/>
-        </w:rPr>
-        <w:t xml:space="preserve">) </w:t>
-      </w:r>
-      <w:r>
-        <w:rPr>
-          <w:rFonts w:cstheme="minorHAnsi"/>
-          <w:shd w:val="clear" w:color="auto" w:fill="FFFFFF"/>
-        </w:rPr>
-        <w:t xml:space="preserve">shows similar right skewed distribution as was seen in the full model. </w:t>
-      </w:r>
-      <w:r>
-        <w:rPr>
-          <w:rFonts w:cstheme="minorHAnsi"/>
-          <w:shd w:val="clear" w:color="auto" w:fill="FFFFFF"/>
-        </w:rPr>
-        <w:t>In</w:t>
-      </w:r>
-      <w:r>
-        <w:rPr>
-          <w:rFonts w:cstheme="minorHAnsi"/>
-          <w:shd w:val="clear" w:color="auto" w:fill="FFFFFF"/>
-        </w:rPr>
-        <w:t xml:space="preserve"> the </w:t>
-      </w:r>
-      <w:r>
-        <w:rPr>
-          <w:rFonts w:cstheme="minorHAnsi"/>
-          <w:shd w:val="clear" w:color="auto" w:fill="FFFFFF"/>
-        </w:rPr>
-        <w:t>residual</w:t>
-      </w:r>
-      <w:r>
-        <w:rPr>
-          <w:rFonts w:cstheme="minorHAnsi"/>
-          <w:shd w:val="clear" w:color="auto" w:fill="FFFFFF"/>
-        </w:rPr>
-        <w:t xml:space="preserve"> scatterplot we noticed the e</w:t>
-      </w:r>
-      <w:r>
-        <w:rPr>
-          <w:rFonts w:cstheme="minorHAnsi"/>
-          <w:shd w:val="clear" w:color="auto" w:fill="FFFFFF"/>
-        </w:rPr>
-        <w:t>quality of variance at lower values of prediction are questionable as before</w:t>
+        <w:t>at lower values of prediction are questionable as before</w:t>
       </w:r>
       <w:r>
         <w:rPr>
@@ -10569,42 +10504,21 @@
       </w:pPr>
       <w:r>
         <w:rPr>
-          <w:rFonts w:cstheme="minorHAnsi"/>
           <w:noProof/>
-          <w:color w:val="333333"/>
-          <w:shd w:val="clear" w:color="auto" w:fill="FFFFFF"/>
         </w:rPr>
         <w:drawing>
-          <wp:anchor distT="0" distB="0" distL="114300" distR="114300" simplePos="0" relativeHeight="251660288" behindDoc="0" locked="0" layoutInCell="1" allowOverlap="1" wp14:anchorId="6624B82F" wp14:editId="2383C402">
-            <wp:simplePos x="0" y="0"/>
-            <wp:positionH relativeFrom="margin">
-              <wp:posOffset>261257</wp:posOffset>
-            </wp:positionH>
-            <wp:positionV relativeFrom="paragraph">
-              <wp:posOffset>40516</wp:posOffset>
-            </wp:positionV>
-            <wp:extent cx="2600696" cy="2101932"/>
-            <wp:effectExtent l="0" t="0" r="9525" b="0"/>
-            <wp:wrapNone/>
-            <wp:docPr id="68" name="Picture">
-              <a:extLst xmlns:a="http://schemas.openxmlformats.org/drawingml/2006/main">
-                <a:ext uri="{FF2B5EF4-FFF2-40B4-BE49-F238E27FC236}">
-                  <a16:creationId xmlns:a16="http://schemas.microsoft.com/office/drawing/2014/main" id="{A097D9EB-A512-4002-BA4E-80884B750AA2}"/>
-                </a:ext>
-              </a:extLst>
-            </wp:docPr>
-            <wp:cNvGraphicFramePr/>
+          <wp:inline distT="0" distB="0" distL="0" distR="0" wp14:anchorId="23A1AEC9" wp14:editId="3F2A062D">
+            <wp:extent cx="3009331" cy="2147685"/>
+            <wp:effectExtent l="0" t="0" r="635" b="5080"/>
+            <wp:docPr id="28" name="Picture 28"/>
+            <wp:cNvGraphicFramePr>
+              <a:graphicFrameLocks xmlns:a="http://schemas.openxmlformats.org/drawingml/2006/main" noChangeAspect="1"/>
+            </wp:cNvGraphicFramePr>
             <a:graphic xmlns:a="http://schemas.openxmlformats.org/drawingml/2006/main">
               <a:graphicData uri="http://schemas.openxmlformats.org/drawingml/2006/picture">
                 <pic:pic xmlns:pic="http://schemas.openxmlformats.org/drawingml/2006/picture">
                   <pic:nvPicPr>
-                    <pic:cNvPr id="6" name="Picture">
-                      <a:extLst>
-                        <a:ext uri="{FF2B5EF4-FFF2-40B4-BE49-F238E27FC236}">
-                          <a16:creationId xmlns:a16="http://schemas.microsoft.com/office/drawing/2014/main" id="{A097D9EB-A512-4002-BA4E-80884B750AA2}"/>
-                        </a:ext>
-                      </a:extLst>
-                    </pic:cNvPr>
+                    <pic:cNvPr id="1" name=""/>
                     <pic:cNvPicPr/>
                   </pic:nvPicPr>
                   <pic:blipFill>
@@ -10613,71 +10527,38 @@
                       <a:fillRect/>
                     </a:stretch>
                   </pic:blipFill>
-                  <pic:spPr bwMode="auto">
+                  <pic:spPr>
                     <a:xfrm>
                       <a:off x="0" y="0"/>
-                      <a:ext cx="2600696" cy="2101932"/>
+                      <a:ext cx="3046840" cy="2174454"/>
                     </a:xfrm>
                     <a:prstGeom prst="rect">
                       <a:avLst/>
                     </a:prstGeom>
-                    <a:noFill/>
-                    <a:ln w="9525">
-                      <a:noFill/>
-                      <a:headEnd/>
-                      <a:tailEnd/>
-                    </a:ln>
                   </pic:spPr>
                 </pic:pic>
               </a:graphicData>
             </a:graphic>
-            <wp14:sizeRelH relativeFrom="margin">
-              <wp14:pctWidth>0</wp14:pctWidth>
-            </wp14:sizeRelH>
-            <wp14:sizeRelV relativeFrom="margin">
-              <wp14:pctHeight>0</wp14:pctHeight>
-            </wp14:sizeRelV>
-          </wp:anchor>
+          </wp:inline>
         </w:drawing>
       </w:r>
       <w:r>
         <w:rPr>
-          <w:rFonts w:cstheme="minorHAnsi"/>
           <w:noProof/>
-          <w:color w:val="333333"/>
-          <w:shd w:val="clear" w:color="auto" w:fill="FFFFFF"/>
         </w:rPr>
         <w:drawing>
-          <wp:anchor distT="0" distB="0" distL="114300" distR="114300" simplePos="0" relativeHeight="251659264" behindDoc="0" locked="0" layoutInCell="1" allowOverlap="1" wp14:anchorId="7E1DC1B5" wp14:editId="0D027FE5">
-            <wp:simplePos x="0" y="0"/>
-            <wp:positionH relativeFrom="margin">
-              <wp:align>right</wp:align>
-            </wp:positionH>
-            <wp:positionV relativeFrom="paragraph">
-              <wp:posOffset>16019</wp:posOffset>
-            </wp:positionV>
-            <wp:extent cx="2517569" cy="2054431"/>
-            <wp:effectExtent l="0" t="0" r="0" b="3175"/>
-            <wp:wrapNone/>
-            <wp:docPr id="5" name="Picture">
-              <a:extLst xmlns:a="http://schemas.openxmlformats.org/drawingml/2006/main">
-                <a:ext uri="{FF2B5EF4-FFF2-40B4-BE49-F238E27FC236}">
-                  <a16:creationId xmlns:a16="http://schemas.microsoft.com/office/drawing/2014/main" id="{748BDD1D-E46D-4F1E-BA2A-5931AB950EE3}"/>
-                </a:ext>
-              </a:extLst>
-            </wp:docPr>
-            <wp:cNvGraphicFramePr/>
+          <wp:inline distT="0" distB="0" distL="0" distR="0" wp14:anchorId="44DBBF12" wp14:editId="780323CE">
+            <wp:extent cx="2844952" cy="2038578"/>
+            <wp:effectExtent l="0" t="0" r="0" b="0"/>
+            <wp:docPr id="30" name="Picture 30"/>
+            <wp:cNvGraphicFramePr>
+              <a:graphicFrameLocks xmlns:a="http://schemas.openxmlformats.org/drawingml/2006/main" noChangeAspect="1"/>
+            </wp:cNvGraphicFramePr>
             <a:graphic xmlns:a="http://schemas.openxmlformats.org/drawingml/2006/main">
               <a:graphicData uri="http://schemas.openxmlformats.org/drawingml/2006/picture">
                 <pic:pic xmlns:pic="http://schemas.openxmlformats.org/drawingml/2006/picture">
                   <pic:nvPicPr>
-                    <pic:cNvPr id="5" name="Picture">
-                      <a:extLst>
-                        <a:ext uri="{FF2B5EF4-FFF2-40B4-BE49-F238E27FC236}">
-                          <a16:creationId xmlns:a16="http://schemas.microsoft.com/office/drawing/2014/main" id="{748BDD1D-E46D-4F1E-BA2A-5931AB950EE3}"/>
-                        </a:ext>
-                      </a:extLst>
-                    </pic:cNvPr>
+                    <pic:cNvPr id="1" name=""/>
                     <pic:cNvPicPr/>
                   </pic:nvPicPr>
                   <pic:blipFill>
@@ -10686,100 +10567,157 @@
                       <a:fillRect/>
                     </a:stretch>
                   </pic:blipFill>
-                  <pic:spPr bwMode="auto">
+                  <pic:spPr>
                     <a:xfrm>
                       <a:off x="0" y="0"/>
-                      <a:ext cx="2517569" cy="2054431"/>
+                      <a:ext cx="2903780" cy="2080732"/>
                     </a:xfrm>
                     <a:prstGeom prst="rect">
                       <a:avLst/>
                     </a:prstGeom>
-                    <a:noFill/>
-                    <a:ln w="9525">
-                      <a:noFill/>
-                      <a:headEnd/>
-                      <a:tailEnd/>
-                    </a:ln>
                   </pic:spPr>
                 </pic:pic>
               </a:graphicData>
             </a:graphic>
-            <wp14:sizeRelH relativeFrom="margin">
-              <wp14:pctWidth>0</wp14:pctWidth>
-            </wp14:sizeRelH>
-            <wp14:sizeRelV relativeFrom="margin">
-              <wp14:pctHeight>0</wp14:pctHeight>
-            </wp14:sizeRelV>
-          </wp:anchor>
+          </wp:inline>
         </w:drawing>
       </w:r>
     </w:p>
     <w:p>
       <w:pPr>
-        <w:rPr>
-          <w:rFonts w:cstheme="minorHAnsi"/>
-          <w:color w:val="333333"/>
-          <w:shd w:val="clear" w:color="auto" w:fill="FFFFFF"/>
-        </w:rPr>
-      </w:pPr>
+        <w:tabs>
+          <w:tab w:val="left" w:pos="5793"/>
+        </w:tabs>
+        <w:jc w:val="center"/>
+        <w:rPr>
+          <w:rFonts w:cstheme="minorHAnsi"/>
+          <w:i/>
+          <w:color w:val="FF0000"/>
+          <w:shd w:val="clear" w:color="auto" w:fill="FFFFFF"/>
+        </w:rPr>
+      </w:pPr>
+      <w:r>
+        <w:rPr>
+          <w:rFonts w:cstheme="minorHAnsi"/>
+          <w:i/>
+          <w:shd w:val="clear" w:color="auto" w:fill="FFFFFF"/>
+        </w:rPr>
+        <w:t>Fig 1</w:t>
+      </w:r>
+      <w:r>
+        <w:rPr>
+          <w:rFonts w:cstheme="minorHAnsi"/>
+          <w:i/>
+          <w:shd w:val="clear" w:color="auto" w:fill="FFFFFF"/>
+        </w:rPr>
+        <w:t>3</w:t>
+      </w:r>
+      <w:r>
+        <w:rPr>
+          <w:rFonts w:cstheme="minorHAnsi"/>
+          <w:i/>
+          <w:shd w:val="clear" w:color="auto" w:fill="FFFFFF"/>
+        </w:rPr>
+        <w:t xml:space="preserve">: </w:t>
+      </w:r>
+      <w:r>
+        <w:rPr>
+          <w:rFonts w:cstheme="minorHAnsi"/>
+          <w:i/>
+          <w:shd w:val="clear" w:color="auto" w:fill="FFFFFF"/>
+        </w:rPr>
+        <w:t>Histogram of residuals and residual plot (final model)</w:t>
+      </w:r>
+      <w:r>
+        <w:rPr>
+          <w:rFonts w:cstheme="minorHAnsi"/>
+          <w:i/>
+          <w:color w:val="FF0000"/>
+          <w:shd w:val="clear" w:color="auto" w:fill="FFFFFF"/>
+        </w:rPr>
+        <w:t xml:space="preserve"> </w:t>
+      </w:r>
     </w:p>
     <w:p>
       <w:pPr>
-        <w:ind w:left="720"/>
-        <w:rPr>
-          <w:rFonts w:cstheme="minorHAnsi"/>
-          <w:color w:val="333333"/>
-          <w:shd w:val="clear" w:color="auto" w:fill="FFFFFF"/>
-        </w:rPr>
-      </w:pPr>
+        <w:pStyle w:val="Heading1"/>
+        <w:rPr>
+          <w:shd w:val="clear" w:color="auto" w:fill="FFFFFF"/>
+        </w:rPr>
+      </w:pPr>
+      <w:r>
+        <w:rPr>
+          <w:shd w:val="clear" w:color="auto" w:fill="FFFFFF"/>
+        </w:rPr>
+        <w:t>Inference</w:t>
+      </w:r>
     </w:p>
     <w:p>
       <w:pPr>
-        <w:rPr>
-          <w:rFonts w:cstheme="minorHAnsi"/>
-          <w:color w:val="333333"/>
-          <w:shd w:val="clear" w:color="auto" w:fill="FFFFFF"/>
-        </w:rPr>
-      </w:pPr>
+        <w:tabs>
+          <w:tab w:val="left" w:pos="5793"/>
+        </w:tabs>
+        <w:rPr>
+          <w:rFonts w:cstheme="minorHAnsi"/>
+          <w:shd w:val="clear" w:color="auto" w:fill="FFFFFF"/>
+        </w:rPr>
+      </w:pPr>
+      <w:r>
+        <w:rPr>
+          <w:rFonts w:cstheme="minorHAnsi"/>
+          <w:shd w:val="clear" w:color="auto" w:fill="FFFFFF"/>
+        </w:rPr>
+        <w:t xml:space="preserve">Based on all the analysis of the best model we believe there is room for improvement. For population inference, given the fact that the features were sampled randomly, any predictions drawn from this model can be applied to the entire design and manufacturing space of the integrated circuit. Causality is not a concern here since the goal is mainly prediction of performance using the model. However, given the fact that some of the model assumptions for multiple linear regression have not been met, we should be careful in using this model to predict new values. </w:t>
+      </w:r>
     </w:p>
     <w:p>
       <w:pPr>
-        <w:rPr>
-          <w:rFonts w:cstheme="minorHAnsi"/>
-          <w:color w:val="333333"/>
-          <w:shd w:val="clear" w:color="auto" w:fill="FFFFFF"/>
-        </w:rPr>
-      </w:pPr>
+        <w:pStyle w:val="Heading1"/>
+        <w:rPr>
+          <w:shd w:val="clear" w:color="auto" w:fill="FFFFFF"/>
+        </w:rPr>
+      </w:pPr>
+      <w:r>
+        <w:rPr>
+          <w:shd w:val="clear" w:color="auto" w:fill="FFFFFF"/>
+        </w:rPr>
+        <w:t>Conclusion</w:t>
+      </w:r>
     </w:p>
     <w:p>
       <w:pPr>
-        <w:rPr>
-          <w:rFonts w:cstheme="minorHAnsi"/>
-          <w:color w:val="333333"/>
-          <w:shd w:val="clear" w:color="auto" w:fill="FFFFFF"/>
-        </w:rPr>
-      </w:pPr>
+        <w:tabs>
+          <w:tab w:val="left" w:pos="5793"/>
+        </w:tabs>
+        <w:rPr>
+          <w:rFonts w:cstheme="minorHAnsi"/>
+          <w:shd w:val="clear" w:color="auto" w:fill="FFFFFF"/>
+        </w:rPr>
+      </w:pPr>
+      <w:r>
+        <w:rPr>
+          <w:rFonts w:cstheme="minorHAnsi"/>
+          <w:shd w:val="clear" w:color="auto" w:fill="FFFFFF"/>
+        </w:rPr>
+        <w:t xml:space="preserve">We did not meet our target accuracy (Fig </w:t>
+      </w:r>
+      <w:r>
+        <w:rPr>
+          <w:rFonts w:cstheme="minorHAnsi"/>
+          <w:shd w:val="clear" w:color="auto" w:fill="FFFFFF"/>
+        </w:rPr>
+        <w:t>14</w:t>
+      </w:r>
+      <w:r>
+        <w:rPr>
+          <w:rFonts w:cstheme="minorHAnsi"/>
+          <w:shd w:val="clear" w:color="auto" w:fill="FFFFFF"/>
+        </w:rPr>
+        <w:t xml:space="preserve"> - green line represents ±10% and red line represents ±15% accuracy) but gained a lot of insights. We have included all variables possible in the model (domain of manually changeable variables as well as all the statistical variables), hence model accuracy cannot be improved by adding any new variables. We cannot do 2-way interactions as discussed above due to lack of data points. </w:t>
+      </w:r>
     </w:p>
     <w:p>
       <w:pPr>
-        <w:rPr>
-          <w:rFonts w:cstheme="minorHAnsi"/>
-          <w:color w:val="333333"/>
-          <w:shd w:val="clear" w:color="auto" w:fill="FFFFFF"/>
-        </w:rPr>
-      </w:pPr>
-    </w:p>
-    <w:p>
-      <w:pPr>
-        <w:rPr>
-          <w:rFonts w:cstheme="minorHAnsi"/>
-          <w:color w:val="333333"/>
-          <w:shd w:val="clear" w:color="auto" w:fill="FFFFFF"/>
-        </w:rPr>
-      </w:pPr>
-    </w:p>
-    <w:p>
-      <w:pPr>
         <w:tabs>
           <w:tab w:val="left" w:pos="5793"/>
         </w:tabs>
@@ -10791,157 +10729,25 @@
           <w:shd w:val="clear" w:color="auto" w:fill="FFFFFF"/>
         </w:rPr>
       </w:pPr>
-      <w:r>
-        <w:rPr>
-          <w:rFonts w:cstheme="minorHAnsi"/>
-          <w:i/>
-          <w:shd w:val="clear" w:color="auto" w:fill="FFFFFF"/>
-        </w:rPr>
-        <w:t>Fig 1</w:t>
-      </w:r>
-      <w:r>
-        <w:rPr>
-          <w:rFonts w:cstheme="minorHAnsi"/>
-          <w:i/>
-          <w:shd w:val="clear" w:color="auto" w:fill="FFFFFF"/>
-        </w:rPr>
-        <w:t>3</w:t>
-      </w:r>
-      <w:r>
-        <w:rPr>
-          <w:rFonts w:cstheme="minorHAnsi"/>
-          <w:i/>
-          <w:shd w:val="clear" w:color="auto" w:fill="FFFFFF"/>
-        </w:rPr>
-        <w:t xml:space="preserve">: </w:t>
-      </w:r>
-      <w:r>
-        <w:rPr>
-          <w:rFonts w:cstheme="minorHAnsi"/>
-          <w:i/>
-          <w:shd w:val="clear" w:color="auto" w:fill="FFFFFF"/>
-        </w:rPr>
-        <w:t>Histogram of residuals and residual plot (final model)</w:t>
-      </w:r>
-      <w:r>
-        <w:rPr>
-          <w:rFonts w:cstheme="minorHAnsi"/>
-          <w:i/>
-          <w:color w:val="FF0000"/>
-          <w:shd w:val="clear" w:color="auto" w:fill="FFFFFF"/>
-        </w:rPr>
-        <w:t xml:space="preserve"> </w:t>
-      </w:r>
-    </w:p>
-    <w:p>
-      <w:pPr>
-        <w:pStyle w:val="Heading1"/>
-        <w:rPr>
-          <w:shd w:val="clear" w:color="auto" w:fill="FFFFFF"/>
-        </w:rPr>
-      </w:pPr>
-      <w:r>
-        <w:rPr>
-          <w:shd w:val="clear" w:color="auto" w:fill="FFFFFF"/>
-        </w:rPr>
-        <w:t>Inference</w:t>
-      </w:r>
-    </w:p>
-    <w:p>
-      <w:pPr>
-        <w:tabs>
-          <w:tab w:val="left" w:pos="5793"/>
-        </w:tabs>
-        <w:rPr>
-          <w:rFonts w:cstheme="minorHAnsi"/>
-          <w:shd w:val="clear" w:color="auto" w:fill="FFFFFF"/>
-        </w:rPr>
-      </w:pPr>
-      <w:r>
-        <w:rPr>
-          <w:rFonts w:cstheme="minorHAnsi"/>
-          <w:shd w:val="clear" w:color="auto" w:fill="FFFFFF"/>
-        </w:rPr>
-        <w:t xml:space="preserve">Based on all the analysis of the best model we believe there is room for improvement. For population inference, given the fact that the features were sampled randomly, any predictions drawn from this model can be applied to the entire design and manufacturing space of the integrated circuit. Causality is not a concern here since the goal is mainly prediction of performance using the model. However, given the fact that some of the model assumptions for multiple linear regression have not been met, we should be careful in using this model to predict new values. </w:t>
-      </w:r>
-    </w:p>
-    <w:p>
-      <w:pPr>
-        <w:pStyle w:val="Heading1"/>
-        <w:rPr>
-          <w:shd w:val="clear" w:color="auto" w:fill="FFFFFF"/>
-        </w:rPr>
-      </w:pPr>
-      <w:r>
-        <w:rPr>
-          <w:shd w:val="clear" w:color="auto" w:fill="FFFFFF"/>
-        </w:rPr>
-        <w:t>Conclusion</w:t>
-      </w:r>
-    </w:p>
-    <w:p>
-      <w:pPr>
-        <w:tabs>
-          <w:tab w:val="left" w:pos="5793"/>
-        </w:tabs>
-        <w:rPr>
-          <w:rFonts w:cstheme="minorHAnsi"/>
-          <w:shd w:val="clear" w:color="auto" w:fill="FFFFFF"/>
-        </w:rPr>
-      </w:pPr>
-      <w:r>
-        <w:rPr>
-          <w:rFonts w:cstheme="minorHAnsi"/>
-          <w:shd w:val="clear" w:color="auto" w:fill="FFFFFF"/>
-        </w:rPr>
-        <w:t xml:space="preserve">We did not meet our target accuracy (Fig </w:t>
-      </w:r>
-      <w:r>
-        <w:rPr>
-          <w:rFonts w:cstheme="minorHAnsi"/>
-          <w:shd w:val="clear" w:color="auto" w:fill="FFFFFF"/>
-        </w:rPr>
-        <w:t>14</w:t>
-      </w:r>
-      <w:r>
-        <w:rPr>
-          <w:rFonts w:cstheme="minorHAnsi"/>
-          <w:shd w:val="clear" w:color="auto" w:fill="FFFFFF"/>
-        </w:rPr>
-        <w:t xml:space="preserve"> - green line represents ±10% and red line represents ±15% accuracy) but gained a lot of insights. We have included all variables possible in the model (domain of manually changeable variables as well as all the statistical variables), hence model accuracy cannot be improved by adding any new variables. We cannot do 2-way interactions as discussed above due to lack of data points. </w:t>
-      </w:r>
-    </w:p>
-    <w:p>
-      <w:pPr>
-        <w:tabs>
-          <w:tab w:val="left" w:pos="5793"/>
-        </w:tabs>
-        <w:jc w:val="center"/>
-        <w:rPr>
-          <w:rFonts w:cstheme="minorHAnsi"/>
-          <w:i/>
-          <w:color w:val="FF0000"/>
-          <w:shd w:val="clear" w:color="auto" w:fill="FFFFFF"/>
-        </w:rPr>
-      </w:pPr>
+      <w:bookmarkStart w:id="1" w:name="_GoBack"/>
       <w:r>
         <w:rPr>
           <w:noProof/>
         </w:rPr>
         <w:drawing>
-          <wp:inline distT="0" distB="0" distL="0" distR="0" wp14:anchorId="07FE9205" wp14:editId="2A215E59">
-            <wp:extent cx="1705970" cy="1699147"/>
-            <wp:effectExtent l="0" t="0" r="8890" b="0"/>
-            <wp:docPr id="40" name="Picture"/>
-            <wp:cNvGraphicFramePr/>
+          <wp:inline distT="0" distB="0" distL="0" distR="0" wp14:anchorId="199C89D4" wp14:editId="39F542AC">
+            <wp:extent cx="2838735" cy="2034427"/>
+            <wp:effectExtent l="0" t="0" r="0" b="4445"/>
+            <wp:docPr id="32" name="Picture 32"/>
+            <wp:cNvGraphicFramePr>
+              <a:graphicFrameLocks xmlns:a="http://schemas.openxmlformats.org/drawingml/2006/main" noChangeAspect="1"/>
+            </wp:cNvGraphicFramePr>
             <a:graphic xmlns:a="http://schemas.openxmlformats.org/drawingml/2006/main">
               <a:graphicData uri="http://schemas.openxmlformats.org/drawingml/2006/picture">
                 <pic:pic xmlns:pic="http://schemas.openxmlformats.org/drawingml/2006/picture">
                   <pic:nvPicPr>
-                    <pic:cNvPr id="0" name="Picture" descr="Master_files/figure-docx/Backward%20Test-1.png"/>
-                    <pic:cNvPicPr>
-                      <a:picLocks noChangeAspect="1" noChangeArrowheads="1"/>
-                    </pic:cNvPicPr>
+                    <pic:cNvPr id="1" name=""/>
+                    <pic:cNvPicPr/>
                   </pic:nvPicPr>
                   <pic:blipFill>
                     <a:blip r:embed="rId30"/>
@@ -10949,20 +10755,14 @@
                       <a:fillRect/>
                     </a:stretch>
                   </pic:blipFill>
-                  <pic:spPr bwMode="auto">
+                  <pic:spPr>
                     <a:xfrm>
                       <a:off x="0" y="0"/>
-                      <a:ext cx="1747914" cy="1740923"/>
+                      <a:ext cx="2941266" cy="2107908"/>
                     </a:xfrm>
                     <a:prstGeom prst="rect">
                       <a:avLst/>
                     </a:prstGeom>
-                    <a:noFill/>
-                    <a:ln w="9525">
-                      <a:noFill/>
-                      <a:headEnd/>
-                      <a:tailEnd/>
-                    </a:ln>
                   </pic:spPr>
                 </pic:pic>
               </a:graphicData>
@@ -10970,6 +10770,7 @@
           </wp:inline>
         </w:drawing>
       </w:r>
+      <w:bookmarkEnd w:id="1"/>
       <w:r>
         <w:rPr>
           <w:rFonts w:cstheme="minorHAnsi"/>
@@ -12201,25 +12002,7 @@
             <w:rFonts w:cstheme="minorHAnsi"/>
             <w:shd w:val="clear" w:color="auto" w:fill="FFFFFF"/>
           </w:rPr>
-          <w:t>this</w:t>
-        </w:r>
-        <w:bookmarkStart w:id="1" w:name="_GoBack"/>
-        <w:bookmarkEnd w:id="1"/>
-        <w:r>
-          <w:rPr>
-            <w:rStyle w:val="Hyperlink"/>
-            <w:rFonts w:cstheme="minorHAnsi"/>
-            <w:shd w:val="clear" w:color="auto" w:fill="FFFFFF"/>
-          </w:rPr>
-          <w:t xml:space="preserve"> </w:t>
-        </w:r>
-        <w:r>
-          <w:rPr>
-            <w:rStyle w:val="Hyperlink"/>
-            <w:rFonts w:cstheme="minorHAnsi"/>
-            <w:shd w:val="clear" w:color="auto" w:fill="FFFFFF"/>
-          </w:rPr>
-          <w:t>link</w:t>
+          <w:t>this link</w:t>
         </w:r>
       </w:hyperlink>
       <w:r>
@@ -15833,7 +15616,6 @@
   <w:style w:type="character" w:default="1" w:styleId="DefaultParagraphFont">
     <w:name w:val="Default Paragraph Font"/>
     <w:uiPriority w:val="1"/>
-    <w:semiHidden/>
     <w:unhideWhenUsed/>
   </w:style>
   <w:style w:type="table" w:default="1" w:styleId="TableNormal">
@@ -16812,7 +16594,7 @@
 </file>
 
 <file path=customXml/itemProps1.xml><?xml version="1.0" encoding="utf-8"?>
-<ds:datastoreItem xmlns:ds="http://schemas.openxmlformats.org/officeDocument/2006/customXml" ds:itemID="{DB634360-167A-4A40-8D8A-E31569D8A023}">
+<ds:datastoreItem xmlns:ds="http://schemas.openxmlformats.org/officeDocument/2006/customXml" ds:itemID="{373692D2-5A99-448A-8667-969F9F4A84C7}">
   <ds:schemaRefs>
     <ds:schemaRef ds:uri="http://schemas.openxmlformats.org/officeDocument/2006/bibliography"/>
   </ds:schemaRefs>

</xml_diff>